<commit_message>
Changes: Added AchievementsPlus.RewardsManager.getAdditionalCoins(u16 achievementID)
</commit_message>
<xml_diff>
--- a/_source/__Documentation.docx
+++ b/_source/__Documentation.docx
@@ -281,7 +281,7 @@
       <w:pPr>
         <w:numPr>
           <w:ilvl w:val="0"/>
-          <w:numId w:val="1"/>
+          <w:numId w:val="12"/>
         </w:numPr>
         <w:ind w:left="720" w:hanging="360"/>
         <w:rPr/>
@@ -291,6 +291,817 @@
           <w:rtl w:val="0"/>
         </w:rPr>
         <w:t xml:space="preserve">Loads the Coins data stored in Persistent Data to the Shared Memory address.</w:t>
+      </w:r>
+    </w:p>
+    <w:p>
+      <w:pPr>
+        <w:numPr>
+          <w:ilvl w:val="0"/>
+          <w:numId w:val="12"/>
+        </w:numPr>
+        <w:ind w:left="720" w:hanging="360"/>
+        <w:rPr/>
+      </w:pPr>
+      <w:r>
+        <w:rPr>
+          <w:rtl w:val="0"/>
+        </w:rPr>
+        <w:t xml:space="preserve">Notes:</w:t>
+      </w:r>
+    </w:p>
+    <w:p>
+      <w:pPr>
+        <w:numPr>
+          <w:ilvl w:val="1"/>
+          <w:numId w:val="12"/>
+        </w:numPr>
+        <w:ind w:left="1440" w:hanging="360"/>
+        <w:rPr/>
+      </w:pPr>
+      <w:r>
+        <w:rPr>
+          <w:rtl w:val="0"/>
+        </w:rPr>
+        <w:t xml:space="preserve">The Shared Memory address is </w:t>
+      </w:r>
+      <w:r>
+        <w:rPr>
+          <w:color w:val="0000ff"/>
+          <w:rtl w:val="0"/>
+        </w:rPr>
+        <w:t xml:space="preserve">0x851300</w:t>
+      </w:r>
+      <w:r>
+        <w:rPr>
+          <w:rtl w:val="0"/>
+        </w:rPr>
+        <w:t xml:space="preserve">.</w:t>
+      </w:r>
+    </w:p>
+    <w:p>
+      <w:pPr>
+        <w:numPr>
+          <w:ilvl w:val="1"/>
+          <w:numId w:val="12"/>
+        </w:numPr>
+        <w:ind w:left="1440" w:hanging="360"/>
+        <w:rPr/>
+      </w:pPr>
+      <w:r>
+        <w:rPr>
+          <w:rtl w:val="0"/>
+        </w:rPr>
+        <w:t xml:space="preserve">To get the address value, use </w:t>
+      </w:r>
+      <w:r>
+        <w:rPr>
+          <w:color w:val="0000ff"/>
+          <w:rtl w:val="0"/>
+        </w:rPr>
+        <w:t xml:space="preserve">u32[0x851300]</w:t>
+      </w:r>
+      <w:r>
+        <w:rPr>
+          <w:rtl w:val="0"/>
+        </w:rPr>
+        <w:t xml:space="preserve">.</w:t>
+      </w:r>
+    </w:p>
+    <w:p>
+      <w:pPr>
+        <w:rPr/>
+      </w:pPr>
+      <w:r>
+        <w:rPr>
+          <w:rtl w:val="0"/>
+        </w:rPr>
+      </w:r>
+    </w:p>
+    <w:p>
+      <w:pPr>
+        <w:rPr/>
+      </w:pPr>
+      <w:r>
+        <w:rPr>
+          <w:rtl w:val="0"/>
+        </w:rPr>
+      </w:r>
+    </w:p>
+    <w:p>
+      <w:pPr>
+        <w:rPr/>
+      </w:pPr>
+      <w:r>
+        <w:rPr>
+          <w:rtl w:val="0"/>
+        </w:rPr>
+        <w:t xml:space="preserve">bool AchievementsPlus.RewardsManager.addCoins(u16 value)</w:t>
+      </w:r>
+    </w:p>
+    <w:p>
+      <w:pPr>
+        <w:numPr>
+          <w:ilvl w:val="0"/>
+          <w:numId w:val="4"/>
+        </w:numPr>
+        <w:ind w:left="720" w:hanging="360"/>
+        <w:rPr/>
+      </w:pPr>
+      <w:r>
+        <w:rPr>
+          <w:rtl w:val="0"/>
+        </w:rPr>
+        <w:t xml:space="preserve">Adds the specified value of Coins to the Shared Memory address and stores the new value in Persistent Data.</w:t>
+      </w:r>
+    </w:p>
+    <w:p>
+      <w:pPr>
+        <w:numPr>
+          <w:ilvl w:val="0"/>
+          <w:numId w:val="4"/>
+        </w:numPr>
+        <w:ind w:left="720" w:hanging="360"/>
+        <w:rPr/>
+      </w:pPr>
+      <w:r>
+        <w:rPr>
+          <w:rtl w:val="0"/>
+        </w:rPr>
+        <w:t xml:space="preserve">Returns true when the function is successful.</w:t>
+      </w:r>
+    </w:p>
+    <w:p>
+      <w:pPr>
+        <w:numPr>
+          <w:ilvl w:val="0"/>
+          <w:numId w:val="4"/>
+        </w:numPr>
+        <w:ind w:left="720" w:hanging="360"/>
+        <w:rPr/>
+      </w:pPr>
+      <w:r>
+        <w:rPr>
+          <w:rtl w:val="0"/>
+        </w:rPr>
+        <w:t xml:space="preserve">Parameters:</w:t>
+      </w:r>
+    </w:p>
+    <w:p>
+      <w:pPr>
+        <w:numPr>
+          <w:ilvl w:val="1"/>
+          <w:numId w:val="4"/>
+        </w:numPr>
+        <w:ind w:left="1440" w:hanging="360"/>
+        <w:rPr/>
+      </w:pPr>
+      <w:r>
+        <w:rPr>
+          <w:rtl w:val="0"/>
+        </w:rPr>
+        <w:t xml:space="preserve">value is the number that will be used for adding the Coins value to the Shared Memory.</w:t>
+      </w:r>
+    </w:p>
+    <w:p>
+      <w:pPr>
+        <w:numPr>
+          <w:ilvl w:val="0"/>
+          <w:numId w:val="4"/>
+        </w:numPr>
+        <w:ind w:left="720" w:hanging="360"/>
+        <w:rPr/>
+      </w:pPr>
+      <w:r>
+        <w:rPr>
+          <w:rtl w:val="0"/>
+        </w:rPr>
+        <w:t xml:space="preserve">Notes:</w:t>
+      </w:r>
+    </w:p>
+    <w:p>
+      <w:pPr>
+        <w:numPr>
+          <w:ilvl w:val="1"/>
+          <w:numId w:val="4"/>
+        </w:numPr>
+        <w:ind w:left="1440" w:hanging="360"/>
+        <w:rPr/>
+      </w:pPr>
+      <w:r>
+        <w:rPr>
+          <w:rtl w:val="0"/>
+        </w:rPr>
+        <w:t xml:space="preserve">Error (200) notifies about the inability to add Coins. For example, if the specified value is negative or too large.</w:t>
+      </w:r>
+    </w:p>
+    <w:p>
+      <w:pPr>
+        <w:rPr/>
+      </w:pPr>
+      <w:r>
+        <w:rPr>
+          <w:rtl w:val="0"/>
+        </w:rPr>
+      </w:r>
+    </w:p>
+    <w:p>
+      <w:pPr>
+        <w:rPr/>
+      </w:pPr>
+      <w:r>
+        <w:rPr>
+          <w:rtl w:val="0"/>
+        </w:rPr>
+      </w:r>
+    </w:p>
+    <w:p>
+      <w:pPr>
+        <w:rPr/>
+      </w:pPr>
+      <w:r>
+        <w:rPr>
+          <w:rtl w:val="0"/>
+        </w:rPr>
+        <w:t xml:space="preserve">bool AchievementsPlus.RewardsManager.paidCoins(u16 value)</w:t>
+      </w:r>
+    </w:p>
+    <w:p>
+      <w:pPr>
+        <w:numPr>
+          <w:ilvl w:val="0"/>
+          <w:numId w:val="10"/>
+        </w:numPr>
+        <w:ind w:left="720" w:hanging="360"/>
+        <w:rPr/>
+      </w:pPr>
+      <w:r>
+        <w:rPr>
+          <w:rtl w:val="0"/>
+        </w:rPr>
+        <w:t xml:space="preserve">Withdraw the specified value of Coins from the Shared Memory address and stores the new value in Persistent Data.</w:t>
+      </w:r>
+    </w:p>
+    <w:p>
+      <w:pPr>
+        <w:numPr>
+          <w:ilvl w:val="0"/>
+          <w:numId w:val="10"/>
+        </w:numPr>
+        <w:ind w:left="720" w:hanging="360"/>
+        <w:rPr/>
+      </w:pPr>
+      <w:r>
+        <w:rPr>
+          <w:rtl w:val="0"/>
+        </w:rPr>
+        <w:t xml:space="preserve">Returns true when the function is successful.</w:t>
+      </w:r>
+    </w:p>
+    <w:p>
+      <w:pPr>
+        <w:numPr>
+          <w:ilvl w:val="0"/>
+          <w:numId w:val="10"/>
+        </w:numPr>
+        <w:ind w:left="720" w:hanging="360"/>
+        <w:rPr/>
+      </w:pPr>
+      <w:r>
+        <w:rPr>
+          <w:rtl w:val="0"/>
+        </w:rPr>
+        <w:t xml:space="preserve">Parameters:</w:t>
+      </w:r>
+    </w:p>
+    <w:p>
+      <w:pPr>
+        <w:numPr>
+          <w:ilvl w:val="1"/>
+          <w:numId w:val="10"/>
+        </w:numPr>
+        <w:ind w:left="1440" w:hanging="360"/>
+        <w:rPr/>
+      </w:pPr>
+      <w:r>
+        <w:rPr>
+          <w:rtl w:val="0"/>
+        </w:rPr>
+        <w:t xml:space="preserve">value is the number that will be used to withdraw the Coins value to the Shared Memory.</w:t>
+      </w:r>
+    </w:p>
+    <w:p>
+      <w:pPr>
+        <w:numPr>
+          <w:ilvl w:val="0"/>
+          <w:numId w:val="10"/>
+        </w:numPr>
+        <w:ind w:left="720" w:hanging="360"/>
+        <w:rPr/>
+      </w:pPr>
+      <w:r>
+        <w:rPr>
+          <w:rtl w:val="0"/>
+        </w:rPr>
+        <w:t xml:space="preserve">Notes:</w:t>
+      </w:r>
+    </w:p>
+    <w:p>
+      <w:pPr>
+        <w:numPr>
+          <w:ilvl w:val="1"/>
+          <w:numId w:val="10"/>
+        </w:numPr>
+        <w:ind w:left="1440" w:hanging="360"/>
+        <w:rPr/>
+      </w:pPr>
+      <w:r>
+        <w:rPr>
+          <w:rtl w:val="0"/>
+        </w:rPr>
+        <w:t xml:space="preserve">Error (201) notifies you that it is impossible to withdraw Coins. For example, if the value of Coins to withdraw exceeds the number of saved coins.</w:t>
+      </w:r>
+    </w:p>
+    <w:p>
+      <w:pPr>
+        <w:numPr>
+          <w:ilvl w:val="1"/>
+          <w:numId w:val="10"/>
+        </w:numPr>
+        <w:ind w:left="1440" w:hanging="360"/>
+        <w:rPr/>
+      </w:pPr>
+      <w:r>
+        <w:rPr>
+          <w:rtl w:val="0"/>
+        </w:rPr>
+        <w:t xml:space="preserve">Other than that, an error may appear if you use too many withdrawals, or use a negative value.</w:t>
+      </w:r>
+    </w:p>
+    <w:p>
+      <w:pPr>
+        <w:ind w:left="0" w:firstLine="0"/>
+        <w:rPr/>
+      </w:pPr>
+      <w:r>
+        <w:rPr>
+          <w:rtl w:val="0"/>
+        </w:rPr>
+      </w:r>
+    </w:p>
+    <w:p>
+      <w:pPr>
+        <w:ind w:left="0" w:firstLine="0"/>
+        <w:rPr/>
+      </w:pPr>
+      <w:r>
+        <w:rPr>
+          <w:rtl w:val="0"/>
+        </w:rPr>
+      </w:r>
+    </w:p>
+    <w:p>
+      <w:pPr>
+        <w:ind w:left="0" w:firstLine="0"/>
+        <w:rPr/>
+      </w:pPr>
+      <w:r>
+        <w:rPr>
+          <w:rtl w:val="0"/>
+        </w:rPr>
+        <w:t xml:space="preserve">u8 AchievementsPlus.RewardsManager.getAdditionalCoins(u16 achievementID</w:t>
+      </w:r>
+    </w:p>
+    <w:p>
+      <w:pPr>
+        <w:numPr>
+          <w:ilvl w:val="0"/>
+          <w:numId w:val="15"/>
+        </w:numPr>
+        <w:ind w:left="720" w:hanging="360"/>
+        <w:rPr>
+          <w:u w:val="none"/>
+        </w:rPr>
+      </w:pPr>
+      <w:r>
+        <w:rPr>
+          <w:rtl w:val="0"/>
+        </w:rPr>
+        <w:t xml:space="preserve">Adds the return value to the specified achievement reward.</w:t>
+      </w:r>
+    </w:p>
+    <w:p>
+      <w:pPr>
+        <w:numPr>
+          <w:ilvl w:val="0"/>
+          <w:numId w:val="15"/>
+        </w:numPr>
+        <w:ind w:left="720" w:hanging="360"/>
+        <w:rPr>
+          <w:u w:val="none"/>
+        </w:rPr>
+      </w:pPr>
+      <w:r>
+        <w:rPr>
+          <w:rtl w:val="0"/>
+        </w:rPr>
+        <w:t xml:space="preserve">Parameters:</w:t>
+      </w:r>
+    </w:p>
+    <w:p>
+      <w:pPr>
+        <w:numPr>
+          <w:ilvl w:val="1"/>
+          <w:numId w:val="15"/>
+        </w:numPr>
+        <w:ind w:left="1440" w:hanging="360"/>
+        <w:rPr>
+          <w:u w:val="none"/>
+        </w:rPr>
+      </w:pPr>
+      <w:r>
+        <w:rPr>
+          <w:rtl w:val="0"/>
+        </w:rPr>
+        <w:t xml:space="preserve">achievementID is the achievement ID for which you want to add more Coins for a reward.</w:t>
+      </w:r>
+    </w:p>
+    <w:p>
+      <w:pPr>
+        <w:numPr>
+          <w:ilvl w:val="0"/>
+          <w:numId w:val="15"/>
+        </w:numPr>
+        <w:ind w:left="720" w:hanging="360"/>
+        <w:rPr>
+          <w:u w:val="none"/>
+        </w:rPr>
+      </w:pPr>
+      <w:r>
+        <w:rPr>
+          <w:rtl w:val="0"/>
+        </w:rPr>
+        <w:t xml:space="preserve">Notes:</w:t>
+      </w:r>
+    </w:p>
+    <w:p>
+      <w:pPr>
+        <w:numPr>
+          <w:ilvl w:val="1"/>
+          <w:numId w:val="15"/>
+        </w:numPr>
+        <w:ind w:left="1440" w:hanging="360"/>
+        <w:rPr>
+          <w:u w:val="none"/>
+        </w:rPr>
+      </w:pPr>
+      <w:r>
+        <w:rPr>
+          <w:rtl w:val="0"/>
+        </w:rPr>
+        <w:t xml:space="preserve">You cannot return more than 20 Coins.</w:t>
+      </w:r>
+    </w:p>
+    <w:p>
+      <w:pPr>
+        <w:rPr/>
+      </w:pPr>
+      <w:r>
+        <w:br w:type="page"/>
+      </w:r>
+      <w:r>
+        <w:rPr>
+          <w:rtl w:val="0"/>
+        </w:rPr>
+      </w:r>
+    </w:p>
+    <w:p>
+      <w:pPr>
+        <w:pStyle w:val="Heading1"/>
+        <w:rPr>
+          <w:b w:val="1"/>
+        </w:rPr>
+      </w:pPr>
+      <w:bookmarkStart w:colFirst="0" w:colLast="0" w:name="_tyjcwt" w:id="5"/>
+      <w:bookmarkEnd w:id="5"/>
+      <w:r>
+        <w:rPr>
+          <w:b w:val="1"/>
+          <w:rtl w:val="0"/>
+        </w:rPr>
+        <w:t xml:space="preserve">Achievements Functions</w:t>
+      </w:r>
+    </w:p>
+    <w:p>
+      <w:pPr>
+        <w:rPr/>
+      </w:pPr>
+      <w:r>
+        <w:rPr>
+          <w:rtl w:val="0"/>
+        </w:rPr>
+      </w:r>
+    </w:p>
+    <w:p>
+      <w:pPr>
+        <w:rPr/>
+      </w:pPr>
+      <w:r>
+        <w:rPr>
+          <w:rtl w:val="0"/>
+        </w:rPr>
+        <w:t xml:space="preserve">void AchievementsPlus.AchivementsManager.loadPersistentData()</w:t>
+      </w:r>
+    </w:p>
+    <w:p>
+      <w:pPr>
+        <w:numPr>
+          <w:ilvl w:val="0"/>
+          <w:numId w:val="13"/>
+        </w:numPr>
+        <w:ind w:left="720" w:hanging="360"/>
+        <w:rPr/>
+      </w:pPr>
+      <w:r>
+        <w:rPr>
+          <w:rtl w:val="0"/>
+        </w:rPr>
+        <w:t xml:space="preserve">Loads the Achievements data stored in Persistent Data to Shared Memory addresses.</w:t>
+      </w:r>
+    </w:p>
+    <w:p>
+      <w:pPr>
+        <w:numPr>
+          <w:ilvl w:val="0"/>
+          <w:numId w:val="13"/>
+        </w:numPr>
+        <w:ind w:left="720" w:hanging="360"/>
+        <w:rPr/>
+      </w:pPr>
+      <w:r>
+        <w:rPr>
+          <w:rtl w:val="0"/>
+        </w:rPr>
+        <w:t xml:space="preserve">Notes:</w:t>
+      </w:r>
+    </w:p>
+    <w:p>
+      <w:pPr>
+        <w:numPr>
+          <w:ilvl w:val="1"/>
+          <w:numId w:val="13"/>
+        </w:numPr>
+        <w:ind w:left="1440" w:hanging="360"/>
+        <w:rPr/>
+      </w:pPr>
+      <w:r>
+        <w:rPr>
+          <w:rtl w:val="0"/>
+        </w:rPr>
+        <w:t xml:space="preserve">Unlike Coins address, Achievement address are more dynamic.</w:t>
+      </w:r>
+    </w:p>
+    <w:p>
+      <w:pPr>
+        <w:numPr>
+          <w:ilvl w:val="1"/>
+          <w:numId w:val="13"/>
+        </w:numPr>
+        <w:ind w:left="1440" w:hanging="360"/>
+        <w:rPr/>
+      </w:pPr>
+      <w:r>
+        <w:rPr>
+          <w:rtl w:val="0"/>
+        </w:rPr>
+        <w:t xml:space="preserve">The base Shared Memory address is </w:t>
+      </w:r>
+      <w:r>
+        <w:rPr>
+          <w:color w:val="0000ff"/>
+          <w:rtl w:val="0"/>
+        </w:rPr>
+        <w:t xml:space="preserve">0x851304</w:t>
+      </w:r>
+      <w:r>
+        <w:rPr>
+          <w:rtl w:val="0"/>
+        </w:rPr>
+        <w:t xml:space="preserve">.</w:t>
+      </w:r>
+    </w:p>
+    <w:p>
+      <w:pPr>
+        <w:numPr>
+          <w:ilvl w:val="1"/>
+          <w:numId w:val="13"/>
+        </w:numPr>
+        <w:ind w:left="1440" w:hanging="360"/>
+        <w:rPr/>
+      </w:pPr>
+      <w:r>
+        <w:rPr>
+          <w:rtl w:val="0"/>
+        </w:rPr>
+        <w:t xml:space="preserve">To get the address value, you will need to specify the ID of the achievement you are interested in, and multiply it by 4. Use </w:t>
+      </w:r>
+      <w:r>
+        <w:rPr>
+          <w:color w:val="0000ff"/>
+          <w:rtl w:val="0"/>
+        </w:rPr>
+        <w:t xml:space="preserve">u32[0x851304 + achievementID * 0x04]</w:t>
+      </w:r>
+      <w:r>
+        <w:rPr>
+          <w:rtl w:val="0"/>
+        </w:rPr>
+        <w:t xml:space="preserve">.</w:t>
+      </w:r>
+    </w:p>
+    <w:p>
+      <w:pPr>
+        <w:rPr/>
+      </w:pPr>
+      <w:r>
+        <w:rPr>
+          <w:rtl w:val="0"/>
+        </w:rPr>
+      </w:r>
+    </w:p>
+    <w:p>
+      <w:pPr>
+        <w:rPr/>
+      </w:pPr>
+      <w:r>
+        <w:rPr>
+          <w:rtl w:val="0"/>
+        </w:rPr>
+      </w:r>
+    </w:p>
+    <w:p>
+      <w:pPr>
+        <w:rPr/>
+      </w:pPr>
+      <w:r>
+        <w:rPr>
+          <w:rtl w:val="0"/>
+        </w:rPr>
+        <w:t xml:space="preserve">string AchievementsPlus.AchivementsManager.getAchievementDetail(u16 achievementID, u8 parse)</w:t>
+      </w:r>
+    </w:p>
+    <w:p>
+      <w:pPr>
+        <w:numPr>
+          <w:ilvl w:val="0"/>
+          <w:numId w:val="14"/>
+        </w:numPr>
+        <w:ind w:left="720" w:hanging="360"/>
+        <w:rPr/>
+      </w:pPr>
+      <w:r>
+        <w:rPr>
+          <w:rtl w:val="0"/>
+        </w:rPr>
+        <w:t xml:space="preserve">The function returns the specified data for the specified Achievement ID. This will return "" if there is no data for the specified parse.</w:t>
+      </w:r>
+    </w:p>
+    <w:p>
+      <w:pPr>
+        <w:numPr>
+          <w:ilvl w:val="0"/>
+          <w:numId w:val="14"/>
+        </w:numPr>
+        <w:ind w:left="720" w:hanging="360"/>
+        <w:rPr/>
+      </w:pPr>
+      <w:r>
+        <w:rPr>
+          <w:rtl w:val="0"/>
+        </w:rPr>
+        <w:t xml:space="preserve">Parameters:</w:t>
+      </w:r>
+    </w:p>
+    <w:p>
+      <w:pPr>
+        <w:numPr>
+          <w:ilvl w:val="1"/>
+          <w:numId w:val="14"/>
+        </w:numPr>
+        <w:ind w:left="1440" w:hanging="360"/>
+        <w:rPr/>
+      </w:pPr>
+      <w:r>
+        <w:rPr>
+          <w:rtl w:val="0"/>
+        </w:rPr>
+        <w:t xml:space="preserve">achievementID is the achievement ID for which you want to retrieve data.</w:t>
+      </w:r>
+    </w:p>
+    <w:p>
+      <w:pPr>
+        <w:numPr>
+          <w:ilvl w:val="1"/>
+          <w:numId w:val="14"/>
+        </w:numPr>
+        <w:ind w:left="1440" w:hanging="360"/>
+        <w:rPr/>
+      </w:pPr>
+      <w:r>
+        <w:rPr>
+          <w:rtl w:val="0"/>
+        </w:rPr>
+        <w:t xml:space="preserve">parse is the type of data you want to receive from the specified achievement ID:</w:t>
+      </w:r>
+    </w:p>
+    <w:p>
+      <w:pPr>
+        <w:ind w:left="1440" w:firstLine="0"/>
+        <w:rPr/>
+      </w:pPr>
+      <w:r>
+        <w:rPr>
+          <w:rtl w:val="0"/>
+        </w:rPr>
+        <w:t xml:space="preserve">0x00 = Return the title of the achievement.</w:t>
+      </w:r>
+    </w:p>
+    <w:p>
+      <w:pPr>
+        <w:ind w:left="1440" w:firstLine="0"/>
+        <w:rPr/>
+      </w:pPr>
+      <w:r>
+        <w:rPr>
+          <w:rtl w:val="0"/>
+        </w:rPr>
+        <w:t xml:space="preserve">0x01 = Return the rating (stars) of the achievement.</w:t>
+      </w:r>
+    </w:p>
+    <w:p>
+      <w:pPr>
+        <w:ind w:left="1440" w:firstLine="0"/>
+        <w:rPr/>
+      </w:pPr>
+      <w:r>
+        <w:rPr>
+          <w:rtl w:val="0"/>
+        </w:rPr>
+        <w:t xml:space="preserve">0x02 = Return the sub-title of the achievement.</w:t>
+      </w:r>
+    </w:p>
+    <w:p>
+      <w:pPr>
+        <w:ind w:left="1440" w:firstLine="0"/>
+        <w:rPr/>
+      </w:pPr>
+      <w:r>
+        <w:rPr>
+          <w:rtl w:val="0"/>
+        </w:rPr>
+        <w:t xml:space="preserve">0x03 = Return a description of the achievement.</w:t>
+      </w:r>
+    </w:p>
+    <w:p>
+      <w:pPr>
+        <w:ind w:left="1440" w:firstLine="0"/>
+        <w:rPr/>
+      </w:pPr>
+      <w:r>
+        <w:rPr>
+          <w:rtl w:val="0"/>
+        </w:rPr>
+        <w:t xml:space="preserve">0x04 = Return thumbnail (icon) of the achievement.</w:t>
+      </w:r>
+    </w:p>
+    <w:p>
+      <w:pPr>
+        <w:rPr/>
+      </w:pPr>
+      <w:r>
+        <w:rPr>
+          <w:rtl w:val="0"/>
+        </w:rPr>
+      </w:r>
+    </w:p>
+    <w:p>
+      <w:pPr>
+        <w:rPr/>
+      </w:pPr>
+      <w:r>
+        <w:rPr>
+          <w:rtl w:val="0"/>
+        </w:rPr>
+      </w:r>
+    </w:p>
+    <w:p>
+      <w:pPr>
+        <w:rPr/>
+      </w:pPr>
+      <w:r>
+        <w:rPr>
+          <w:rtl w:val="0"/>
+        </w:rPr>
+        <w:t xml:space="preserve">u32 AchievementsPlus.AchivementsManager.getAchievementAddress(u16 achievementID)</w:t>
       </w:r>
     </w:p>
     <w:p>
@@ -306,7 +1117,23 @@
         <w:rPr>
           <w:rtl w:val="0"/>
         </w:rPr>
-        <w:t xml:space="preserve">Notes:</w:t>
+        <w:t xml:space="preserve">The function will return the u32 address of the specified achievement ID.</w:t>
+      </w:r>
+    </w:p>
+    <w:p>
+      <w:pPr>
+        <w:numPr>
+          <w:ilvl w:val="0"/>
+          <w:numId w:val="1"/>
+        </w:numPr>
+        <w:ind w:left="720" w:hanging="360"/>
+        <w:rPr/>
+      </w:pPr>
+      <w:r>
+        <w:rPr>
+          <w:rtl w:val="0"/>
+        </w:rPr>
+        <w:t xml:space="preserve">Parameters:</w:t>
       </w:r>
     </w:p>
     <w:p>
@@ -322,27 +1149,264 @@
         <w:rPr>
           <w:rtl w:val="0"/>
         </w:rPr>
-        <w:t xml:space="preserve">The Shared Memory address is </w:t>
+        <w:t xml:space="preserve">achievementID is the achievement ID for which you want to get an address.</w:t>
+      </w:r>
+    </w:p>
+    <w:p>
+      <w:pPr>
+        <w:rPr/>
+      </w:pPr>
+      <w:r>
+        <w:rPr>
+          <w:rtl w:val="0"/>
+        </w:rPr>
+      </w:r>
+    </w:p>
+    <w:p>
+      <w:pPr>
+        <w:rPr/>
+      </w:pPr>
+      <w:r>
+        <w:rPr>
+          <w:rtl w:val="0"/>
+        </w:rPr>
+      </w:r>
+    </w:p>
+    <w:p>
+      <w:pPr>
+        <w:rPr/>
+      </w:pPr>
+      <w:r>
+        <w:rPr>
+          <w:rtl w:val="0"/>
+        </w:rPr>
+        <w:t xml:space="preserve">void AchievementsPlus.AchivementsManager.addAchievementValue(u16 achievementID, u16 value)</w:t>
+      </w:r>
+    </w:p>
+    <w:p>
+      <w:pPr>
+        <w:numPr>
+          <w:ilvl w:val="0"/>
+          <w:numId w:val="3"/>
+        </w:numPr>
+        <w:ind w:left="720" w:hanging="360"/>
+        <w:rPr/>
+      </w:pPr>
+      <w:r>
+        <w:rPr>
+          <w:rtl w:val="0"/>
+        </w:rPr>
+        <w:t xml:space="preserve">The function will add the specified value for the Shared Memory address of the specified achievement and store it in Persistent Data.</w:t>
+      </w:r>
+    </w:p>
+    <w:p>
+      <w:pPr>
+        <w:numPr>
+          <w:ilvl w:val="0"/>
+          <w:numId w:val="3"/>
+        </w:numPr>
+        <w:ind w:left="720" w:hanging="360"/>
+        <w:rPr/>
+      </w:pPr>
+      <w:r>
+        <w:rPr>
+          <w:rtl w:val="0"/>
+        </w:rPr>
+        <w:t xml:space="preserve">Parameters:</w:t>
+      </w:r>
+    </w:p>
+    <w:p>
+      <w:pPr>
+        <w:numPr>
+          <w:ilvl w:val="1"/>
+          <w:numId w:val="3"/>
+        </w:numPr>
+        <w:ind w:left="1440" w:hanging="360"/>
+        <w:rPr/>
+      </w:pPr>
+      <w:r>
+        <w:rPr>
+          <w:rtl w:val="0"/>
+        </w:rPr>
+        <w:t xml:space="preserve">achievementID is the achievement ID for which you want to add a new value.</w:t>
+      </w:r>
+    </w:p>
+    <w:p>
+      <w:pPr>
+        <w:numPr>
+          <w:ilvl w:val="1"/>
+          <w:numId w:val="3"/>
+        </w:numPr>
+        <w:ind w:left="1440" w:hanging="360"/>
+        <w:rPr/>
+      </w:pPr>
+      <w:r>
+        <w:rPr>
+          <w:rtl w:val="0"/>
+        </w:rPr>
+        <w:t xml:space="preserve">value is the number you are going to add to the data about this achievement.</w:t>
+      </w:r>
+    </w:p>
+    <w:p>
+      <w:pPr>
+        <w:numPr>
+          <w:ilvl w:val="0"/>
+          <w:numId w:val="3"/>
+        </w:numPr>
+        <w:ind w:left="720" w:hanging="360"/>
+        <w:rPr/>
+      </w:pPr>
+      <w:r>
+        <w:rPr>
+          <w:rtl w:val="0"/>
+        </w:rPr>
+        <w:t xml:space="preserve">Notes:</w:t>
+      </w:r>
+    </w:p>
+    <w:p>
+      <w:pPr>
+        <w:numPr>
+          <w:ilvl w:val="1"/>
+          <w:numId w:val="3"/>
+        </w:numPr>
+        <w:ind w:left="1440" w:hanging="360"/>
+        <w:rPr/>
+      </w:pPr>
+      <w:r>
+        <w:rPr>
+          <w:rtl w:val="0"/>
+        </w:rPr>
+        <w:t xml:space="preserve">Error (205) notifies you that it is impossible to add your value to the data of the specified achievement. For example, if the value is too large or negative.</w:t>
+      </w:r>
+    </w:p>
+    <w:p>
+      <w:pPr>
+        <w:rPr/>
+      </w:pPr>
+      <w:r>
+        <w:rPr>
+          <w:rtl w:val="0"/>
+        </w:rPr>
+      </w:r>
+    </w:p>
+    <w:p>
+      <w:pPr>
+        <w:rPr/>
+      </w:pPr>
+      <w:r>
+        <w:rPr>
+          <w:rtl w:val="0"/>
+        </w:rPr>
+      </w:r>
+    </w:p>
+    <w:p>
+      <w:pPr>
+        <w:rPr/>
+      </w:pPr>
+      <w:r>
+        <w:rPr>
+          <w:rtl w:val="0"/>
+        </w:rPr>
+        <w:t xml:space="preserve">u32 AchievementsPlus.AchivementsManager.getAchievementValue(u16 achievementID)</w:t>
+      </w:r>
+    </w:p>
+    <w:p>
+      <w:pPr>
+        <w:numPr>
+          <w:ilvl w:val="0"/>
+          <w:numId w:val="2"/>
+        </w:numPr>
+        <w:ind w:left="720" w:hanging="360"/>
+        <w:rPr/>
+      </w:pPr>
+      <w:r>
+        <w:rPr>
+          <w:rtl w:val="0"/>
+        </w:rPr>
+        <w:t xml:space="preserve">The u32 function returns the specified achievement ID.</w:t>
+      </w:r>
+    </w:p>
+    <w:p>
+      <w:pPr>
+        <w:numPr>
+          <w:ilvl w:val="0"/>
+          <w:numId w:val="2"/>
+        </w:numPr>
+        <w:ind w:left="720" w:hanging="360"/>
+        <w:rPr/>
+      </w:pPr>
+      <w:r>
+        <w:rPr>
+          <w:rtl w:val="0"/>
+        </w:rPr>
+        <w:t xml:space="preserve">Parameters:</w:t>
+      </w:r>
+    </w:p>
+    <w:p>
+      <w:pPr>
+        <w:numPr>
+          <w:ilvl w:val="1"/>
+          <w:numId w:val="2"/>
+        </w:numPr>
+        <w:ind w:left="1440" w:hanging="360"/>
+        <w:rPr/>
+      </w:pPr>
+      <w:r>
+        <w:rPr>
+          <w:rtl w:val="0"/>
+        </w:rPr>
+        <w:t xml:space="preserve">achievementID is the achievement ID for which you want to receive data.</w:t>
+      </w:r>
+    </w:p>
+    <w:p>
+      <w:pPr>
+        <w:numPr>
+          <w:ilvl w:val="0"/>
+          <w:numId w:val="2"/>
+        </w:numPr>
+        <w:ind w:left="720" w:hanging="360"/>
+        <w:rPr/>
+      </w:pPr>
+      <w:r>
+        <w:rPr>
+          <w:rtl w:val="0"/>
+        </w:rPr>
+        <w:t xml:space="preserve">Notes:</w:t>
+      </w:r>
+    </w:p>
+    <w:p>
+      <w:pPr>
+        <w:numPr>
+          <w:ilvl w:val="1"/>
+          <w:numId w:val="2"/>
+        </w:numPr>
+        <w:ind w:left="1440" w:hanging="360"/>
+        <w:rPr/>
+      </w:pPr>
+      <w:r>
+        <w:rPr>
+          <w:rtl w:val="0"/>
+        </w:rPr>
+        <w:t xml:space="preserve">Actually returns a value of </w:t>
       </w:r>
       <w:r>
         <w:rPr>
           <w:color w:val="0000ff"/>
           <w:rtl w:val="0"/>
         </w:rPr>
-        <w:t xml:space="preserve">0x851300</w:t>
-      </w:r>
-      <w:r>
-        <w:rPr>
-          <w:rtl w:val="0"/>
-        </w:rPr>
-        <w:t xml:space="preserve">.</w:t>
+        <w:t xml:space="preserve">u32[0x851304 + achievementID * 0x04].</w:t>
+      </w:r>
+      <w:r>
+        <w:rPr>
+          <w:rtl w:val="0"/>
+        </w:rPr>
       </w:r>
     </w:p>
     <w:p>
       <w:pPr>
         <w:numPr>
           <w:ilvl w:val="1"/>
-          <w:numId w:val="1"/>
+          <w:numId w:val="2"/>
         </w:numPr>
         <w:ind w:left="1440" w:hanging="360"/>
         <w:rPr/>
@@ -351,95 +1415,282 @@
         <w:rPr>
           <w:rtl w:val="0"/>
         </w:rPr>
-        <w:t xml:space="preserve">To get the address value, use </w:t>
-      </w:r>
+        <w:t xml:space="preserve">Return 0 if there is no data to achievement.</w:t>
+      </w:r>
+    </w:p>
+    <w:p>
+      <w:pPr>
+        <w:numPr>
+          <w:ilvl w:val="1"/>
+          <w:numId w:val="2"/>
+        </w:numPr>
+        <w:ind w:left="1440" w:hanging="360"/>
+        <w:rPr/>
+      </w:pPr>
+      <w:r>
+        <w:rPr>
+          <w:rtl w:val="0"/>
+        </w:rPr>
+        <w:t xml:space="preserve">Flags:</w:t>
+      </w:r>
+    </w:p>
+    <w:p>
+      <w:pPr>
+        <w:numPr>
+          <w:ilvl w:val="1"/>
+          <w:numId w:val="2"/>
+        </w:numPr>
+        <w:ind w:left="1440" w:hanging="360"/>
+        <w:rPr/>
+      </w:pPr>
       <w:r>
         <w:rPr>
           <w:color w:val="0000ff"/>
           <w:rtl w:val="0"/>
         </w:rPr>
-        <w:t xml:space="preserve">u32[0x851300]</w:t>
-      </w:r>
-      <w:r>
-        <w:rPr>
-          <w:rtl w:val="0"/>
-        </w:rPr>
-        <w:t xml:space="preserve">.</w:t>
-      </w:r>
-    </w:p>
-    <w:p>
-      <w:pPr>
-        <w:rPr/>
-      </w:pPr>
-      <w:r>
-        <w:rPr>
-          <w:rtl w:val="0"/>
-        </w:rPr>
-      </w:r>
-    </w:p>
-    <w:p>
-      <w:pPr>
-        <w:rPr/>
-      </w:pPr>
-      <w:r>
-        <w:rPr>
-          <w:rtl w:val="0"/>
-        </w:rPr>
-      </w:r>
-    </w:p>
-    <w:p>
-      <w:pPr>
-        <w:rPr/>
-      </w:pPr>
-      <w:r>
-        <w:rPr>
-          <w:rtl w:val="0"/>
-        </w:rPr>
-        <w:t xml:space="preserve">bool AchievementsPlus.RewardsManager.addCoins(u16 value)</w:t>
+        <w:t xml:space="preserve">0xa00000</w:t>
+      </w:r>
+      <w:r>
+        <w:rPr>
+          <w:rtl w:val="0"/>
+        </w:rPr>
+        <w:t xml:space="preserve"> establishes when conditions have developed in such a way that an achievement has been completed.</w:t>
+      </w:r>
+    </w:p>
+    <w:p>
+      <w:pPr>
+        <w:numPr>
+          <w:ilvl w:val="1"/>
+          <w:numId w:val="2"/>
+        </w:numPr>
+        <w:ind w:left="1440" w:hanging="360"/>
+        <w:rPr/>
+      </w:pPr>
+      <w:r>
+        <w:rPr>
+          <w:color w:val="0000ff"/>
+          <w:rtl w:val="0"/>
+        </w:rPr>
+        <w:t xml:space="preserve">0xf00000</w:t>
+      </w:r>
+      <w:r>
+        <w:rPr>
+          <w:rtl w:val="0"/>
+        </w:rPr>
+        <w:t xml:space="preserve"> can be set only after receiving the Completed flag. </w:t>
+      </w:r>
+    </w:p>
+    <w:p>
+      <w:pPr>
+        <w:ind w:left="1440" w:firstLine="0"/>
+        <w:rPr/>
+      </w:pPr>
+      <w:r>
+        <w:rPr>
+          <w:rtl w:val="0"/>
+        </w:rPr>
+        <w:t xml:space="preserve">It is set when the toast of this achievement disappears behind the screen. Used to create a queue of toasts, so that several accomplished achievements show their toasts in turn, not us</w:t>
+      </w:r>
+    </w:p>
+    <w:p>
+      <w:pPr>
+        <w:numPr>
+          <w:ilvl w:val="1"/>
+          <w:numId w:val="2"/>
+        </w:numPr>
+        <w:ind w:left="1440" w:hanging="360"/>
+        <w:rPr/>
+      </w:pPr>
+      <w:r>
+        <w:rPr>
+          <w:color w:val="0000ff"/>
+          <w:rtl w:val="0"/>
+        </w:rPr>
+        <w:t xml:space="preserve">0x0f0000</w:t>
+      </w:r>
+      <w:r>
+        <w:rPr>
+          <w:rtl w:val="0"/>
+        </w:rPr>
+        <w:t xml:space="preserve"> sets the claim button in the achievement menu when you click. Means that for this achievement, the award was declared and received.</w:t>
+      </w:r>
+    </w:p>
+    <w:p>
+      <w:pPr>
+        <w:rPr/>
+      </w:pPr>
+      <w:r>
+        <w:rPr>
+          <w:rtl w:val="0"/>
+        </w:rPr>
+      </w:r>
+    </w:p>
+    <w:p>
+      <w:pPr>
+        <w:rPr/>
+      </w:pPr>
+      <w:r>
+        <w:rPr>
+          <w:rtl w:val="0"/>
+        </w:rPr>
+      </w:r>
+    </w:p>
+    <w:p>
+      <w:pPr>
+        <w:rPr/>
+      </w:pPr>
+      <w:r>
+        <w:rPr>
+          <w:rtl w:val="0"/>
+        </w:rPr>
+        <w:t xml:space="preserve">void AchievementsPlus.AchivementsManager.setAchievementComplete(u16 achievementID)</w:t>
       </w:r>
     </w:p>
     <w:p>
       <w:pPr>
         <w:numPr>
           <w:ilvl w:val="0"/>
-          <w:numId w:val="10"/>
-        </w:numPr>
-        <w:ind w:left="720" w:hanging="360"/>
-        <w:rPr/>
-      </w:pPr>
-      <w:r>
-        <w:rPr>
-          <w:rtl w:val="0"/>
-        </w:rPr>
-        <w:t xml:space="preserve">Adds the specified value of Coins to the Shared Memory address and stores the new value in Persistent Data.</w:t>
+          <w:numId w:val="6"/>
+        </w:numPr>
+        <w:ind w:left="720" w:hanging="360"/>
+        <w:rPr/>
+      </w:pPr>
+      <w:r>
+        <w:rPr>
+          <w:rtl w:val="0"/>
+        </w:rPr>
+        <w:t xml:space="preserve">Sets the specified achievement ID to Completed.</w:t>
       </w:r>
     </w:p>
     <w:p>
       <w:pPr>
         <w:numPr>
           <w:ilvl w:val="0"/>
-          <w:numId w:val="10"/>
-        </w:numPr>
-        <w:ind w:left="720" w:hanging="360"/>
-        <w:rPr/>
-      </w:pPr>
-      <w:r>
-        <w:rPr>
-          <w:rtl w:val="0"/>
-        </w:rPr>
-        <w:t xml:space="preserve">Returns true when the function is successful.</w:t>
-      </w:r>
-      <w:r>
-        <w:rPr>
-          <w:rtl w:val="0"/>
-        </w:rPr>
+          <w:numId w:val="6"/>
+        </w:numPr>
+        <w:ind w:left="720" w:hanging="360"/>
+        <w:rPr/>
+      </w:pPr>
+      <w:r>
+        <w:rPr>
+          <w:rtl w:val="0"/>
+        </w:rPr>
+        <w:t xml:space="preserve">Parameters:</w:t>
+      </w:r>
+    </w:p>
+    <w:p>
+      <w:pPr>
+        <w:numPr>
+          <w:ilvl w:val="1"/>
+          <w:numId w:val="6"/>
+        </w:numPr>
+        <w:ind w:left="1440" w:hanging="360"/>
+        <w:rPr/>
+      </w:pPr>
+      <w:r>
+        <w:rPr>
+          <w:rtl w:val="0"/>
+        </w:rPr>
+        <w:t xml:space="preserve">achievementID is the achievement ID for which you want to set the status to Completed.</w:t>
       </w:r>
     </w:p>
     <w:p>
       <w:pPr>
         <w:numPr>
           <w:ilvl w:val="0"/>
-          <w:numId w:val="10"/>
+          <w:numId w:val="6"/>
+        </w:numPr>
+        <w:ind w:left="720" w:hanging="360"/>
+        <w:rPr/>
+      </w:pPr>
+      <w:r>
+        <w:rPr>
+          <w:rtl w:val="0"/>
+        </w:rPr>
+        <w:t xml:space="preserve">Notes:</w:t>
+      </w:r>
+    </w:p>
+    <w:p>
+      <w:pPr>
+        <w:numPr>
+          <w:ilvl w:val="1"/>
+          <w:numId w:val="6"/>
+        </w:numPr>
+        <w:ind w:left="1440" w:hanging="360"/>
+        <w:rPr/>
+      </w:pPr>
+      <w:r>
+        <w:rPr>
+          <w:rtl w:val="0"/>
+        </w:rPr>
+        <w:t xml:space="preserve">When the function is called, the </w:t>
+      </w:r>
+      <w:r>
+        <w:rPr>
+          <w:color w:val="0000ff"/>
+          <w:rtl w:val="0"/>
+        </w:rPr>
+        <w:t xml:space="preserve">0xa00000</w:t>
+      </w:r>
+      <w:r>
+        <w:rPr>
+          <w:rtl w:val="0"/>
+        </w:rPr>
+        <w:t xml:space="preserve"> flag will be set to achievement.</w:t>
+      </w:r>
+    </w:p>
+    <w:p>
+      <w:pPr>
+        <w:rPr/>
+      </w:pPr>
+      <w:r>
+        <w:rPr>
+          <w:rtl w:val="0"/>
+        </w:rPr>
+      </w:r>
+    </w:p>
+    <w:p>
+      <w:pPr>
+        <w:rPr/>
+      </w:pPr>
+      <w:r>
+        <w:rPr>
+          <w:rtl w:val="0"/>
+        </w:rPr>
+      </w:r>
+    </w:p>
+    <w:p>
+      <w:pPr>
+        <w:rPr/>
+      </w:pPr>
+      <w:r>
+        <w:rPr>
+          <w:rtl w:val="0"/>
+        </w:rPr>
+        <w:t xml:space="preserve">bool AchievementsPlus.AchivementsManager.isAchievementComplete(u16 achievementID)</w:t>
+      </w:r>
+    </w:p>
+    <w:p>
+      <w:pPr>
+        <w:numPr>
+          <w:ilvl w:val="0"/>
+          <w:numId w:val="11"/>
+        </w:numPr>
+        <w:ind w:left="720" w:hanging="360"/>
+        <w:rPr/>
+      </w:pPr>
+      <w:r>
+        <w:rPr>
+          <w:rtl w:val="0"/>
+        </w:rPr>
+        <w:t xml:space="preserve">The function will return true when the achievement has a status of Completed, or false if otherwise.</w:t>
+      </w:r>
+    </w:p>
+    <w:p>
+      <w:pPr>
+        <w:numPr>
+          <w:ilvl w:val="0"/>
+          <w:numId w:val="11"/>
         </w:numPr>
         <w:ind w:left="720" w:hanging="360"/>
         <w:rPr/>
@@ -455,7 +1706,7 @@
       <w:pPr>
         <w:numPr>
           <w:ilvl w:val="1"/>
-          <w:numId w:val="10"/>
+          <w:numId w:val="11"/>
         </w:numPr>
         <w:ind w:left="1440" w:hanging="360"/>
         <w:rPr/>
@@ -464,30 +1715,188 @@
         <w:rPr>
           <w:rtl w:val="0"/>
         </w:rPr>
-        <w:t xml:space="preserve">value is the number that will be used for adding the Coins value to the Shared Memory.</w:t>
+        <w:t xml:space="preserve">achievementID is the achievement ID for which you want to check the completion status.</w:t>
+      </w:r>
+    </w:p>
+    <w:p>
+      <w:pPr>
+        <w:rPr/>
+      </w:pPr>
+      <w:r>
+        <w:rPr>
+          <w:rtl w:val="0"/>
+        </w:rPr>
+      </w:r>
+    </w:p>
+    <w:p>
+      <w:pPr>
+        <w:rPr/>
+      </w:pPr>
+      <w:bookmarkStart w:colFirst="0" w:colLast="0" w:name="_3dy6vkm" w:id="6"/>
+      <w:bookmarkEnd w:id="6"/>
+      <w:r>
+        <w:rPr>
+          <w:rtl w:val="0"/>
+        </w:rPr>
+      </w:r>
+    </w:p>
+    <w:p>
+      <w:pPr>
+        <w:pStyle w:val="Heading1"/>
+        <w:rPr/>
+      </w:pPr>
+      <w:bookmarkStart w:colFirst="0" w:colLast="0" w:name="_1t3h5sf" w:id="7"/>
+      <w:bookmarkEnd w:id="7"/>
+      <w:r>
+        <w:rPr>
+          <w:b w:val="1"/>
+          <w:rtl w:val="0"/>
+        </w:rPr>
+        <w:t xml:space="preserve">Additional Functions</w:t>
+      </w:r>
+      <w:r>
+        <w:rPr>
+          <w:rtl w:val="0"/>
+        </w:rPr>
+      </w:r>
+    </w:p>
+    <w:p>
+      <w:pPr>
+        <w:rPr/>
+      </w:pPr>
+      <w:r>
+        <w:rPr>
+          <w:rtl w:val="0"/>
+        </w:rPr>
+      </w:r>
+    </w:p>
+    <w:p>
+      <w:pPr>
+        <w:rPr/>
+      </w:pPr>
+      <w:r>
+        <w:rPr>
+          <w:rtl w:val="0"/>
+        </w:rPr>
+        <w:t xml:space="preserve">bool AchievementsPlus.AchivementsManager.isAchievementsEnabled()</w:t>
       </w:r>
     </w:p>
     <w:p>
       <w:pPr>
         <w:numPr>
           <w:ilvl w:val="0"/>
-          <w:numId w:val="10"/>
-        </w:numPr>
-        <w:ind w:left="720" w:hanging="360"/>
-        <w:rPr/>
-      </w:pPr>
-      <w:r>
-        <w:rPr>
-          <w:rtl w:val="0"/>
-        </w:rPr>
-        <w:t xml:space="preserve">Notes:</w:t>
+          <w:numId w:val="7"/>
+        </w:numPr>
+        <w:ind w:left="720" w:hanging="360"/>
+        <w:rPr/>
+      </w:pPr>
+      <w:r>
+        <w:rPr>
+          <w:rtl w:val="0"/>
+        </w:rPr>
+        <w:t xml:space="preserve">The function will return true when achievements can be obtained, false if otherwise.</w:t>
+      </w:r>
+    </w:p>
+    <w:p>
+      <w:pPr>
+        <w:numPr>
+          <w:ilvl w:val="0"/>
+          <w:numId w:val="7"/>
+        </w:numPr>
+        <w:ind w:left="720" w:hanging="360"/>
+        <w:rPr/>
+      </w:pPr>
+      <w:r>
+        <w:rPr>
+          <w:rtl w:val="0"/>
+        </w:rPr>
+        <w:t xml:space="preserve">Achievements cannot be obtained in Debug mode and Game via Level / Act select mode, so the function will return false.</w:t>
+      </w:r>
+    </w:p>
+    <w:p>
+      <w:pPr>
+        <w:numPr>
+          <w:ilvl w:val="0"/>
+          <w:numId w:val="7"/>
+        </w:numPr>
+        <w:ind w:left="720" w:hanging="360"/>
+        <w:rPr/>
+      </w:pPr>
+      <w:r>
+        <w:rPr>
+          <w:rtl w:val="0"/>
+        </w:rPr>
+        <w:t xml:space="preserve">Regardless of the activity of debug mode, achievements can be obtained in Competition mode and Blue Sphere game in any case.</w:t>
+      </w:r>
+    </w:p>
+    <w:p>
+      <w:pPr>
+        <w:rPr/>
+      </w:pPr>
+      <w:r>
+        <w:rPr>
+          <w:rtl w:val="0"/>
+        </w:rPr>
+      </w:r>
+    </w:p>
+    <w:p>
+      <w:pPr>
+        <w:rPr/>
+      </w:pPr>
+      <w:r>
+        <w:rPr>
+          <w:rtl w:val="0"/>
+        </w:rPr>
+      </w:r>
+    </w:p>
+    <w:p>
+      <w:pPr>
+        <w:rPr/>
+      </w:pPr>
+      <w:r>
+        <w:rPr>
+          <w:rtl w:val="0"/>
+        </w:rPr>
+        <w:t xml:space="preserve">u16 AchievementsPlus.AchivementsManager.getTotalAchievementsByRange(u16 startID, u16 lastID, bool returnCompleted) </w:t>
+      </w:r>
+    </w:p>
+    <w:p>
+      <w:pPr>
+        <w:numPr>
+          <w:ilvl w:val="0"/>
+          <w:numId w:val="5"/>
+        </w:numPr>
+        <w:ind w:left="720" w:hanging="360"/>
+        <w:rPr/>
+      </w:pPr>
+      <w:r>
+        <w:rPr>
+          <w:rtl w:val="0"/>
+        </w:rPr>
+        <w:t xml:space="preserve">The function will return the maximum number of available achievements, from the specified range of ID achievements and parameters.</w:t>
+      </w:r>
+    </w:p>
+    <w:p>
+      <w:pPr>
+        <w:numPr>
+          <w:ilvl w:val="0"/>
+          <w:numId w:val="5"/>
+        </w:numPr>
+        <w:ind w:left="720" w:hanging="360"/>
+        <w:rPr/>
+      </w:pPr>
+      <w:r>
+        <w:rPr>
+          <w:rtl w:val="0"/>
+        </w:rPr>
+        <w:t xml:space="preserve">Parameters:</w:t>
       </w:r>
     </w:p>
     <w:p>
       <w:pPr>
         <w:numPr>
           <w:ilvl w:val="1"/>
-          <w:numId w:val="10"/>
+          <w:numId w:val="5"/>
         </w:numPr>
         <w:ind w:left="1440" w:hanging="360"/>
         <w:rPr/>
@@ -496,38 +1905,262 @@
         <w:rPr>
           <w:rtl w:val="0"/>
         </w:rPr>
-        <w:t xml:space="preserve">Error (200) notifies about the inability to add Coins. For example, if the specified value is negative or too large.</w:t>
-      </w:r>
-    </w:p>
-    <w:p>
-      <w:pPr>
-        <w:rPr/>
-      </w:pPr>
-      <w:r>
-        <w:rPr>
-          <w:rtl w:val="0"/>
-        </w:rPr>
-      </w:r>
-    </w:p>
-    <w:p>
-      <w:pPr>
-        <w:rPr/>
-      </w:pPr>
-      <w:r>
-        <w:rPr>
-          <w:rtl w:val="0"/>
-        </w:rPr>
-      </w:r>
-    </w:p>
-    <w:p>
-      <w:pPr>
-        <w:rPr/>
-      </w:pPr>
-      <w:r>
-        <w:rPr>
-          <w:rtl w:val="0"/>
-        </w:rPr>
-        <w:t xml:space="preserve">bool AchievementsPlus.RewardsManager.paidCoins(u16 value)</w:t>
+        <w:t xml:space="preserve">startID is the starting achievement ID from which the calculations will emanate, up to and including the lastID.</w:t>
+      </w:r>
+    </w:p>
+    <w:p>
+      <w:pPr>
+        <w:numPr>
+          <w:ilvl w:val="1"/>
+          <w:numId w:val="5"/>
+        </w:numPr>
+        <w:ind w:left="1440" w:hanging="360"/>
+        <w:rPr/>
+      </w:pPr>
+      <w:r>
+        <w:rPr>
+          <w:rtl w:val="0"/>
+        </w:rPr>
+        <w:t xml:space="preserve">lastID is the final achievement ID on which the calculations will end.</w:t>
+      </w:r>
+    </w:p>
+    <w:p>
+      <w:pPr>
+        <w:numPr>
+          <w:ilvl w:val="1"/>
+          <w:numId w:val="5"/>
+        </w:numPr>
+        <w:ind w:left="1440" w:hanging="360"/>
+        <w:rPr/>
+      </w:pPr>
+      <w:r>
+        <w:rPr>
+          <w:rtl w:val="0"/>
+        </w:rPr>
+        <w:t xml:space="preserve">returnCompleted, if set, the function will return the number of completed achievements from the range.</w:t>
+      </w:r>
+    </w:p>
+    <w:p>
+      <w:pPr>
+        <w:rPr/>
+      </w:pPr>
+      <w:r>
+        <w:rPr>
+          <w:rtl w:val="0"/>
+        </w:rPr>
+      </w:r>
+    </w:p>
+    <w:p>
+      <w:pPr>
+        <w:rPr/>
+      </w:pPr>
+      <w:r>
+        <w:rPr>
+          <w:rtl w:val="0"/>
+        </w:rPr>
+      </w:r>
+    </w:p>
+    <w:p>
+      <w:pPr>
+        <w:rPr/>
+      </w:pPr>
+      <w:r>
+        <w:rPr>
+          <w:rtl w:val="0"/>
+        </w:rPr>
+        <w:t xml:space="preserve">u16 AchievementsPlus.AchivementsManager.getTotalNonClaimedByRange(u16 startID, u16 lastID)</w:t>
+      </w:r>
+    </w:p>
+    <w:p>
+      <w:pPr>
+        <w:numPr>
+          <w:ilvl w:val="0"/>
+          <w:numId w:val="8"/>
+        </w:numPr>
+        <w:ind w:left="720" w:hanging="360"/>
+        <w:rPr/>
+      </w:pPr>
+      <w:r>
+        <w:rPr>
+          <w:rtl w:val="0"/>
+        </w:rPr>
+        <w:t xml:space="preserve">The function will return the number of achievements for which a claim reward is available from the specified achievement ID range.</w:t>
+      </w:r>
+    </w:p>
+    <w:p>
+      <w:pPr>
+        <w:numPr>
+          <w:ilvl w:val="0"/>
+          <w:numId w:val="8"/>
+        </w:numPr>
+        <w:ind w:left="720" w:hanging="360"/>
+        <w:rPr/>
+      </w:pPr>
+      <w:r>
+        <w:rPr>
+          <w:rtl w:val="0"/>
+        </w:rPr>
+        <w:t xml:space="preserve">Parameters:</w:t>
+      </w:r>
+    </w:p>
+    <w:p>
+      <w:pPr>
+        <w:numPr>
+          <w:ilvl w:val="1"/>
+          <w:numId w:val="8"/>
+        </w:numPr>
+        <w:ind w:left="1440" w:hanging="360"/>
+        <w:rPr/>
+      </w:pPr>
+      <w:r>
+        <w:rPr>
+          <w:rtl w:val="0"/>
+        </w:rPr>
+        <w:t xml:space="preserve">startID is the starting achievement ID from which the calculations will emanate, up to and including the lastID.</w:t>
+      </w:r>
+    </w:p>
+    <w:p>
+      <w:pPr>
+        <w:numPr>
+          <w:ilvl w:val="1"/>
+          <w:numId w:val="8"/>
+        </w:numPr>
+        <w:ind w:left="1440" w:hanging="360"/>
+        <w:rPr/>
+      </w:pPr>
+      <w:r>
+        <w:rPr>
+          <w:rtl w:val="0"/>
+        </w:rPr>
+        <w:t xml:space="preserve">lastID is the final achievement ID on which the calculations will end.</w:t>
+      </w:r>
+    </w:p>
+    <w:p>
+      <w:pPr>
+        <w:rPr/>
+      </w:pPr>
+      <w:r>
+        <w:rPr>
+          <w:rtl w:val="0"/>
+        </w:rPr>
+      </w:r>
+    </w:p>
+    <w:p>
+      <w:pPr>
+        <w:rPr/>
+      </w:pPr>
+      <w:r>
+        <w:rPr>
+          <w:rtl w:val="0"/>
+        </w:rPr>
+      </w:r>
+    </w:p>
+    <w:p>
+      <w:pPr>
+        <w:rPr/>
+      </w:pPr>
+      <w:r>
+        <w:rPr>
+          <w:rtl w:val="0"/>
+        </w:rPr>
+        <w:t xml:space="preserve">u8 AchievementsPlus.AchivementsManager.getDecimalStars(u16 achievementID)</w:t>
+      </w:r>
+    </w:p>
+    <w:p>
+      <w:pPr>
+        <w:numPr>
+          <w:ilvl w:val="0"/>
+          <w:numId w:val="9"/>
+        </w:numPr>
+        <w:ind w:left="720" w:hanging="360"/>
+        <w:rPr/>
+      </w:pPr>
+      <w:r>
+        <w:rPr>
+          <w:rtl w:val="0"/>
+        </w:rPr>
+        <w:t xml:space="preserve">The function will return the number of stars (rating) for the specified achievement ID as a number, instead of a string.</w:t>
+      </w:r>
+    </w:p>
+    <w:p>
+      <w:pPr>
+        <w:numPr>
+          <w:ilvl w:val="0"/>
+          <w:numId w:val="9"/>
+        </w:numPr>
+        <w:ind w:left="720" w:hanging="360"/>
+        <w:rPr/>
+      </w:pPr>
+      <w:r>
+        <w:rPr>
+          <w:rtl w:val="0"/>
+        </w:rPr>
+        <w:t xml:space="preserve">Parameters:</w:t>
+      </w:r>
+    </w:p>
+    <w:p>
+      <w:pPr>
+        <w:numPr>
+          <w:ilvl w:val="1"/>
+          <w:numId w:val="9"/>
+        </w:numPr>
+        <w:ind w:left="1440" w:hanging="360"/>
+        <w:rPr/>
+      </w:pPr>
+      <w:r>
+        <w:rPr>
+          <w:rtl w:val="0"/>
+        </w:rPr>
+        <w:t xml:space="preserve">achievementID is the achievement ID for which you want to get stars.</w:t>
+      </w:r>
+    </w:p>
+    <w:p>
+      <w:pPr>
+        <w:rPr/>
+      </w:pPr>
+      <w:r>
+        <w:br w:type="page"/>
+      </w:r>
+      <w:r>
+        <w:rPr>
+          <w:rtl w:val="0"/>
+        </w:rPr>
+      </w:r>
+    </w:p>
+    <w:p>
+      <w:pPr>
+        <w:pStyle w:val="Heading1"/>
+        <w:rPr>
+          <w:b w:val="1"/>
+        </w:rPr>
+      </w:pPr>
+      <w:r>
+        <w:rPr>
+          <w:b w:val="1"/>
+          <w:rtl w:val="0"/>
+        </w:rPr>
+        <w:t xml:space="preserve">Walls Functions</w:t>
+      </w:r>
+    </w:p>
+    <w:p>
+      <w:pPr>
+        <w:rPr/>
+      </w:pPr>
+      <w:r>
+        <w:rPr>
+          <w:rtl w:val="0"/>
+        </w:rPr>
+      </w:r>
+    </w:p>
+    <w:p>
+      <w:pPr>
+        <w:rPr/>
+      </w:pPr>
+      <w:r>
+        <w:rPr>
+          <w:rtl w:val="0"/>
+        </w:rPr>
+        <w:t xml:space="preserve">void AchievementsPlus.WallManager.loadPersistentData()</w:t>
       </w:r>
     </w:p>
     <w:p>
@@ -543,7 +2176,7 @@
         <w:rPr>
           <w:rtl w:val="0"/>
         </w:rPr>
-        <w:t xml:space="preserve">Withdraw the specified value of Coins from the Shared Memory address and stores the new value in Persistent Data.</w:t>
+        <w:t xml:space="preserve">Loads the Walls data stored in Persistent Data to Shared Memory addresses.</w:t>
       </w:r>
     </w:p>
     <w:p>
@@ -559,28 +2192,7 @@
         <w:rPr>
           <w:rtl w:val="0"/>
         </w:rPr>
-        <w:t xml:space="preserve">Returns true when the function is successful.</w:t>
-      </w:r>
-      <w:r>
-        <w:rPr>
-          <w:rtl w:val="0"/>
-        </w:rPr>
-      </w:r>
-    </w:p>
-    <w:p>
-      <w:pPr>
-        <w:numPr>
-          <w:ilvl w:val="0"/>
-          <w:numId w:val="13"/>
-        </w:numPr>
-        <w:ind w:left="720" w:hanging="360"/>
-        <w:rPr/>
-      </w:pPr>
-      <w:r>
-        <w:rPr>
-          <w:rtl w:val="0"/>
-        </w:rPr>
-        <w:t xml:space="preserve">Parameters:</w:t>
+        <w:t xml:space="preserve">Notes:</w:t>
       </w:r>
     </w:p>
     <w:p>
@@ -596,23 +2208,20 @@
         <w:rPr>
           <w:rtl w:val="0"/>
         </w:rPr>
-        <w:t xml:space="preserve">value is the number that will be used to withdraw the Coins value to the Shared Memory.</w:t>
-      </w:r>
-    </w:p>
-    <w:p>
-      <w:pPr>
-        <w:numPr>
-          <w:ilvl w:val="0"/>
-          <w:numId w:val="13"/>
-        </w:numPr>
-        <w:ind w:left="720" w:hanging="360"/>
-        <w:rPr/>
-      </w:pPr>
-      <w:r>
-        <w:rPr>
-          <w:rtl w:val="0"/>
-        </w:rPr>
-        <w:t xml:space="preserve">Notes:</w:t>
+        <w:t xml:space="preserve">The base Shared Memory address is </w:t>
+      </w:r>
+      <w:r>
+        <w:rPr>
+          <w:color w:val="0000ff"/>
+          <w:rtl w:val="0"/>
+        </w:rPr>
+        <w:t xml:space="preserve">0x8510fb</w:t>
+      </w:r>
+      <w:r>
+        <w:rPr>
+          <w:rtl w:val="0"/>
+        </w:rPr>
+        <w:t xml:space="preserve">.</w:t>
       </w:r>
     </w:p>
     <w:p>
@@ -628,7 +2237,20 @@
         <w:rPr>
           <w:rtl w:val="0"/>
         </w:rPr>
-        <w:t xml:space="preserve">Error (201) notifies you that it is impossible to withdraw Coins. For example, if the value of Coins to withdraw exceeds the number of saved coins.</w:t>
+        <w:t xml:space="preserve">To get the address value, you will need to specify the ID of the wall you are interested in. Use </w:t>
+      </w:r>
+      <w:r>
+        <w:rPr>
+          <w:color w:val="0000ff"/>
+          <w:rtl w:val="0"/>
+        </w:rPr>
+        <w:t xml:space="preserve">u8[0x8510fb + wallID]</w:t>
+      </w:r>
+      <w:r>
+        <w:rPr>
+          <w:rtl w:val="0"/>
+        </w:rPr>
+        <w:t xml:space="preserve">.</w:t>
       </w:r>
     </w:p>
     <w:p>
@@ -642,1664 +2264,156 @@
       </w:pPr>
       <w:r>
         <w:rPr>
-          <w:rtl w:val="0"/>
-        </w:rPr>
-        <w:t xml:space="preserve">Other than that, an error may appear if you use too many withdrawals, or use a negative value.</w:t>
-      </w:r>
-    </w:p>
-    <w:p>
-      <w:pPr>
-        <w:rPr/>
-      </w:pPr>
-      <w:r>
-        <w:br w:type="page"/>
-      </w:r>
-      <w:r>
-        <w:rPr>
-          <w:rtl w:val="0"/>
-        </w:rPr>
-      </w:r>
-    </w:p>
-    <w:p>
-      <w:pPr>
-        <w:pStyle w:val="Heading1"/>
-        <w:rPr>
-          <w:b w:val="1"/>
-        </w:rPr>
-      </w:pPr>
-      <w:bookmarkStart w:colFirst="0" w:colLast="0" w:name="_tyjcwt" w:id="5"/>
-      <w:bookmarkEnd w:id="5"/>
-      <w:r>
-        <w:rPr>
-          <w:b w:val="1"/>
-          <w:rtl w:val="0"/>
-        </w:rPr>
-        <w:t xml:space="preserve">Achievements Functions</w:t>
-      </w:r>
-    </w:p>
-    <w:p>
-      <w:pPr>
-        <w:rPr/>
-      </w:pPr>
-      <w:r>
-        <w:rPr>
-          <w:rtl w:val="0"/>
-        </w:rPr>
-      </w:r>
-    </w:p>
-    <w:p>
-      <w:pPr>
-        <w:rPr/>
-      </w:pPr>
-      <w:r>
-        <w:rPr>
-          <w:rtl w:val="0"/>
-        </w:rPr>
-        <w:t xml:space="preserve">void AchievementsPlus.AchivementsManager.loadPersistentData()</w:t>
+          <w:color w:val="0000ff"/>
+          <w:rtl w:val="0"/>
+        </w:rPr>
+        <w:t xml:space="preserve">0x8511fb</w:t>
+      </w:r>
+      <w:r>
+        <w:rPr>
+          <w:color w:val="000000"/>
+          <w:rtl w:val="0"/>
+        </w:rPr>
+        <w:t xml:space="preserve"> sets the required Coins value to purchase the wall that the player touched.</w:t>
+      </w:r>
+      <w:r>
+        <w:rPr>
+          <w:rtl w:val="0"/>
+        </w:rPr>
+        <w:t xml:space="preserve"> Use </w:t>
+      </w:r>
+      <w:r>
+        <w:rPr>
+          <w:color w:val="0000ff"/>
+          <w:rtl w:val="0"/>
+        </w:rPr>
+        <w:t xml:space="preserve">u8[0x8511fb]</w:t>
+      </w:r>
+      <w:r>
+        <w:rPr>
+          <w:rtl w:val="0"/>
+        </w:rPr>
+        <w:t xml:space="preserve">.</w:t>
+      </w:r>
+    </w:p>
+    <w:p>
+      <w:pPr>
+        <w:numPr>
+          <w:ilvl w:val="1"/>
+          <w:numId w:val="13"/>
+        </w:numPr>
+        <w:ind w:left="1440" w:hanging="360"/>
+        <w:rPr>
+          <w:color w:val="000000"/>
+        </w:rPr>
+      </w:pPr>
+      <w:r>
+        <w:rPr>
+          <w:color w:val="0000ff"/>
+          <w:rtl w:val="0"/>
+        </w:rPr>
+        <w:t xml:space="preserve">0x8511fс</w:t>
+      </w:r>
+      <w:r>
+        <w:rPr>
+          <w:color w:val="000000"/>
+          <w:rtl w:val="0"/>
+        </w:rPr>
+        <w:t xml:space="preserve"> sets the ID of the wall that the player touched.</w:t>
+      </w:r>
+      <w:r>
+        <w:rPr>
+          <w:rtl w:val="0"/>
+        </w:rPr>
+        <w:t xml:space="preserve"> Use </w:t>
+      </w:r>
+      <w:r>
+        <w:rPr>
+          <w:color w:val="0000ff"/>
+          <w:rtl w:val="0"/>
+        </w:rPr>
+        <w:t xml:space="preserve">u8[0x8511fc]</w:t>
+      </w:r>
+      <w:r>
+        <w:rPr>
+          <w:rtl w:val="0"/>
+        </w:rPr>
+        <w:t xml:space="preserve">.</w:t>
+      </w:r>
+      <w:r>
+        <w:rPr>
+          <w:rtl w:val="0"/>
+        </w:rPr>
+      </w:r>
+    </w:p>
+    <w:p>
+      <w:pPr>
+        <w:rPr/>
+      </w:pPr>
+      <w:r>
+        <w:rPr>
+          <w:rtl w:val="0"/>
+        </w:rPr>
+      </w:r>
+    </w:p>
+    <w:p>
+      <w:pPr>
+        <w:rPr/>
+      </w:pPr>
+      <w:r>
+        <w:rPr>
+          <w:rtl w:val="0"/>
+        </w:rPr>
+      </w:r>
+    </w:p>
+    <w:p>
+      <w:pPr>
+        <w:rPr/>
+      </w:pPr>
+      <w:r>
+        <w:rPr>
+          <w:rtl w:val="0"/>
+        </w:rPr>
+        <w:t xml:space="preserve">void AchievementsPlus.WallManager.addSessionWall(u16 px, u16 py, u8 width, u8 height, u8 wallID, u8 paidValue)</w:t>
       </w:r>
     </w:p>
     <w:p>
       <w:pPr>
         <w:numPr>
           <w:ilvl w:val="0"/>
-          <w:numId w:val="2"/>
-        </w:numPr>
-        <w:ind w:left="720" w:hanging="360"/>
-        <w:rPr/>
-      </w:pPr>
-      <w:r>
-        <w:rPr>
-          <w:rtl w:val="0"/>
-        </w:rPr>
-        <w:t xml:space="preserve">Loads the Achievements data stored in Persistent Data to Shared Memory addresses.</w:t>
+          <w:numId w:val="16"/>
+        </w:numPr>
+        <w:ind w:left="720" w:hanging="360"/>
+        <w:rPr/>
+      </w:pPr>
+      <w:r>
+        <w:rPr>
+          <w:rtl w:val="0"/>
+        </w:rPr>
+        <w:t xml:space="preserve">The function will spawn the wall object at the level with the specified position and parameters.</w:t>
       </w:r>
     </w:p>
     <w:p>
       <w:pPr>
         <w:numPr>
           <w:ilvl w:val="0"/>
-          <w:numId w:val="2"/>
-        </w:numPr>
-        <w:ind w:left="720" w:hanging="360"/>
-        <w:rPr/>
-      </w:pPr>
-      <w:r>
-        <w:rPr>
-          <w:rtl w:val="0"/>
-        </w:rPr>
-        <w:t xml:space="preserve">Notes:</w:t>
-      </w:r>
-    </w:p>
-    <w:p>
-      <w:pPr>
-        <w:numPr>
-          <w:ilvl w:val="1"/>
-          <w:numId w:val="2"/>
-        </w:numPr>
-        <w:ind w:left="1440" w:hanging="360"/>
-        <w:rPr/>
-      </w:pPr>
-      <w:r>
-        <w:rPr>
-          <w:rtl w:val="0"/>
-        </w:rPr>
-        <w:t xml:space="preserve">Unlike Coins address, Achievement address are more dynamic.</w:t>
-      </w:r>
-    </w:p>
-    <w:p>
-      <w:pPr>
-        <w:numPr>
-          <w:ilvl w:val="1"/>
-          <w:numId w:val="2"/>
-        </w:numPr>
-        <w:ind w:left="1440" w:hanging="360"/>
-        <w:rPr/>
-      </w:pPr>
-      <w:r>
-        <w:rPr>
-          <w:rtl w:val="0"/>
-        </w:rPr>
-        <w:t xml:space="preserve">The base Shared Memory address is </w:t>
-      </w:r>
-      <w:r>
-        <w:rPr>
-          <w:color w:val="0000ff"/>
-          <w:rtl w:val="0"/>
-        </w:rPr>
-        <w:t xml:space="preserve">0x851304</w:t>
-      </w:r>
-      <w:r>
-        <w:rPr>
-          <w:rtl w:val="0"/>
-        </w:rPr>
-        <w:t xml:space="preserve">.</w:t>
-      </w:r>
-    </w:p>
-    <w:p>
-      <w:pPr>
-        <w:numPr>
-          <w:ilvl w:val="1"/>
-          <w:numId w:val="2"/>
-        </w:numPr>
-        <w:ind w:left="1440" w:hanging="360"/>
-        <w:rPr/>
-      </w:pPr>
-      <w:r>
-        <w:rPr>
-          <w:rtl w:val="0"/>
-        </w:rPr>
-        <w:t xml:space="preserve">To get the address value, you will need to specify the ID of the achievement you are interested in, and multiply it by 4. Use </w:t>
-      </w:r>
-      <w:r>
-        <w:rPr>
-          <w:color w:val="0000ff"/>
-          <w:rtl w:val="0"/>
-        </w:rPr>
-        <w:t xml:space="preserve">u32[0x851304 + achievementID * 0x04]</w:t>
-      </w:r>
-      <w:r>
-        <w:rPr>
-          <w:rtl w:val="0"/>
-        </w:rPr>
-        <w:t xml:space="preserve">.</w:t>
-      </w:r>
-    </w:p>
-    <w:p>
-      <w:pPr>
-        <w:rPr/>
-      </w:pPr>
-      <w:r>
-        <w:rPr>
-          <w:rtl w:val="0"/>
-        </w:rPr>
-      </w:r>
-    </w:p>
-    <w:p>
-      <w:pPr>
-        <w:rPr/>
-      </w:pPr>
-      <w:r>
-        <w:rPr>
-          <w:rtl w:val="0"/>
-        </w:rPr>
-      </w:r>
-    </w:p>
-    <w:p>
-      <w:pPr>
-        <w:rPr/>
-      </w:pPr>
-      <w:r>
-        <w:rPr>
-          <w:rtl w:val="0"/>
-        </w:rPr>
-        <w:t xml:space="preserve">string AchievementsPlus.AchivementsManager.getAchievementDetail(u16 achievementID, u8 parse)</w:t>
+          <w:numId w:val="16"/>
+        </w:numPr>
+        <w:ind w:left="720" w:hanging="360"/>
+        <w:rPr/>
+      </w:pPr>
+      <w:r>
+        <w:rPr>
+          <w:rtl w:val="0"/>
+        </w:rPr>
+        <w:t xml:space="preserve">Session wall does not save its purchase status when restarting a level or exiting the game.</w:t>
       </w:r>
     </w:p>
     <w:p>
       <w:pPr>
         <w:numPr>
           <w:ilvl w:val="0"/>
-          <w:numId w:val="3"/>
-        </w:numPr>
-        <w:ind w:left="720" w:hanging="360"/>
-        <w:rPr/>
-      </w:pPr>
-      <w:r>
-        <w:rPr>
-          <w:rtl w:val="0"/>
-        </w:rPr>
-        <w:t xml:space="preserve">The function returns the specified data for the specified Achievement ID. This will return "" if there is no data for the specified parse.</w:t>
-      </w:r>
-    </w:p>
-    <w:p>
-      <w:pPr>
-        <w:numPr>
-          <w:ilvl w:val="0"/>
-          <w:numId w:val="3"/>
-        </w:numPr>
-        <w:ind w:left="720" w:hanging="360"/>
-        <w:rPr/>
-      </w:pPr>
-      <w:r>
-        <w:rPr>
-          <w:rtl w:val="0"/>
-        </w:rPr>
-        <w:t xml:space="preserve">Parameters:</w:t>
-      </w:r>
-    </w:p>
-    <w:p>
-      <w:pPr>
-        <w:numPr>
-          <w:ilvl w:val="1"/>
-          <w:numId w:val="3"/>
-        </w:numPr>
-        <w:ind w:left="1440" w:hanging="360"/>
-        <w:rPr/>
-      </w:pPr>
-      <w:r>
-        <w:rPr>
-          <w:rtl w:val="0"/>
-        </w:rPr>
-        <w:t xml:space="preserve">achievementID is the achievement ID for which you want to retrieve data.</w:t>
-      </w:r>
-    </w:p>
-    <w:p>
-      <w:pPr>
-        <w:numPr>
-          <w:ilvl w:val="1"/>
-          <w:numId w:val="3"/>
-        </w:numPr>
-        <w:ind w:left="1440" w:hanging="360"/>
-        <w:rPr/>
-      </w:pPr>
-      <w:r>
-        <w:rPr>
-          <w:rtl w:val="0"/>
-        </w:rPr>
-        <w:t xml:space="preserve">parse is the type of data you want to receive from the specified achievement ID:</w:t>
-      </w:r>
-    </w:p>
-    <w:p>
-      <w:pPr>
-        <w:ind w:left="1440" w:firstLine="0"/>
-        <w:rPr/>
-      </w:pPr>
-      <w:r>
-        <w:rPr>
-          <w:rtl w:val="0"/>
-        </w:rPr>
-        <w:t xml:space="preserve">0x00 = Return the title of the achievement.</w:t>
-      </w:r>
-    </w:p>
-    <w:p>
-      <w:pPr>
-        <w:ind w:left="1440" w:firstLine="0"/>
-        <w:rPr/>
-      </w:pPr>
-      <w:r>
-        <w:rPr>
-          <w:rtl w:val="0"/>
-        </w:rPr>
-        <w:t xml:space="preserve">0x01 = Return the rating (stars) of the achievement.</w:t>
-      </w:r>
-    </w:p>
-    <w:p>
-      <w:pPr>
-        <w:ind w:left="1440" w:firstLine="0"/>
-        <w:rPr/>
-      </w:pPr>
-      <w:r>
-        <w:rPr>
-          <w:rtl w:val="0"/>
-        </w:rPr>
-        <w:t xml:space="preserve">0x02 = Return the sub-title of the achievement.</w:t>
-      </w:r>
-    </w:p>
-    <w:p>
-      <w:pPr>
-        <w:ind w:left="1440" w:firstLine="0"/>
-        <w:rPr/>
-      </w:pPr>
-      <w:r>
-        <w:rPr>
-          <w:rtl w:val="0"/>
-        </w:rPr>
-        <w:t xml:space="preserve">0x03 = Return a description of the achievement.</w:t>
-      </w:r>
-    </w:p>
-    <w:p>
-      <w:pPr>
-        <w:ind w:left="1440" w:firstLine="0"/>
-        <w:rPr/>
-      </w:pPr>
-      <w:r>
-        <w:rPr>
-          <w:rtl w:val="0"/>
-        </w:rPr>
-        <w:t xml:space="preserve">0x04 = Return thumbnail (icon) of the achievement.</w:t>
-      </w:r>
-    </w:p>
-    <w:p>
-      <w:pPr>
-        <w:rPr/>
-      </w:pPr>
-      <w:r>
-        <w:rPr>
-          <w:rtl w:val="0"/>
-        </w:rPr>
-      </w:r>
-    </w:p>
-    <w:p>
-      <w:pPr>
-        <w:rPr/>
-      </w:pPr>
-      <w:r>
-        <w:rPr>
-          <w:rtl w:val="0"/>
-        </w:rPr>
-      </w:r>
-    </w:p>
-    <w:p>
-      <w:pPr>
-        <w:rPr/>
-      </w:pPr>
-      <w:r>
-        <w:rPr>
-          <w:rtl w:val="0"/>
-        </w:rPr>
-        <w:t xml:space="preserve">u32 AchievementsPlus.AchivementsManager.getAchievementAddress(u16 achievementID)</w:t>
-      </w:r>
-    </w:p>
-    <w:p>
-      <w:pPr>
-        <w:numPr>
-          <w:ilvl w:val="0"/>
-          <w:numId w:val="4"/>
-        </w:numPr>
-        <w:ind w:left="720" w:hanging="360"/>
-        <w:rPr/>
-      </w:pPr>
-      <w:r>
-        <w:rPr>
-          <w:rtl w:val="0"/>
-        </w:rPr>
-        <w:t xml:space="preserve">The function will return the u32 address of the specified achievement ID.</w:t>
-      </w:r>
-    </w:p>
-    <w:p>
-      <w:pPr>
-        <w:numPr>
-          <w:ilvl w:val="0"/>
-          <w:numId w:val="4"/>
-        </w:numPr>
-        <w:ind w:left="720" w:hanging="360"/>
-        <w:rPr/>
-      </w:pPr>
-      <w:r>
-        <w:rPr>
-          <w:rtl w:val="0"/>
-        </w:rPr>
-        <w:t xml:space="preserve">Parameters:</w:t>
-      </w:r>
-    </w:p>
-    <w:p>
-      <w:pPr>
-        <w:numPr>
-          <w:ilvl w:val="1"/>
-          <w:numId w:val="4"/>
-        </w:numPr>
-        <w:ind w:left="1440" w:hanging="360"/>
-        <w:rPr/>
-      </w:pPr>
-      <w:r>
-        <w:rPr>
-          <w:rtl w:val="0"/>
-        </w:rPr>
-        <w:t xml:space="preserve">achievementID is the achievement ID for which you want to get an address.</w:t>
-      </w:r>
-    </w:p>
-    <w:p>
-      <w:pPr>
-        <w:rPr/>
-      </w:pPr>
-      <w:r>
-        <w:rPr>
-          <w:rtl w:val="0"/>
-        </w:rPr>
-      </w:r>
-    </w:p>
-    <w:p>
-      <w:pPr>
-        <w:rPr/>
-      </w:pPr>
-      <w:r>
-        <w:rPr>
-          <w:rtl w:val="0"/>
-        </w:rPr>
-      </w:r>
-    </w:p>
-    <w:p>
-      <w:pPr>
-        <w:rPr/>
-      </w:pPr>
-      <w:r>
-        <w:rPr>
-          <w:rtl w:val="0"/>
-        </w:rPr>
-        <w:t xml:space="preserve">void AchievementsPlus.AchivementsManager.addAchievementValue(u16 achievementID, u16 value)</w:t>
-      </w:r>
-    </w:p>
-    <w:p>
-      <w:pPr>
-        <w:numPr>
-          <w:ilvl w:val="0"/>
-          <w:numId w:val="6"/>
-        </w:numPr>
-        <w:ind w:left="720" w:hanging="360"/>
-        <w:rPr/>
-      </w:pPr>
-      <w:r>
-        <w:rPr>
-          <w:rtl w:val="0"/>
-        </w:rPr>
-        <w:t xml:space="preserve">The function will add the specified value for the Shared Memory address of the specified achievement and store it in Persistent Data.</w:t>
-      </w:r>
-    </w:p>
-    <w:p>
-      <w:pPr>
-        <w:numPr>
-          <w:ilvl w:val="0"/>
-          <w:numId w:val="6"/>
-        </w:numPr>
-        <w:ind w:left="720" w:hanging="360"/>
-        <w:rPr/>
-      </w:pPr>
-      <w:r>
-        <w:rPr>
-          <w:rtl w:val="0"/>
-        </w:rPr>
-        <w:t xml:space="preserve">Parameters:</w:t>
-      </w:r>
-    </w:p>
-    <w:p>
-      <w:pPr>
-        <w:numPr>
-          <w:ilvl w:val="1"/>
-          <w:numId w:val="6"/>
-        </w:numPr>
-        <w:ind w:left="1440" w:hanging="360"/>
-        <w:rPr/>
-      </w:pPr>
-      <w:r>
-        <w:rPr>
-          <w:rtl w:val="0"/>
-        </w:rPr>
-        <w:t xml:space="preserve">achievementID is the achievement ID for which you want to add a new value.</w:t>
-      </w:r>
-    </w:p>
-    <w:p>
-      <w:pPr>
-        <w:numPr>
-          <w:ilvl w:val="1"/>
-          <w:numId w:val="6"/>
-        </w:numPr>
-        <w:ind w:left="1440" w:hanging="360"/>
-        <w:rPr/>
-      </w:pPr>
-      <w:r>
-        <w:rPr>
-          <w:rtl w:val="0"/>
-        </w:rPr>
-        <w:t xml:space="preserve">value is the number you are going to add to the data about this achievement.</w:t>
-      </w:r>
-    </w:p>
-    <w:p>
-      <w:pPr>
-        <w:numPr>
-          <w:ilvl w:val="0"/>
-          <w:numId w:val="6"/>
-        </w:numPr>
-        <w:ind w:left="720" w:hanging="360"/>
-        <w:rPr/>
-      </w:pPr>
-      <w:r>
-        <w:rPr>
-          <w:rtl w:val="0"/>
-        </w:rPr>
-        <w:t xml:space="preserve">Notes:</w:t>
-      </w:r>
-    </w:p>
-    <w:p>
-      <w:pPr>
-        <w:numPr>
-          <w:ilvl w:val="1"/>
-          <w:numId w:val="6"/>
-        </w:numPr>
-        <w:ind w:left="1440" w:hanging="360"/>
-        <w:rPr/>
-      </w:pPr>
-      <w:r>
-        <w:rPr>
-          <w:rtl w:val="0"/>
-        </w:rPr>
-        <w:t xml:space="preserve">Error (205) notifies you that it is impossible to add your value to the data of the specified achievement. For example, if the value is too large or negative.</w:t>
-      </w:r>
-    </w:p>
-    <w:p>
-      <w:pPr>
-        <w:rPr/>
-      </w:pPr>
-      <w:r>
-        <w:rPr>
-          <w:rtl w:val="0"/>
-        </w:rPr>
-      </w:r>
-    </w:p>
-    <w:p>
-      <w:pPr>
-        <w:rPr/>
-      </w:pPr>
-      <w:r>
-        <w:rPr>
-          <w:rtl w:val="0"/>
-        </w:rPr>
-      </w:r>
-    </w:p>
-    <w:p>
-      <w:pPr>
-        <w:rPr/>
-      </w:pPr>
-      <w:r>
-        <w:rPr>
-          <w:rtl w:val="0"/>
-        </w:rPr>
-        <w:t xml:space="preserve">u32 AchievementsPlus.AchivementsManager.getAchievementValue(u16 achievementID)</w:t>
-      </w:r>
-    </w:p>
-    <w:p>
-      <w:pPr>
-        <w:numPr>
-          <w:ilvl w:val="0"/>
-          <w:numId w:val="5"/>
-        </w:numPr>
-        <w:ind w:left="720" w:hanging="360"/>
-        <w:rPr/>
-      </w:pPr>
-      <w:r>
-        <w:rPr>
-          <w:rtl w:val="0"/>
-        </w:rPr>
-        <w:t xml:space="preserve">The u32 function returns the specified achievement ID.</w:t>
-      </w:r>
-    </w:p>
-    <w:p>
-      <w:pPr>
-        <w:numPr>
-          <w:ilvl w:val="0"/>
-          <w:numId w:val="5"/>
-        </w:numPr>
-        <w:ind w:left="720" w:hanging="360"/>
-        <w:rPr/>
-      </w:pPr>
-      <w:r>
-        <w:rPr>
-          <w:rtl w:val="0"/>
-        </w:rPr>
-        <w:t xml:space="preserve">Parameters:</w:t>
-      </w:r>
-    </w:p>
-    <w:p>
-      <w:pPr>
-        <w:numPr>
-          <w:ilvl w:val="1"/>
-          <w:numId w:val="5"/>
-        </w:numPr>
-        <w:ind w:left="1440" w:hanging="360"/>
-        <w:rPr/>
-      </w:pPr>
-      <w:r>
-        <w:rPr>
-          <w:rtl w:val="0"/>
-        </w:rPr>
-        <w:t xml:space="preserve">achievementID is the achievement ID for which you want to receive data.</w:t>
-      </w:r>
-    </w:p>
-    <w:p>
-      <w:pPr>
-        <w:numPr>
-          <w:ilvl w:val="0"/>
-          <w:numId w:val="5"/>
-        </w:numPr>
-        <w:ind w:left="720" w:hanging="360"/>
-        <w:rPr/>
-      </w:pPr>
-      <w:r>
-        <w:rPr>
-          <w:rtl w:val="0"/>
-        </w:rPr>
-        <w:t xml:space="preserve">Notes:</w:t>
-      </w:r>
-    </w:p>
-    <w:p>
-      <w:pPr>
-        <w:numPr>
-          <w:ilvl w:val="1"/>
-          <w:numId w:val="5"/>
-        </w:numPr>
-        <w:ind w:left="1440" w:hanging="360"/>
-        <w:rPr/>
-      </w:pPr>
-      <w:r>
-        <w:rPr>
-          <w:rtl w:val="0"/>
-        </w:rPr>
-        <w:t xml:space="preserve">Actually returns a value of </w:t>
-      </w:r>
-      <w:r>
-        <w:rPr>
-          <w:color w:val="0000ff"/>
-          <w:rtl w:val="0"/>
-        </w:rPr>
-        <w:t xml:space="preserve">u32[0x851304 + achievementID * 0x04].</w:t>
-      </w:r>
-      <w:r>
-        <w:rPr>
-          <w:rtl w:val="0"/>
-        </w:rPr>
-      </w:r>
-    </w:p>
-    <w:p>
-      <w:pPr>
-        <w:numPr>
-          <w:ilvl w:val="1"/>
-          <w:numId w:val="5"/>
-        </w:numPr>
-        <w:ind w:left="1440" w:hanging="360"/>
-        <w:rPr/>
-      </w:pPr>
-      <w:r>
-        <w:rPr>
-          <w:rtl w:val="0"/>
-        </w:rPr>
-        <w:t xml:space="preserve">Return 0 if there is no data to achievement.</w:t>
-      </w:r>
-    </w:p>
-    <w:p>
-      <w:pPr>
-        <w:numPr>
-          <w:ilvl w:val="1"/>
-          <w:numId w:val="5"/>
-        </w:numPr>
-        <w:ind w:left="1440" w:hanging="360"/>
-        <w:rPr/>
-      </w:pPr>
-      <w:r>
-        <w:rPr>
-          <w:rtl w:val="0"/>
-        </w:rPr>
-        <w:t xml:space="preserve">Flags:</w:t>
-      </w:r>
-    </w:p>
-    <w:p>
-      <w:pPr>
-        <w:numPr>
-          <w:ilvl w:val="1"/>
-          <w:numId w:val="5"/>
-        </w:numPr>
-        <w:ind w:left="1440" w:hanging="360"/>
-        <w:rPr/>
-      </w:pPr>
-      <w:r>
-        <w:rPr>
-          <w:color w:val="0000ff"/>
-          <w:rtl w:val="0"/>
-        </w:rPr>
-        <w:t xml:space="preserve">0xa00000</w:t>
-      </w:r>
-      <w:r>
-        <w:rPr>
-          <w:rtl w:val="0"/>
-        </w:rPr>
-        <w:t xml:space="preserve"> establishes when conditions have developed in such a way that an achievement has been completed.</w:t>
-      </w:r>
-    </w:p>
-    <w:p>
-      <w:pPr>
-        <w:numPr>
-          <w:ilvl w:val="1"/>
-          <w:numId w:val="5"/>
-        </w:numPr>
-        <w:ind w:left="1440" w:hanging="360"/>
-        <w:rPr/>
-      </w:pPr>
-      <w:r>
-        <w:rPr>
-          <w:color w:val="0000ff"/>
-          <w:rtl w:val="0"/>
-        </w:rPr>
-        <w:t xml:space="preserve">0xf00000</w:t>
-      </w:r>
-      <w:r>
-        <w:rPr>
-          <w:rtl w:val="0"/>
-        </w:rPr>
-        <w:t xml:space="preserve"> can be set only after receiving the Completed flag. </w:t>
-      </w:r>
-    </w:p>
-    <w:p>
-      <w:pPr>
-        <w:ind w:left="1440" w:firstLine="0"/>
-        <w:rPr/>
-      </w:pPr>
-      <w:r>
-        <w:rPr>
-          <w:rtl w:val="0"/>
-        </w:rPr>
-        <w:t xml:space="preserve">It is set when the toast of this achievement disappears behind the screen. Used to create a queue of toasts, so that several accomplished achievements show their toasts in turn, not us</w:t>
-      </w:r>
-    </w:p>
-    <w:p>
-      <w:pPr>
-        <w:numPr>
-          <w:ilvl w:val="1"/>
-          <w:numId w:val="5"/>
-        </w:numPr>
-        <w:ind w:left="1440" w:hanging="360"/>
-        <w:rPr/>
-      </w:pPr>
-      <w:r>
-        <w:rPr>
-          <w:color w:val="0000ff"/>
-          <w:rtl w:val="0"/>
-        </w:rPr>
-        <w:t xml:space="preserve">0x0f0000</w:t>
-      </w:r>
-      <w:r>
-        <w:rPr>
-          <w:rtl w:val="0"/>
-        </w:rPr>
-        <w:t xml:space="preserve"> sets the claim button in the achievement menu when you click. Means that for this achievement, the award was declared and received.</w:t>
-      </w:r>
-    </w:p>
-    <w:p>
-      <w:pPr>
-        <w:rPr/>
-      </w:pPr>
-      <w:r>
-        <w:rPr>
-          <w:rtl w:val="0"/>
-        </w:rPr>
-      </w:r>
-    </w:p>
-    <w:p>
-      <w:pPr>
-        <w:rPr/>
-      </w:pPr>
-      <w:r>
-        <w:rPr>
-          <w:rtl w:val="0"/>
-        </w:rPr>
-      </w:r>
-    </w:p>
-    <w:p>
-      <w:pPr>
-        <w:rPr/>
-      </w:pPr>
-      <w:r>
-        <w:rPr>
-          <w:rtl w:val="0"/>
-        </w:rPr>
-        <w:t xml:space="preserve">void AchievementsPlus.AchivementsManager.setAchievementComplete(u16 achievementID)</w:t>
-      </w:r>
-    </w:p>
-    <w:p>
-      <w:pPr>
-        <w:numPr>
-          <w:ilvl w:val="0"/>
-          <w:numId w:val="11"/>
-        </w:numPr>
-        <w:ind w:left="720" w:hanging="360"/>
-        <w:rPr/>
-      </w:pPr>
-      <w:r>
-        <w:rPr>
-          <w:rtl w:val="0"/>
-        </w:rPr>
-        <w:t xml:space="preserve">Sets the specified achievement ID to Completed.</w:t>
-      </w:r>
-    </w:p>
-    <w:p>
-      <w:pPr>
-        <w:numPr>
-          <w:ilvl w:val="0"/>
-          <w:numId w:val="11"/>
-        </w:numPr>
-        <w:ind w:left="720" w:hanging="360"/>
-        <w:rPr/>
-      </w:pPr>
-      <w:r>
-        <w:rPr>
-          <w:rtl w:val="0"/>
-        </w:rPr>
-        <w:t xml:space="preserve">Parameters:</w:t>
-      </w:r>
-    </w:p>
-    <w:p>
-      <w:pPr>
-        <w:numPr>
-          <w:ilvl w:val="1"/>
-          <w:numId w:val="11"/>
-        </w:numPr>
-        <w:ind w:left="1440" w:hanging="360"/>
-        <w:rPr/>
-      </w:pPr>
-      <w:r>
-        <w:rPr>
-          <w:rtl w:val="0"/>
-        </w:rPr>
-        <w:t xml:space="preserve">achievementID is the achievement ID for which you want to set the status to Completed.</w:t>
-      </w:r>
-    </w:p>
-    <w:p>
-      <w:pPr>
-        <w:numPr>
-          <w:ilvl w:val="0"/>
-          <w:numId w:val="11"/>
-        </w:numPr>
-        <w:ind w:left="720" w:hanging="360"/>
-        <w:rPr/>
-      </w:pPr>
-      <w:r>
-        <w:rPr>
-          <w:rtl w:val="0"/>
-        </w:rPr>
-        <w:t xml:space="preserve">Notes:</w:t>
-      </w:r>
-    </w:p>
-    <w:p>
-      <w:pPr>
-        <w:numPr>
-          <w:ilvl w:val="1"/>
-          <w:numId w:val="11"/>
-        </w:numPr>
-        <w:ind w:left="1440" w:hanging="360"/>
-        <w:rPr/>
-      </w:pPr>
-      <w:r>
-        <w:rPr>
-          <w:rtl w:val="0"/>
-        </w:rPr>
-        <w:t xml:space="preserve">When the function is called, the </w:t>
-      </w:r>
-      <w:r>
-        <w:rPr>
-          <w:color w:val="0000ff"/>
-          <w:rtl w:val="0"/>
-        </w:rPr>
-        <w:t xml:space="preserve">0xa00000</w:t>
-      </w:r>
-      <w:r>
-        <w:rPr>
-          <w:rtl w:val="0"/>
-        </w:rPr>
-        <w:t xml:space="preserve"> flag will be set to achievement.</w:t>
-      </w:r>
-    </w:p>
-    <w:p>
-      <w:pPr>
-        <w:rPr/>
-      </w:pPr>
-      <w:r>
-        <w:rPr>
-          <w:rtl w:val="0"/>
-        </w:rPr>
-      </w:r>
-    </w:p>
-    <w:p>
-      <w:pPr>
-        <w:rPr/>
-      </w:pPr>
-      <w:r>
-        <w:rPr>
-          <w:rtl w:val="0"/>
-        </w:rPr>
-      </w:r>
-    </w:p>
-    <w:p>
-      <w:pPr>
-        <w:rPr/>
-      </w:pPr>
-      <w:r>
-        <w:rPr>
-          <w:rtl w:val="0"/>
-        </w:rPr>
-        <w:t xml:space="preserve">bool AchievementsPlus.AchivementsManager.isAchievementComplete(u16 achievementID)</w:t>
-      </w:r>
-    </w:p>
-    <w:p>
-      <w:pPr>
-        <w:numPr>
-          <w:ilvl w:val="0"/>
-          <w:numId w:val="14"/>
-        </w:numPr>
-        <w:ind w:left="720" w:hanging="360"/>
-        <w:rPr/>
-      </w:pPr>
-      <w:r>
-        <w:rPr>
-          <w:rtl w:val="0"/>
-        </w:rPr>
-        <w:t xml:space="preserve">The function will return true when the achievement has a status of Completed, or false if otherwise.</w:t>
-      </w:r>
-    </w:p>
-    <w:p>
-      <w:pPr>
-        <w:numPr>
-          <w:ilvl w:val="0"/>
-          <w:numId w:val="14"/>
-        </w:numPr>
-        <w:ind w:left="720" w:hanging="360"/>
-        <w:rPr/>
-      </w:pPr>
-      <w:r>
-        <w:rPr>
-          <w:rtl w:val="0"/>
-        </w:rPr>
-        <w:t xml:space="preserve">Parameters:</w:t>
-      </w:r>
-    </w:p>
-    <w:p>
-      <w:pPr>
-        <w:numPr>
-          <w:ilvl w:val="1"/>
-          <w:numId w:val="14"/>
-        </w:numPr>
-        <w:ind w:left="1440" w:hanging="360"/>
-        <w:rPr/>
-      </w:pPr>
-      <w:r>
-        <w:rPr>
-          <w:rtl w:val="0"/>
-        </w:rPr>
-        <w:t xml:space="preserve">achievementID is the achievement ID for which you want to check the completion status.</w:t>
-      </w:r>
-    </w:p>
-    <w:p>
-      <w:pPr>
-        <w:rPr/>
-      </w:pPr>
-      <w:r>
-        <w:rPr>
-          <w:rtl w:val="0"/>
-        </w:rPr>
-      </w:r>
-    </w:p>
-    <w:p>
-      <w:pPr>
-        <w:rPr/>
-      </w:pPr>
-      <w:bookmarkStart w:colFirst="0" w:colLast="0" w:name="_3dy6vkm" w:id="6"/>
-      <w:bookmarkEnd w:id="6"/>
-      <w:r>
-        <w:rPr>
-          <w:rtl w:val="0"/>
-        </w:rPr>
-      </w:r>
-    </w:p>
-    <w:p>
-      <w:pPr>
-        <w:pStyle w:val="Heading1"/>
-        <w:rPr/>
-      </w:pPr>
-      <w:bookmarkStart w:colFirst="0" w:colLast="0" w:name="_1t3h5sf" w:id="7"/>
-      <w:bookmarkEnd w:id="7"/>
-      <w:r>
-        <w:rPr>
-          <w:b w:val="1"/>
-          <w:rtl w:val="0"/>
-        </w:rPr>
-        <w:t xml:space="preserve">Additional Functions</w:t>
-      </w:r>
-      <w:r>
-        <w:rPr>
-          <w:rtl w:val="0"/>
-        </w:rPr>
-      </w:r>
-    </w:p>
-    <w:p>
-      <w:pPr>
-        <w:rPr/>
-      </w:pPr>
-      <w:r>
-        <w:rPr>
-          <w:rtl w:val="0"/>
-        </w:rPr>
-      </w:r>
-    </w:p>
-    <w:p>
-      <w:pPr>
-        <w:rPr/>
-      </w:pPr>
-      <w:r>
-        <w:rPr>
-          <w:rtl w:val="0"/>
-        </w:rPr>
-        <w:t xml:space="preserve">bool AchievementsPlus.AchivementsManager.isAchievementsEnabled()</w:t>
-      </w:r>
-    </w:p>
-    <w:p>
-      <w:pPr>
-        <w:numPr>
-          <w:ilvl w:val="0"/>
-          <w:numId w:val="8"/>
-        </w:numPr>
-        <w:ind w:left="720" w:hanging="360"/>
-        <w:rPr/>
-      </w:pPr>
-      <w:r>
-        <w:rPr>
-          <w:rtl w:val="0"/>
-        </w:rPr>
-        <w:t xml:space="preserve">The function will return true when achievements can be obtained, false if otherwise.</w:t>
-      </w:r>
-    </w:p>
-    <w:p>
-      <w:pPr>
-        <w:numPr>
-          <w:ilvl w:val="0"/>
-          <w:numId w:val="8"/>
-        </w:numPr>
-        <w:ind w:left="720" w:hanging="360"/>
-        <w:rPr/>
-      </w:pPr>
-      <w:r>
-        <w:rPr>
-          <w:rtl w:val="0"/>
-        </w:rPr>
-        <w:t xml:space="preserve">Achievements cannot be obtained in Debug mode and Game via Level / Act select mode, so the function will return false.</w:t>
-      </w:r>
-    </w:p>
-    <w:p>
-      <w:pPr>
-        <w:numPr>
-          <w:ilvl w:val="0"/>
-          <w:numId w:val="8"/>
-        </w:numPr>
-        <w:ind w:left="720" w:hanging="360"/>
-        <w:rPr/>
-      </w:pPr>
-      <w:r>
-        <w:rPr>
-          <w:rtl w:val="0"/>
-        </w:rPr>
-        <w:t xml:space="preserve">Regardless of the activity of debug mode, achievements can be obtained in Competition mode and Blue Sphere game in any case.</w:t>
-      </w:r>
-    </w:p>
-    <w:p>
-      <w:pPr>
-        <w:rPr/>
-      </w:pPr>
-      <w:r>
-        <w:rPr>
-          <w:rtl w:val="0"/>
-        </w:rPr>
-      </w:r>
-    </w:p>
-    <w:p>
-      <w:pPr>
-        <w:rPr/>
-      </w:pPr>
-      <w:r>
-        <w:rPr>
-          <w:rtl w:val="0"/>
-        </w:rPr>
-      </w:r>
-    </w:p>
-    <w:p>
-      <w:pPr>
-        <w:rPr/>
-      </w:pPr>
-      <w:r>
-        <w:rPr>
-          <w:rtl w:val="0"/>
-        </w:rPr>
-        <w:t xml:space="preserve">u16 AchievementsPlus.AchivementsManager.getTotalAchievementsByRange(u16 startID, u16 lastID, bool returnCompleted) </w:t>
-      </w:r>
-    </w:p>
-    <w:p>
-      <w:pPr>
-        <w:numPr>
-          <w:ilvl w:val="0"/>
-          <w:numId w:val="7"/>
-        </w:numPr>
-        <w:ind w:left="720" w:hanging="360"/>
-        <w:rPr/>
-      </w:pPr>
-      <w:r>
-        <w:rPr>
-          <w:rtl w:val="0"/>
-        </w:rPr>
-        <w:t xml:space="preserve">The function will return the maximum number of available achievements, from the specified range of ID achievements and parameters.</w:t>
-      </w:r>
-    </w:p>
-    <w:p>
-      <w:pPr>
-        <w:numPr>
-          <w:ilvl w:val="0"/>
-          <w:numId w:val="7"/>
-        </w:numPr>
-        <w:ind w:left="720" w:hanging="360"/>
-        <w:rPr/>
-      </w:pPr>
-      <w:r>
-        <w:rPr>
-          <w:rtl w:val="0"/>
-        </w:rPr>
-        <w:t xml:space="preserve">Parameters:</w:t>
-      </w:r>
-    </w:p>
-    <w:p>
-      <w:pPr>
-        <w:numPr>
-          <w:ilvl w:val="1"/>
-          <w:numId w:val="7"/>
-        </w:numPr>
-        <w:ind w:left="1440" w:hanging="360"/>
-        <w:rPr/>
-      </w:pPr>
-      <w:r>
-        <w:rPr>
-          <w:rtl w:val="0"/>
-        </w:rPr>
-        <w:t xml:space="preserve">startID is the starting achievement ID from which the calculations will emanate, up to and including the lastID.</w:t>
-      </w:r>
-    </w:p>
-    <w:p>
-      <w:pPr>
-        <w:numPr>
-          <w:ilvl w:val="1"/>
-          <w:numId w:val="7"/>
-        </w:numPr>
-        <w:ind w:left="1440" w:hanging="360"/>
-        <w:rPr/>
-      </w:pPr>
-      <w:r>
-        <w:rPr>
-          <w:rtl w:val="0"/>
-        </w:rPr>
-        <w:t xml:space="preserve">lastID is the final achievement ID on which the calculations will end.</w:t>
-      </w:r>
-    </w:p>
-    <w:p>
-      <w:pPr>
-        <w:numPr>
-          <w:ilvl w:val="1"/>
-          <w:numId w:val="7"/>
-        </w:numPr>
-        <w:ind w:left="1440" w:hanging="360"/>
-        <w:rPr/>
-      </w:pPr>
-      <w:r>
-        <w:rPr>
-          <w:rtl w:val="0"/>
-        </w:rPr>
-        <w:t xml:space="preserve">returnCompleted, if set, the function will return the number of completed achievements from the range.</w:t>
-      </w:r>
-    </w:p>
-    <w:p>
-      <w:pPr>
-        <w:rPr/>
-      </w:pPr>
-      <w:r>
-        <w:rPr>
-          <w:rtl w:val="0"/>
-        </w:rPr>
-      </w:r>
-    </w:p>
-    <w:p>
-      <w:pPr>
-        <w:rPr/>
-      </w:pPr>
-      <w:r>
-        <w:rPr>
-          <w:rtl w:val="0"/>
-        </w:rPr>
-      </w:r>
-    </w:p>
-    <w:p>
-      <w:pPr>
-        <w:rPr/>
-      </w:pPr>
-      <w:r>
-        <w:rPr>
-          <w:rtl w:val="0"/>
-        </w:rPr>
-        <w:t xml:space="preserve">u16 AchievementsPlus.AchivementsManager.getTotalNonClaimedByRange(u16 startID, u16 lastID)</w:t>
-      </w:r>
-    </w:p>
-    <w:p>
-      <w:pPr>
-        <w:numPr>
-          <w:ilvl w:val="0"/>
-          <w:numId w:val="12"/>
-        </w:numPr>
-        <w:ind w:left="720" w:hanging="360"/>
-        <w:rPr/>
-      </w:pPr>
-      <w:r>
-        <w:rPr>
-          <w:rtl w:val="0"/>
-        </w:rPr>
-        <w:t xml:space="preserve">The function will return the number of achievements for which a claim reward is available from the specified achievement ID range.</w:t>
-      </w:r>
-    </w:p>
-    <w:p>
-      <w:pPr>
-        <w:numPr>
-          <w:ilvl w:val="0"/>
-          <w:numId w:val="12"/>
-        </w:numPr>
-        <w:ind w:left="720" w:hanging="360"/>
-        <w:rPr/>
-      </w:pPr>
-      <w:r>
-        <w:rPr>
-          <w:rtl w:val="0"/>
-        </w:rPr>
-        <w:t xml:space="preserve">Parameters:</w:t>
-      </w:r>
-    </w:p>
-    <w:p>
-      <w:pPr>
-        <w:numPr>
-          <w:ilvl w:val="1"/>
-          <w:numId w:val="12"/>
-        </w:numPr>
-        <w:ind w:left="1440" w:hanging="360"/>
-        <w:rPr/>
-      </w:pPr>
-      <w:r>
-        <w:rPr>
-          <w:rtl w:val="0"/>
-        </w:rPr>
-        <w:t xml:space="preserve">startID is the starting achievement ID from which the calculations will emanate, up to and including the lastID.</w:t>
-      </w:r>
-    </w:p>
-    <w:p>
-      <w:pPr>
-        <w:numPr>
-          <w:ilvl w:val="1"/>
-          <w:numId w:val="12"/>
-        </w:numPr>
-        <w:ind w:left="1440" w:hanging="360"/>
-        <w:rPr/>
-      </w:pPr>
-      <w:r>
-        <w:rPr>
-          <w:rtl w:val="0"/>
-        </w:rPr>
-        <w:t xml:space="preserve">lastID is the final achievement ID on which the calculations will end.</w:t>
-      </w:r>
-    </w:p>
-    <w:p>
-      <w:pPr>
-        <w:rPr/>
-      </w:pPr>
-      <w:r>
-        <w:rPr>
-          <w:rtl w:val="0"/>
-        </w:rPr>
-      </w:r>
-    </w:p>
-    <w:p>
-      <w:pPr>
-        <w:rPr/>
-      </w:pPr>
-      <w:r>
-        <w:rPr>
-          <w:rtl w:val="0"/>
-        </w:rPr>
-      </w:r>
-    </w:p>
-    <w:p>
-      <w:pPr>
-        <w:rPr/>
-      </w:pPr>
-      <w:r>
-        <w:rPr>
-          <w:rtl w:val="0"/>
-        </w:rPr>
-        <w:t xml:space="preserve">u8 AchievementsPlus.AchivementsManager.getDecimalStars(u16 achievementID)</w:t>
-      </w:r>
-    </w:p>
-    <w:p>
-      <w:pPr>
-        <w:numPr>
-          <w:ilvl w:val="0"/>
-          <w:numId w:val="9"/>
-        </w:numPr>
-        <w:ind w:left="720" w:hanging="360"/>
-        <w:rPr/>
-      </w:pPr>
-      <w:r>
-        <w:rPr>
-          <w:rtl w:val="0"/>
-        </w:rPr>
-        <w:t xml:space="preserve">The function will return the number of stars (rating) for the specified achievement ID as a number, instead of a string.</w:t>
-      </w:r>
-    </w:p>
-    <w:p>
-      <w:pPr>
-        <w:numPr>
-          <w:ilvl w:val="0"/>
-          <w:numId w:val="9"/>
-        </w:numPr>
-        <w:ind w:left="720" w:hanging="360"/>
-        <w:rPr/>
-      </w:pPr>
-      <w:r>
-        <w:rPr>
-          <w:rtl w:val="0"/>
-        </w:rPr>
-        <w:t xml:space="preserve">Parameters:</w:t>
-      </w:r>
-    </w:p>
-    <w:p>
-      <w:pPr>
-        <w:numPr>
-          <w:ilvl w:val="1"/>
-          <w:numId w:val="9"/>
-        </w:numPr>
-        <w:ind w:left="1440" w:hanging="360"/>
-        <w:rPr/>
-      </w:pPr>
-      <w:r>
-        <w:rPr>
-          <w:rtl w:val="0"/>
-        </w:rPr>
-        <w:t xml:space="preserve">achievementID is the achievement ID for which you want to get stars.</w:t>
-      </w:r>
-    </w:p>
-    <w:p>
-      <w:pPr>
-        <w:rPr/>
-      </w:pPr>
-      <w:r>
-        <w:br w:type="page"/>
-      </w:r>
-      <w:r>
-        <w:rPr>
-          <w:rtl w:val="0"/>
-        </w:rPr>
-      </w:r>
-    </w:p>
-    <w:p>
-      <w:pPr>
-        <w:pStyle w:val="Heading1"/>
-        <w:rPr>
-          <w:b w:val="1"/>
-        </w:rPr>
-      </w:pPr>
-      <w:r>
-        <w:rPr>
-          <w:b w:val="1"/>
-          <w:rtl w:val="0"/>
-        </w:rPr>
-        <w:t xml:space="preserve">Walls Functions</w:t>
-      </w:r>
-    </w:p>
-    <w:p>
-      <w:pPr>
-        <w:rPr/>
-      </w:pPr>
-      <w:r>
-        <w:rPr>
-          <w:rtl w:val="0"/>
-        </w:rPr>
-      </w:r>
-    </w:p>
-    <w:p>
-      <w:pPr>
-        <w:rPr/>
-      </w:pPr>
-      <w:r>
-        <w:rPr>
-          <w:rtl w:val="0"/>
-        </w:rPr>
-        <w:t xml:space="preserve">void AchievementsPlus.WallManager.loadPersistentData()</w:t>
-      </w:r>
-    </w:p>
-    <w:p>
-      <w:pPr>
-        <w:numPr>
-          <w:ilvl w:val="0"/>
-          <w:numId w:val="2"/>
-        </w:numPr>
-        <w:ind w:left="720" w:hanging="360"/>
-        <w:rPr/>
-      </w:pPr>
-      <w:r>
-        <w:rPr>
-          <w:rtl w:val="0"/>
-        </w:rPr>
-        <w:t xml:space="preserve">Loads the Walls data stored in Persistent Data to Shared Memory addresses.</w:t>
-      </w:r>
-    </w:p>
-    <w:p>
-      <w:pPr>
-        <w:numPr>
-          <w:ilvl w:val="0"/>
-          <w:numId w:val="2"/>
-        </w:numPr>
-        <w:ind w:left="720" w:hanging="360"/>
-        <w:rPr/>
-      </w:pPr>
-      <w:r>
-        <w:rPr>
-          <w:rtl w:val="0"/>
-        </w:rPr>
-        <w:t xml:space="preserve">Notes:</w:t>
-      </w:r>
-    </w:p>
-    <w:p>
-      <w:pPr>
-        <w:numPr>
-          <w:ilvl w:val="1"/>
-          <w:numId w:val="2"/>
-        </w:numPr>
-        <w:ind w:left="1440" w:hanging="360"/>
-        <w:rPr/>
-      </w:pPr>
-      <w:r>
-        <w:rPr>
-          <w:rtl w:val="0"/>
-        </w:rPr>
-        <w:t xml:space="preserve">The base Shared Memory address is </w:t>
-      </w:r>
-      <w:r>
-        <w:rPr>
-          <w:color w:val="0000ff"/>
-          <w:rtl w:val="0"/>
-        </w:rPr>
-        <w:t xml:space="preserve">0x8510fb</w:t>
-      </w:r>
-      <w:r>
-        <w:rPr>
-          <w:rtl w:val="0"/>
-        </w:rPr>
-        <w:t xml:space="preserve">.</w:t>
-      </w:r>
-    </w:p>
-    <w:p>
-      <w:pPr>
-        <w:numPr>
-          <w:ilvl w:val="1"/>
-          <w:numId w:val="2"/>
-        </w:numPr>
-        <w:ind w:left="1440" w:hanging="360"/>
-        <w:rPr/>
-      </w:pPr>
-      <w:r>
-        <w:rPr>
-          <w:rtl w:val="0"/>
-        </w:rPr>
-        <w:t xml:space="preserve">To get the address value, you will need to specify the ID of the wall you are interested in. Use </w:t>
-      </w:r>
-      <w:r>
-        <w:rPr>
-          <w:color w:val="0000ff"/>
-          <w:rtl w:val="0"/>
-        </w:rPr>
-        <w:t xml:space="preserve">u8[0x8510fb + wallID]</w:t>
-      </w:r>
-      <w:r>
-        <w:rPr>
-          <w:rtl w:val="0"/>
-        </w:rPr>
-        <w:t xml:space="preserve">.</w:t>
-      </w:r>
-    </w:p>
-    <w:p>
-      <w:pPr>
-        <w:numPr>
-          <w:ilvl w:val="1"/>
-          <w:numId w:val="2"/>
-        </w:numPr>
-        <w:ind w:left="1440" w:hanging="360"/>
-        <w:rPr/>
-      </w:pPr>
-      <w:r>
-        <w:rPr>
-          <w:color w:val="0000ff"/>
-          <w:rtl w:val="0"/>
-        </w:rPr>
-        <w:t xml:space="preserve">0x8511fb</w:t>
-      </w:r>
-      <w:r>
-        <w:rPr>
-          <w:color w:val="000000"/>
-          <w:rtl w:val="0"/>
-        </w:rPr>
-        <w:t xml:space="preserve"> sets the required Coins value to purchase the wall that the player touched.</w:t>
-      </w:r>
-      <w:r>
-        <w:rPr>
-          <w:rtl w:val="0"/>
-        </w:rPr>
-        <w:t xml:space="preserve"> Use </w:t>
-      </w:r>
-      <w:r>
-        <w:rPr>
-          <w:color w:val="0000ff"/>
-          <w:rtl w:val="0"/>
-        </w:rPr>
-        <w:t xml:space="preserve">u8[0x8511fb]</w:t>
-      </w:r>
-      <w:r>
-        <w:rPr>
-          <w:rtl w:val="0"/>
-        </w:rPr>
-        <w:t xml:space="preserve">.</w:t>
-      </w:r>
-    </w:p>
-    <w:p>
-      <w:pPr>
-        <w:numPr>
-          <w:ilvl w:val="1"/>
-          <w:numId w:val="2"/>
-        </w:numPr>
-        <w:ind w:left="1440" w:hanging="360"/>
-        <w:rPr>
-          <w:color w:val="000000"/>
-        </w:rPr>
-      </w:pPr>
-      <w:r>
-        <w:rPr>
-          <w:color w:val="0000ff"/>
-          <w:rtl w:val="0"/>
-        </w:rPr>
-        <w:t xml:space="preserve">0x8511fс</w:t>
-      </w:r>
-      <w:r>
-        <w:rPr>
-          <w:color w:val="000000"/>
-          <w:rtl w:val="0"/>
-        </w:rPr>
-        <w:t xml:space="preserve"> sets the ID of the wall that the player touched.</w:t>
-      </w:r>
-      <w:r>
-        <w:rPr>
-          <w:rtl w:val="0"/>
-        </w:rPr>
-        <w:t xml:space="preserve"> Use </w:t>
-      </w:r>
-      <w:r>
-        <w:rPr>
-          <w:color w:val="0000ff"/>
-          <w:rtl w:val="0"/>
-        </w:rPr>
-        <w:t xml:space="preserve">u8[0x8511fc]</w:t>
-      </w:r>
-      <w:r>
-        <w:rPr>
-          <w:rtl w:val="0"/>
-        </w:rPr>
-        <w:t xml:space="preserve">.</w:t>
-      </w:r>
-      <w:r>
-        <w:rPr>
-          <w:rtl w:val="0"/>
-        </w:rPr>
-      </w:r>
-    </w:p>
-    <w:p>
-      <w:pPr>
-        <w:rPr/>
-      </w:pPr>
-      <w:r>
-        <w:rPr>
-          <w:rtl w:val="0"/>
-        </w:rPr>
-      </w:r>
-    </w:p>
-    <w:p>
-      <w:pPr>
-        <w:rPr/>
-      </w:pPr>
-      <w:r>
-        <w:rPr>
-          <w:rtl w:val="0"/>
-        </w:rPr>
-      </w:r>
-    </w:p>
-    <w:p>
-      <w:pPr>
-        <w:rPr/>
-      </w:pPr>
-      <w:r>
-        <w:rPr>
-          <w:rtl w:val="0"/>
-        </w:rPr>
-        <w:t xml:space="preserve">void AchievementsPlus.WallManager.addSessionWall(u16 px, u16 py, u8 width, u8 height, u8 wallID, u8 paidValue)</w:t>
-      </w:r>
-    </w:p>
-    <w:p>
-      <w:pPr>
-        <w:numPr>
-          <w:ilvl w:val="0"/>
-          <w:numId w:val="15"/>
-        </w:numPr>
-        <w:ind w:left="720" w:hanging="360"/>
-        <w:rPr/>
-      </w:pPr>
-      <w:r>
-        <w:rPr>
-          <w:rtl w:val="0"/>
-        </w:rPr>
-        <w:t xml:space="preserve">The function will spawn the wall object at the level with the specified position and parameters.</w:t>
-      </w:r>
-    </w:p>
-    <w:p>
-      <w:pPr>
-        <w:numPr>
-          <w:ilvl w:val="0"/>
-          <w:numId w:val="15"/>
-        </w:numPr>
-        <w:ind w:left="720" w:hanging="360"/>
-        <w:rPr/>
-      </w:pPr>
-      <w:r>
-        <w:rPr>
-          <w:rtl w:val="0"/>
-        </w:rPr>
-        <w:t xml:space="preserve">Session wall does not save its purchase status when restarting a level or exiting the game.</w:t>
-      </w:r>
-    </w:p>
-    <w:p>
-      <w:pPr>
-        <w:numPr>
-          <w:ilvl w:val="0"/>
-          <w:numId w:val="15"/>
+          <w:numId w:val="16"/>
         </w:numPr>
         <w:ind w:left="720" w:hanging="360"/>
         <w:rPr/>
@@ -2319,7 +2433,7 @@
         <w:widowControl w:val="1"/>
         <w:numPr>
           <w:ilvl w:val="1"/>
-          <w:numId w:val="15"/>
+          <w:numId w:val="16"/>
         </w:numPr>
         <w:pBdr>
           <w:top w:space="0" w:sz="0" w:val="nil"/>
@@ -2376,7 +2490,7 @@
         <w:widowControl w:val="1"/>
         <w:numPr>
           <w:ilvl w:val="1"/>
-          <w:numId w:val="15"/>
+          <w:numId w:val="16"/>
         </w:numPr>
         <w:pBdr>
           <w:top w:space="0" w:sz="0" w:val="nil"/>
@@ -2439,7 +2553,7 @@
         <w:widowControl w:val="1"/>
         <w:numPr>
           <w:ilvl w:val="1"/>
-          <w:numId w:val="15"/>
+          <w:numId w:val="16"/>
         </w:numPr>
         <w:pBdr>
           <w:top w:space="0" w:sz="0" w:val="nil"/>
@@ -2496,7 +2610,7 @@
         <w:widowControl w:val="1"/>
         <w:numPr>
           <w:ilvl w:val="1"/>
-          <w:numId w:val="15"/>
+          <w:numId w:val="16"/>
         </w:numPr>
         <w:pBdr>
           <w:top w:space="0" w:sz="0" w:val="nil"/>
@@ -2553,7 +2667,7 @@
         <w:widowControl w:val="1"/>
         <w:numPr>
           <w:ilvl w:val="1"/>
-          <w:numId w:val="15"/>
+          <w:numId w:val="16"/>
         </w:numPr>
         <w:pBdr>
           <w:top w:space="0" w:sz="0" w:val="nil"/>
@@ -2610,7 +2724,7 @@
         <w:widowControl w:val="1"/>
         <w:numPr>
           <w:ilvl w:val="1"/>
-          <w:numId w:val="15"/>
+          <w:numId w:val="16"/>
         </w:numPr>
         <w:pBdr>
           <w:top w:space="0" w:sz="0" w:val="nil"/>
@@ -2694,7 +2808,7 @@
       <w:pPr>
         <w:numPr>
           <w:ilvl w:val="0"/>
-          <w:numId w:val="15"/>
+          <w:numId w:val="16"/>
         </w:numPr>
         <w:ind w:left="720" w:hanging="360"/>
         <w:rPr/>
@@ -2710,7 +2824,7 @@
       <w:pPr>
         <w:numPr>
           <w:ilvl w:val="0"/>
-          <w:numId w:val="15"/>
+          <w:numId w:val="16"/>
         </w:numPr>
         <w:ind w:left="720" w:hanging="360"/>
         <w:rPr/>
@@ -2726,7 +2840,7 @@
       <w:pPr>
         <w:numPr>
           <w:ilvl w:val="0"/>
-          <w:numId w:val="15"/>
+          <w:numId w:val="16"/>
         </w:numPr>
         <w:ind w:left="720" w:hanging="360"/>
         <w:rPr/>
@@ -2746,7 +2860,7 @@
         <w:widowControl w:val="1"/>
         <w:numPr>
           <w:ilvl w:val="1"/>
-          <w:numId w:val="15"/>
+          <w:numId w:val="16"/>
         </w:numPr>
         <w:pBdr>
           <w:top w:space="0" w:sz="0" w:val="nil"/>
@@ -2803,7 +2917,7 @@
         <w:widowControl w:val="1"/>
         <w:numPr>
           <w:ilvl w:val="1"/>
-          <w:numId w:val="15"/>
+          <w:numId w:val="16"/>
         </w:numPr>
         <w:pBdr>
           <w:top w:space="0" w:sz="0" w:val="nil"/>
@@ -2866,7 +2980,7 @@
         <w:widowControl w:val="1"/>
         <w:numPr>
           <w:ilvl w:val="1"/>
-          <w:numId w:val="15"/>
+          <w:numId w:val="16"/>
         </w:numPr>
         <w:pBdr>
           <w:top w:space="0" w:sz="0" w:val="nil"/>
@@ -2923,7 +3037,7 @@
         <w:widowControl w:val="1"/>
         <w:numPr>
           <w:ilvl w:val="1"/>
-          <w:numId w:val="15"/>
+          <w:numId w:val="16"/>
         </w:numPr>
         <w:pBdr>
           <w:top w:space="0" w:sz="0" w:val="nil"/>
@@ -2980,7 +3094,7 @@
         <w:widowControl w:val="1"/>
         <w:numPr>
           <w:ilvl w:val="1"/>
-          <w:numId w:val="15"/>
+          <w:numId w:val="16"/>
         </w:numPr>
         <w:pBdr>
           <w:top w:space="0" w:sz="0" w:val="nil"/>
@@ -3037,7 +3151,7 @@
         <w:widowControl w:val="1"/>
         <w:numPr>
           <w:ilvl w:val="1"/>
-          <w:numId w:val="15"/>
+          <w:numId w:val="16"/>
         </w:numPr>
         <w:pBdr>
           <w:top w:space="0" w:sz="0" w:val="nil"/>
@@ -4718,6 +4832,116 @@
     </w:lvl>
   </w:abstractNum>
   <w:abstractNum w:abstractNumId="15">
+    <w:lvl w:ilvl="0">
+      <w:start w:val="1"/>
+      <w:numFmt w:val="bullet"/>
+      <w:lvlText w:val="●"/>
+      <w:lvlJc w:val="left"/>
+      <w:pPr>
+        <w:ind w:left="720" w:hanging="360"/>
+      </w:pPr>
+      <w:rPr>
+        <w:u w:val="none"/>
+      </w:rPr>
+    </w:lvl>
+    <w:lvl w:ilvl="1">
+      <w:start w:val="1"/>
+      <w:numFmt w:val="bullet"/>
+      <w:lvlText w:val="○"/>
+      <w:lvlJc w:val="left"/>
+      <w:pPr>
+        <w:ind w:left="1440" w:hanging="360"/>
+      </w:pPr>
+      <w:rPr>
+        <w:u w:val="none"/>
+      </w:rPr>
+    </w:lvl>
+    <w:lvl w:ilvl="2">
+      <w:start w:val="1"/>
+      <w:numFmt w:val="bullet"/>
+      <w:lvlText w:val="■"/>
+      <w:lvlJc w:val="left"/>
+      <w:pPr>
+        <w:ind w:left="2160" w:hanging="360"/>
+      </w:pPr>
+      <w:rPr>
+        <w:u w:val="none"/>
+      </w:rPr>
+    </w:lvl>
+    <w:lvl w:ilvl="3">
+      <w:start w:val="1"/>
+      <w:numFmt w:val="bullet"/>
+      <w:lvlText w:val="●"/>
+      <w:lvlJc w:val="left"/>
+      <w:pPr>
+        <w:ind w:left="2880" w:hanging="360"/>
+      </w:pPr>
+      <w:rPr>
+        <w:u w:val="none"/>
+      </w:rPr>
+    </w:lvl>
+    <w:lvl w:ilvl="4">
+      <w:start w:val="1"/>
+      <w:numFmt w:val="bullet"/>
+      <w:lvlText w:val="○"/>
+      <w:lvlJc w:val="left"/>
+      <w:pPr>
+        <w:ind w:left="3600" w:hanging="360"/>
+      </w:pPr>
+      <w:rPr>
+        <w:u w:val="none"/>
+      </w:rPr>
+    </w:lvl>
+    <w:lvl w:ilvl="5">
+      <w:start w:val="1"/>
+      <w:numFmt w:val="bullet"/>
+      <w:lvlText w:val="■"/>
+      <w:lvlJc w:val="left"/>
+      <w:pPr>
+        <w:ind w:left="4320" w:hanging="360"/>
+      </w:pPr>
+      <w:rPr>
+        <w:u w:val="none"/>
+      </w:rPr>
+    </w:lvl>
+    <w:lvl w:ilvl="6">
+      <w:start w:val="1"/>
+      <w:numFmt w:val="bullet"/>
+      <w:lvlText w:val="●"/>
+      <w:lvlJc w:val="left"/>
+      <w:pPr>
+        <w:ind w:left="5040" w:hanging="360"/>
+      </w:pPr>
+      <w:rPr>
+        <w:u w:val="none"/>
+      </w:rPr>
+    </w:lvl>
+    <w:lvl w:ilvl="7">
+      <w:start w:val="1"/>
+      <w:numFmt w:val="bullet"/>
+      <w:lvlText w:val="○"/>
+      <w:lvlJc w:val="left"/>
+      <w:pPr>
+        <w:ind w:left="5760" w:hanging="360"/>
+      </w:pPr>
+      <w:rPr>
+        <w:u w:val="none"/>
+      </w:rPr>
+    </w:lvl>
+    <w:lvl w:ilvl="8">
+      <w:start w:val="1"/>
+      <w:numFmt w:val="bullet"/>
+      <w:lvlText w:val="■"/>
+      <w:lvlJc w:val="left"/>
+      <w:pPr>
+        <w:ind w:left="6480" w:hanging="360"/>
+      </w:pPr>
+      <w:rPr>
+        <w:u w:val="none"/>
+      </w:rPr>
+    </w:lvl>
+  </w:abstractNum>
+  <w:abstractNum w:abstractNumId="16">
     <w:lvl w:ilvl="0">
       <w:start w:val="1"/>
       <w:numFmt w:val="bullet"/>
@@ -4871,6 +5095,9 @@
   </w:num>
   <w:num w:numId="15">
     <w:abstractNumId w:val="15"/>
+  </w:num>
+  <w:num w:numId="16">
+    <w:abstractNumId w:val="16"/>
   </w:num>
 </w:numbering>
 </file>

</xml_diff>

<commit_message>
Changes: Added the "Guides" system for achievements. See manager_guides.lemon for details
</commit_message>
<xml_diff>
--- a/_source/__Documentation.docx
+++ b/_source/__Documentation.docx
@@ -281,7 +281,7 @@
       <w:pPr>
         <w:numPr>
           <w:ilvl w:val="0"/>
-          <w:numId w:val="12"/>
+          <w:numId w:val="8"/>
         </w:numPr>
         <w:ind w:left="720" w:hanging="360"/>
         <w:rPr/>
@@ -291,6 +291,1893 @@
           <w:rtl w:val="0"/>
         </w:rPr>
         <w:t xml:space="preserve">Loads the Coins data stored in Persistent Data to the Shared Memory address.</w:t>
+      </w:r>
+    </w:p>
+    <w:p>
+      <w:pPr>
+        <w:numPr>
+          <w:ilvl w:val="0"/>
+          <w:numId w:val="8"/>
+        </w:numPr>
+        <w:ind w:left="720" w:hanging="360"/>
+        <w:rPr/>
+      </w:pPr>
+      <w:r>
+        <w:rPr>
+          <w:rtl w:val="0"/>
+        </w:rPr>
+        <w:t xml:space="preserve">Notes:</w:t>
+      </w:r>
+    </w:p>
+    <w:p>
+      <w:pPr>
+        <w:numPr>
+          <w:ilvl w:val="1"/>
+          <w:numId w:val="8"/>
+        </w:numPr>
+        <w:ind w:left="1440" w:hanging="360"/>
+        <w:rPr/>
+      </w:pPr>
+      <w:r>
+        <w:rPr>
+          <w:rtl w:val="0"/>
+        </w:rPr>
+        <w:t xml:space="preserve">The Shared Memory address is </w:t>
+      </w:r>
+      <w:r>
+        <w:rPr>
+          <w:color w:val="0000ff"/>
+          <w:rtl w:val="0"/>
+        </w:rPr>
+        <w:t xml:space="preserve">0x851300</w:t>
+      </w:r>
+      <w:r>
+        <w:rPr>
+          <w:rtl w:val="0"/>
+        </w:rPr>
+        <w:t xml:space="preserve">.</w:t>
+      </w:r>
+    </w:p>
+    <w:p>
+      <w:pPr>
+        <w:numPr>
+          <w:ilvl w:val="1"/>
+          <w:numId w:val="8"/>
+        </w:numPr>
+        <w:ind w:left="1440" w:hanging="360"/>
+        <w:rPr/>
+      </w:pPr>
+      <w:r>
+        <w:rPr>
+          <w:rtl w:val="0"/>
+        </w:rPr>
+        <w:t xml:space="preserve">To get the address value, use </w:t>
+      </w:r>
+      <w:r>
+        <w:rPr>
+          <w:color w:val="0000ff"/>
+          <w:rtl w:val="0"/>
+        </w:rPr>
+        <w:t xml:space="preserve">u32[0x851300]</w:t>
+      </w:r>
+      <w:r>
+        <w:rPr>
+          <w:rtl w:val="0"/>
+        </w:rPr>
+        <w:t xml:space="preserve">.</w:t>
+      </w:r>
+    </w:p>
+    <w:p>
+      <w:pPr>
+        <w:rPr/>
+      </w:pPr>
+      <w:r>
+        <w:rPr>
+          <w:rtl w:val="0"/>
+        </w:rPr>
+      </w:r>
+    </w:p>
+    <w:p>
+      <w:pPr>
+        <w:rPr/>
+      </w:pPr>
+      <w:r>
+        <w:rPr>
+          <w:rtl w:val="0"/>
+        </w:rPr>
+      </w:r>
+    </w:p>
+    <w:p>
+      <w:pPr>
+        <w:rPr/>
+      </w:pPr>
+      <w:r>
+        <w:rPr>
+          <w:rtl w:val="0"/>
+        </w:rPr>
+        <w:t xml:space="preserve">bool AchievementsPlus.RewardsManager.addCoins(u16 value)</w:t>
+      </w:r>
+    </w:p>
+    <w:p>
+      <w:pPr>
+        <w:numPr>
+          <w:ilvl w:val="0"/>
+          <w:numId w:val="1"/>
+        </w:numPr>
+        <w:ind w:left="720" w:hanging="360"/>
+        <w:rPr/>
+      </w:pPr>
+      <w:r>
+        <w:rPr>
+          <w:rtl w:val="0"/>
+        </w:rPr>
+        <w:t xml:space="preserve">Adds the specified value of Coins to the Shared Memory address and stores the new value in Persistent Data.</w:t>
+      </w:r>
+    </w:p>
+    <w:p>
+      <w:pPr>
+        <w:numPr>
+          <w:ilvl w:val="0"/>
+          <w:numId w:val="1"/>
+        </w:numPr>
+        <w:ind w:left="720" w:hanging="360"/>
+        <w:rPr/>
+      </w:pPr>
+      <w:r>
+        <w:rPr>
+          <w:rtl w:val="0"/>
+        </w:rPr>
+        <w:t xml:space="preserve">Returns true when the function is successful.</w:t>
+      </w:r>
+    </w:p>
+    <w:p>
+      <w:pPr>
+        <w:numPr>
+          <w:ilvl w:val="0"/>
+          <w:numId w:val="1"/>
+        </w:numPr>
+        <w:ind w:left="720" w:hanging="360"/>
+        <w:rPr/>
+      </w:pPr>
+      <w:r>
+        <w:rPr>
+          <w:rtl w:val="0"/>
+        </w:rPr>
+        <w:t xml:space="preserve">Parameters:</w:t>
+      </w:r>
+    </w:p>
+    <w:p>
+      <w:pPr>
+        <w:numPr>
+          <w:ilvl w:val="1"/>
+          <w:numId w:val="1"/>
+        </w:numPr>
+        <w:ind w:left="1440" w:hanging="360"/>
+        <w:rPr/>
+      </w:pPr>
+      <w:r>
+        <w:rPr>
+          <w:rtl w:val="0"/>
+        </w:rPr>
+        <w:t xml:space="preserve">value is the number that will be used for adding the Coins value to the Shared Memory.</w:t>
+      </w:r>
+    </w:p>
+    <w:p>
+      <w:pPr>
+        <w:numPr>
+          <w:ilvl w:val="0"/>
+          <w:numId w:val="1"/>
+        </w:numPr>
+        <w:ind w:left="720" w:hanging="360"/>
+        <w:rPr/>
+      </w:pPr>
+      <w:r>
+        <w:rPr>
+          <w:rtl w:val="0"/>
+        </w:rPr>
+        <w:t xml:space="preserve">Notes:</w:t>
+      </w:r>
+    </w:p>
+    <w:p>
+      <w:pPr>
+        <w:numPr>
+          <w:ilvl w:val="1"/>
+          <w:numId w:val="1"/>
+        </w:numPr>
+        <w:ind w:left="1440" w:hanging="360"/>
+        <w:rPr/>
+      </w:pPr>
+      <w:r>
+        <w:rPr>
+          <w:rtl w:val="0"/>
+        </w:rPr>
+        <w:t xml:space="preserve">Error (200) notifies about the inability to add Coins. For example, if the specified value is negative or too large.</w:t>
+      </w:r>
+    </w:p>
+    <w:p>
+      <w:pPr>
+        <w:rPr/>
+      </w:pPr>
+      <w:r>
+        <w:rPr>
+          <w:rtl w:val="0"/>
+        </w:rPr>
+      </w:r>
+    </w:p>
+    <w:p>
+      <w:pPr>
+        <w:rPr/>
+      </w:pPr>
+      <w:r>
+        <w:rPr>
+          <w:rtl w:val="0"/>
+        </w:rPr>
+      </w:r>
+    </w:p>
+    <w:p>
+      <w:pPr>
+        <w:rPr/>
+      </w:pPr>
+      <w:r>
+        <w:rPr>
+          <w:rtl w:val="0"/>
+        </w:rPr>
+        <w:t xml:space="preserve">bool AchievementsPlus.RewardsManager.paidCoins(u16 value)</w:t>
+      </w:r>
+    </w:p>
+    <w:p>
+      <w:pPr>
+        <w:numPr>
+          <w:ilvl w:val="0"/>
+          <w:numId w:val="4"/>
+        </w:numPr>
+        <w:ind w:left="720" w:hanging="360"/>
+        <w:rPr/>
+      </w:pPr>
+      <w:r>
+        <w:rPr>
+          <w:rtl w:val="0"/>
+        </w:rPr>
+        <w:t xml:space="preserve">Withdraw the specified value of Coins from the Shared Memory address and stores the new value in Persistent Data.</w:t>
+      </w:r>
+    </w:p>
+    <w:p>
+      <w:pPr>
+        <w:numPr>
+          <w:ilvl w:val="0"/>
+          <w:numId w:val="4"/>
+        </w:numPr>
+        <w:ind w:left="720" w:hanging="360"/>
+        <w:rPr/>
+      </w:pPr>
+      <w:r>
+        <w:rPr>
+          <w:rtl w:val="0"/>
+        </w:rPr>
+        <w:t xml:space="preserve">Returns true when the function is successful.</w:t>
+      </w:r>
+    </w:p>
+    <w:p>
+      <w:pPr>
+        <w:numPr>
+          <w:ilvl w:val="0"/>
+          <w:numId w:val="4"/>
+        </w:numPr>
+        <w:ind w:left="720" w:hanging="360"/>
+        <w:rPr/>
+      </w:pPr>
+      <w:r>
+        <w:rPr>
+          <w:rtl w:val="0"/>
+        </w:rPr>
+        <w:t xml:space="preserve">Parameters:</w:t>
+      </w:r>
+    </w:p>
+    <w:p>
+      <w:pPr>
+        <w:numPr>
+          <w:ilvl w:val="1"/>
+          <w:numId w:val="4"/>
+        </w:numPr>
+        <w:ind w:left="1440" w:hanging="360"/>
+        <w:rPr/>
+      </w:pPr>
+      <w:r>
+        <w:rPr>
+          <w:rtl w:val="0"/>
+        </w:rPr>
+        <w:t xml:space="preserve">value is the number that will be used to withdraw the Coins value to the Shared Memory.</w:t>
+      </w:r>
+    </w:p>
+    <w:p>
+      <w:pPr>
+        <w:numPr>
+          <w:ilvl w:val="0"/>
+          <w:numId w:val="4"/>
+        </w:numPr>
+        <w:ind w:left="720" w:hanging="360"/>
+        <w:rPr/>
+      </w:pPr>
+      <w:r>
+        <w:rPr>
+          <w:rtl w:val="0"/>
+        </w:rPr>
+        <w:t xml:space="preserve">Notes:</w:t>
+      </w:r>
+    </w:p>
+    <w:p>
+      <w:pPr>
+        <w:numPr>
+          <w:ilvl w:val="1"/>
+          <w:numId w:val="4"/>
+        </w:numPr>
+        <w:ind w:left="1440" w:hanging="360"/>
+        <w:rPr/>
+      </w:pPr>
+      <w:r>
+        <w:rPr>
+          <w:rtl w:val="0"/>
+        </w:rPr>
+        <w:t xml:space="preserve">Error (201) notifies you that it is impossible to withdraw Coins. For example, if the value of Coins to withdraw exceeds the number of saved coins.</w:t>
+      </w:r>
+    </w:p>
+    <w:p>
+      <w:pPr>
+        <w:numPr>
+          <w:ilvl w:val="1"/>
+          <w:numId w:val="4"/>
+        </w:numPr>
+        <w:ind w:left="1440" w:hanging="360"/>
+        <w:rPr/>
+      </w:pPr>
+      <w:r>
+        <w:rPr>
+          <w:rtl w:val="0"/>
+        </w:rPr>
+        <w:t xml:space="preserve">Other than that, an error may appear if you use too many withdrawals, or use a negative value.</w:t>
+      </w:r>
+    </w:p>
+    <w:p>
+      <w:pPr>
+        <w:ind w:left="0" w:firstLine="0"/>
+        <w:rPr/>
+      </w:pPr>
+      <w:r>
+        <w:rPr>
+          <w:rtl w:val="0"/>
+        </w:rPr>
+      </w:r>
+    </w:p>
+    <w:p>
+      <w:pPr>
+        <w:ind w:left="0" w:firstLine="0"/>
+        <w:rPr/>
+      </w:pPr>
+      <w:r>
+        <w:rPr>
+          <w:rtl w:val="0"/>
+        </w:rPr>
+      </w:r>
+    </w:p>
+    <w:p>
+      <w:pPr>
+        <w:ind w:left="0" w:firstLine="0"/>
+        <w:rPr/>
+      </w:pPr>
+      <w:r>
+        <w:rPr>
+          <w:rtl w:val="0"/>
+        </w:rPr>
+        <w:t xml:space="preserve">u8 AchievementsPlus.RewardsManager.getAdditionalCoins(u16 achievementID</w:t>
+      </w:r>
+    </w:p>
+    <w:p>
+      <w:pPr>
+        <w:numPr>
+          <w:ilvl w:val="0"/>
+          <w:numId w:val="16"/>
+        </w:numPr>
+        <w:ind w:left="720" w:hanging="360"/>
+        <w:rPr/>
+      </w:pPr>
+      <w:r>
+        <w:rPr>
+          <w:rtl w:val="0"/>
+        </w:rPr>
+        <w:t xml:space="preserve">Adds the return value to the specified achievement reward.</w:t>
+      </w:r>
+      <w:r>
+        <w:rPr>
+          <w:rtl w:val="0"/>
+        </w:rPr>
+      </w:r>
+    </w:p>
+    <w:p>
+      <w:pPr>
+        <w:numPr>
+          <w:ilvl w:val="0"/>
+          <w:numId w:val="16"/>
+        </w:numPr>
+        <w:ind w:left="720" w:hanging="360"/>
+        <w:rPr/>
+      </w:pPr>
+      <w:r>
+        <w:rPr>
+          <w:rtl w:val="0"/>
+        </w:rPr>
+        <w:t xml:space="preserve">Parameters:</w:t>
+      </w:r>
+      <w:r>
+        <w:rPr>
+          <w:rtl w:val="0"/>
+        </w:rPr>
+      </w:r>
+    </w:p>
+    <w:p>
+      <w:pPr>
+        <w:numPr>
+          <w:ilvl w:val="1"/>
+          <w:numId w:val="16"/>
+        </w:numPr>
+        <w:ind w:left="1440" w:hanging="360"/>
+        <w:rPr/>
+      </w:pPr>
+      <w:r>
+        <w:rPr>
+          <w:rtl w:val="0"/>
+        </w:rPr>
+        <w:t xml:space="preserve">achievementID is the achievement ID for which you want to add more Coins for a reward.</w:t>
+      </w:r>
+      <w:r>
+        <w:rPr>
+          <w:rtl w:val="0"/>
+        </w:rPr>
+      </w:r>
+    </w:p>
+    <w:p>
+      <w:pPr>
+        <w:numPr>
+          <w:ilvl w:val="0"/>
+          <w:numId w:val="16"/>
+        </w:numPr>
+        <w:ind w:left="720" w:hanging="360"/>
+        <w:rPr/>
+      </w:pPr>
+      <w:r>
+        <w:rPr>
+          <w:rtl w:val="0"/>
+        </w:rPr>
+        <w:t xml:space="preserve">Notes:</w:t>
+      </w:r>
+      <w:r>
+        <w:rPr>
+          <w:rtl w:val="0"/>
+        </w:rPr>
+      </w:r>
+    </w:p>
+    <w:p>
+      <w:pPr>
+        <w:numPr>
+          <w:ilvl w:val="1"/>
+          <w:numId w:val="16"/>
+        </w:numPr>
+        <w:ind w:left="1440" w:hanging="360"/>
+        <w:rPr/>
+      </w:pPr>
+      <w:r>
+        <w:rPr>
+          <w:rtl w:val="0"/>
+        </w:rPr>
+        <w:t xml:space="preserve">You cannot return more than 20 Coins.</w:t>
+      </w:r>
+      <w:r>
+        <w:rPr>
+          <w:rtl w:val="0"/>
+        </w:rPr>
+      </w:r>
+    </w:p>
+    <w:p>
+      <w:pPr>
+        <w:rPr/>
+      </w:pPr>
+      <w:r>
+        <w:br w:type="page"/>
+      </w:r>
+      <w:r>
+        <w:rPr>
+          <w:rtl w:val="0"/>
+        </w:rPr>
+      </w:r>
+    </w:p>
+    <w:p>
+      <w:pPr>
+        <w:pStyle w:val="Heading1"/>
+        <w:rPr>
+          <w:b w:val="1"/>
+        </w:rPr>
+      </w:pPr>
+      <w:bookmarkStart w:colFirst="0" w:colLast="0" w:name="_tyjcwt" w:id="5"/>
+      <w:bookmarkEnd w:id="5"/>
+      <w:r>
+        <w:rPr>
+          <w:b w:val="1"/>
+          <w:rtl w:val="0"/>
+        </w:rPr>
+        <w:t xml:space="preserve">Achievements Functions</w:t>
+      </w:r>
+    </w:p>
+    <w:p>
+      <w:pPr>
+        <w:rPr/>
+      </w:pPr>
+      <w:r>
+        <w:rPr>
+          <w:rtl w:val="0"/>
+        </w:rPr>
+      </w:r>
+    </w:p>
+    <w:p>
+      <w:pPr>
+        <w:rPr/>
+      </w:pPr>
+      <w:r>
+        <w:rPr>
+          <w:rtl w:val="0"/>
+        </w:rPr>
+        <w:t xml:space="preserve">void AchievementsPlus.AchivementsManager.loadPersistentData()</w:t>
+      </w:r>
+    </w:p>
+    <w:p>
+      <w:pPr>
+        <w:numPr>
+          <w:ilvl w:val="0"/>
+          <w:numId w:val="10"/>
+        </w:numPr>
+        <w:ind w:left="720" w:hanging="360"/>
+        <w:rPr/>
+      </w:pPr>
+      <w:r>
+        <w:rPr>
+          <w:rtl w:val="0"/>
+        </w:rPr>
+        <w:t xml:space="preserve">Loads the Achievements data stored in Persistent Data to Shared Memory addresses.</w:t>
+      </w:r>
+    </w:p>
+    <w:p>
+      <w:pPr>
+        <w:numPr>
+          <w:ilvl w:val="0"/>
+          <w:numId w:val="10"/>
+        </w:numPr>
+        <w:ind w:left="720" w:hanging="360"/>
+        <w:rPr/>
+      </w:pPr>
+      <w:r>
+        <w:rPr>
+          <w:rtl w:val="0"/>
+        </w:rPr>
+        <w:t xml:space="preserve">Notes:</w:t>
+      </w:r>
+    </w:p>
+    <w:p>
+      <w:pPr>
+        <w:numPr>
+          <w:ilvl w:val="1"/>
+          <w:numId w:val="10"/>
+        </w:numPr>
+        <w:ind w:left="1440" w:hanging="360"/>
+        <w:rPr/>
+      </w:pPr>
+      <w:r>
+        <w:rPr>
+          <w:rtl w:val="0"/>
+        </w:rPr>
+        <w:t xml:space="preserve">Unlike Coins address, Achievement address are more dynamic.</w:t>
+      </w:r>
+    </w:p>
+    <w:p>
+      <w:pPr>
+        <w:numPr>
+          <w:ilvl w:val="1"/>
+          <w:numId w:val="10"/>
+        </w:numPr>
+        <w:ind w:left="1440" w:hanging="360"/>
+        <w:rPr/>
+      </w:pPr>
+      <w:r>
+        <w:rPr>
+          <w:rtl w:val="0"/>
+        </w:rPr>
+        <w:t xml:space="preserve">The base Shared Memory address is </w:t>
+      </w:r>
+      <w:r>
+        <w:rPr>
+          <w:color w:val="0000ff"/>
+          <w:rtl w:val="0"/>
+        </w:rPr>
+        <w:t xml:space="preserve">0x851304</w:t>
+      </w:r>
+      <w:r>
+        <w:rPr>
+          <w:rtl w:val="0"/>
+        </w:rPr>
+        <w:t xml:space="preserve">.</w:t>
+      </w:r>
+    </w:p>
+    <w:p>
+      <w:pPr>
+        <w:numPr>
+          <w:ilvl w:val="1"/>
+          <w:numId w:val="10"/>
+        </w:numPr>
+        <w:ind w:left="1440" w:hanging="360"/>
+        <w:rPr/>
+      </w:pPr>
+      <w:r>
+        <w:rPr>
+          <w:rtl w:val="0"/>
+        </w:rPr>
+        <w:t xml:space="preserve">To get the address value, you will need to specify the ID of the achievement you are interested in, and multiply it by 4. Use </w:t>
+      </w:r>
+      <w:r>
+        <w:rPr>
+          <w:color w:val="0000ff"/>
+          <w:rtl w:val="0"/>
+        </w:rPr>
+        <w:t xml:space="preserve">u32[0x851304 + achievementID * 0x04]</w:t>
+      </w:r>
+      <w:r>
+        <w:rPr>
+          <w:rtl w:val="0"/>
+        </w:rPr>
+        <w:t xml:space="preserve">.</w:t>
+      </w:r>
+    </w:p>
+    <w:p>
+      <w:pPr>
+        <w:rPr/>
+      </w:pPr>
+      <w:r>
+        <w:rPr>
+          <w:rtl w:val="0"/>
+        </w:rPr>
+      </w:r>
+    </w:p>
+    <w:p>
+      <w:pPr>
+        <w:rPr/>
+      </w:pPr>
+      <w:r>
+        <w:rPr>
+          <w:rtl w:val="0"/>
+        </w:rPr>
+      </w:r>
+    </w:p>
+    <w:p>
+      <w:pPr>
+        <w:rPr/>
+      </w:pPr>
+      <w:r>
+        <w:rPr>
+          <w:rtl w:val="0"/>
+        </w:rPr>
+        <w:t xml:space="preserve">string AchievementsPlus.AchivementsManager.getAchievementDetail(u16 achievementID, u8 parse)</w:t>
+      </w:r>
+    </w:p>
+    <w:p>
+      <w:pPr>
+        <w:numPr>
+          <w:ilvl w:val="0"/>
+          <w:numId w:val="11"/>
+        </w:numPr>
+        <w:ind w:left="720" w:hanging="360"/>
+        <w:rPr/>
+      </w:pPr>
+      <w:r>
+        <w:rPr>
+          <w:rtl w:val="0"/>
+        </w:rPr>
+        <w:t xml:space="preserve">The function returns the specified data for the specified Achievement ID. This will return "" if there is no data for the specified parse.</w:t>
+      </w:r>
+    </w:p>
+    <w:p>
+      <w:pPr>
+        <w:numPr>
+          <w:ilvl w:val="0"/>
+          <w:numId w:val="11"/>
+        </w:numPr>
+        <w:ind w:left="720" w:hanging="360"/>
+        <w:rPr/>
+      </w:pPr>
+      <w:r>
+        <w:rPr>
+          <w:rtl w:val="0"/>
+        </w:rPr>
+        <w:t xml:space="preserve">Parameters:</w:t>
+      </w:r>
+    </w:p>
+    <w:p>
+      <w:pPr>
+        <w:numPr>
+          <w:ilvl w:val="1"/>
+          <w:numId w:val="11"/>
+        </w:numPr>
+        <w:ind w:left="1440" w:hanging="360"/>
+        <w:rPr/>
+      </w:pPr>
+      <w:r>
+        <w:rPr>
+          <w:rtl w:val="0"/>
+        </w:rPr>
+        <w:t xml:space="preserve">achievementID is the achievement ID for which you want to retrieve data.</w:t>
+      </w:r>
+    </w:p>
+    <w:p>
+      <w:pPr>
+        <w:numPr>
+          <w:ilvl w:val="1"/>
+          <w:numId w:val="11"/>
+        </w:numPr>
+        <w:ind w:left="1440" w:hanging="360"/>
+        <w:rPr/>
+      </w:pPr>
+      <w:r>
+        <w:rPr>
+          <w:rtl w:val="0"/>
+        </w:rPr>
+        <w:t xml:space="preserve">parse is the type of data you want to receive from the specified achievement ID:</w:t>
+      </w:r>
+    </w:p>
+    <w:p>
+      <w:pPr>
+        <w:ind w:left="1440" w:firstLine="0"/>
+        <w:rPr/>
+      </w:pPr>
+      <w:r>
+        <w:rPr>
+          <w:rtl w:val="0"/>
+        </w:rPr>
+        <w:t xml:space="preserve">0x00 = Return the title of the achievement.</w:t>
+      </w:r>
+    </w:p>
+    <w:p>
+      <w:pPr>
+        <w:ind w:left="1440" w:firstLine="0"/>
+        <w:rPr/>
+      </w:pPr>
+      <w:r>
+        <w:rPr>
+          <w:rtl w:val="0"/>
+        </w:rPr>
+        <w:t xml:space="preserve">0x01 = Return the rating (stars) of the achievement.</w:t>
+      </w:r>
+    </w:p>
+    <w:p>
+      <w:pPr>
+        <w:ind w:left="1440" w:firstLine="0"/>
+        <w:rPr/>
+      </w:pPr>
+      <w:r>
+        <w:rPr>
+          <w:rtl w:val="0"/>
+        </w:rPr>
+        <w:t xml:space="preserve">0x02 = Return the sub-title of the achievement.</w:t>
+      </w:r>
+    </w:p>
+    <w:p>
+      <w:pPr>
+        <w:ind w:left="1440" w:firstLine="0"/>
+        <w:rPr/>
+      </w:pPr>
+      <w:r>
+        <w:rPr>
+          <w:rtl w:val="0"/>
+        </w:rPr>
+        <w:t xml:space="preserve">0x03 = Return a description of the achievement.</w:t>
+      </w:r>
+    </w:p>
+    <w:p>
+      <w:pPr>
+        <w:ind w:left="1440" w:firstLine="0"/>
+        <w:rPr/>
+      </w:pPr>
+      <w:r>
+        <w:rPr>
+          <w:rtl w:val="0"/>
+        </w:rPr>
+        <w:t xml:space="preserve">0x04 = Return thumbnail (icon) of the achievement.</w:t>
+      </w:r>
+    </w:p>
+    <w:p>
+      <w:pPr>
+        <w:rPr/>
+      </w:pPr>
+      <w:r>
+        <w:rPr>
+          <w:rtl w:val="0"/>
+        </w:rPr>
+      </w:r>
+    </w:p>
+    <w:p>
+      <w:pPr>
+        <w:rPr/>
+      </w:pPr>
+      <w:r>
+        <w:rPr>
+          <w:rtl w:val="0"/>
+        </w:rPr>
+      </w:r>
+    </w:p>
+    <w:p>
+      <w:pPr>
+        <w:rPr/>
+      </w:pPr>
+      <w:r>
+        <w:rPr>
+          <w:rtl w:val="0"/>
+        </w:rPr>
+        <w:t xml:space="preserve">u32 AchievementsPlus.AchivementsManager.getAchievementAddress(u16 achievementID)</w:t>
+      </w:r>
+    </w:p>
+    <w:p>
+      <w:pPr>
+        <w:numPr>
+          <w:ilvl w:val="0"/>
+          <w:numId w:val="13"/>
+        </w:numPr>
+        <w:ind w:left="720" w:hanging="360"/>
+        <w:rPr/>
+      </w:pPr>
+      <w:r>
+        <w:rPr>
+          <w:rtl w:val="0"/>
+        </w:rPr>
+        <w:t xml:space="preserve">The function will return the u32 address of the specified achievement ID.</w:t>
+      </w:r>
+    </w:p>
+    <w:p>
+      <w:pPr>
+        <w:numPr>
+          <w:ilvl w:val="0"/>
+          <w:numId w:val="13"/>
+        </w:numPr>
+        <w:ind w:left="720" w:hanging="360"/>
+        <w:rPr/>
+      </w:pPr>
+      <w:r>
+        <w:rPr>
+          <w:rtl w:val="0"/>
+        </w:rPr>
+        <w:t xml:space="preserve">Parameters:</w:t>
+      </w:r>
+    </w:p>
+    <w:p>
+      <w:pPr>
+        <w:numPr>
+          <w:ilvl w:val="1"/>
+          <w:numId w:val="13"/>
+        </w:numPr>
+        <w:ind w:left="1440" w:hanging="360"/>
+        <w:rPr/>
+      </w:pPr>
+      <w:r>
+        <w:rPr>
+          <w:rtl w:val="0"/>
+        </w:rPr>
+        <w:t xml:space="preserve">achievementID is the achievement ID for which you want to get an address.</w:t>
+      </w:r>
+    </w:p>
+    <w:p>
+      <w:pPr>
+        <w:rPr/>
+      </w:pPr>
+      <w:r>
+        <w:rPr>
+          <w:rtl w:val="0"/>
+        </w:rPr>
+      </w:r>
+    </w:p>
+    <w:p>
+      <w:pPr>
+        <w:rPr/>
+      </w:pPr>
+      <w:r>
+        <w:rPr>
+          <w:rtl w:val="0"/>
+        </w:rPr>
+      </w:r>
+    </w:p>
+    <w:p>
+      <w:pPr>
+        <w:rPr/>
+      </w:pPr>
+      <w:r>
+        <w:rPr>
+          <w:rtl w:val="0"/>
+        </w:rPr>
+        <w:t xml:space="preserve">void AchievementsPlus.AchivementsManager.addAchievementValue(u16 achievementID, u16 value)</w:t>
+      </w:r>
+    </w:p>
+    <w:p>
+      <w:pPr>
+        <w:numPr>
+          <w:ilvl w:val="0"/>
+          <w:numId w:val="15"/>
+        </w:numPr>
+        <w:ind w:left="720" w:hanging="360"/>
+        <w:rPr/>
+      </w:pPr>
+      <w:r>
+        <w:rPr>
+          <w:rtl w:val="0"/>
+        </w:rPr>
+        <w:t xml:space="preserve">The function will add the specified value for the Shared Memory address of the specified achievement and store it in Persistent Data.</w:t>
+      </w:r>
+    </w:p>
+    <w:p>
+      <w:pPr>
+        <w:numPr>
+          <w:ilvl w:val="0"/>
+          <w:numId w:val="15"/>
+        </w:numPr>
+        <w:ind w:left="720" w:hanging="360"/>
+        <w:rPr/>
+      </w:pPr>
+      <w:r>
+        <w:rPr>
+          <w:rtl w:val="0"/>
+        </w:rPr>
+        <w:t xml:space="preserve">Parameters:</w:t>
+      </w:r>
+    </w:p>
+    <w:p>
+      <w:pPr>
+        <w:numPr>
+          <w:ilvl w:val="1"/>
+          <w:numId w:val="15"/>
+        </w:numPr>
+        <w:ind w:left="1440" w:hanging="360"/>
+        <w:rPr/>
+      </w:pPr>
+      <w:r>
+        <w:rPr>
+          <w:rtl w:val="0"/>
+        </w:rPr>
+        <w:t xml:space="preserve">achievementID is the achievement ID for which you want to add a new value.</w:t>
+      </w:r>
+    </w:p>
+    <w:p>
+      <w:pPr>
+        <w:numPr>
+          <w:ilvl w:val="1"/>
+          <w:numId w:val="15"/>
+        </w:numPr>
+        <w:ind w:left="1440" w:hanging="360"/>
+        <w:rPr/>
+      </w:pPr>
+      <w:r>
+        <w:rPr>
+          <w:rtl w:val="0"/>
+        </w:rPr>
+        <w:t xml:space="preserve">value is the number you are going to add to the data about this achievement.</w:t>
+      </w:r>
+    </w:p>
+    <w:p>
+      <w:pPr>
+        <w:numPr>
+          <w:ilvl w:val="0"/>
+          <w:numId w:val="15"/>
+        </w:numPr>
+        <w:ind w:left="720" w:hanging="360"/>
+        <w:rPr/>
+      </w:pPr>
+      <w:r>
+        <w:rPr>
+          <w:rtl w:val="0"/>
+        </w:rPr>
+        <w:t xml:space="preserve">Notes:</w:t>
+      </w:r>
+    </w:p>
+    <w:p>
+      <w:pPr>
+        <w:numPr>
+          <w:ilvl w:val="1"/>
+          <w:numId w:val="15"/>
+        </w:numPr>
+        <w:ind w:left="1440" w:hanging="360"/>
+        <w:rPr/>
+      </w:pPr>
+      <w:r>
+        <w:rPr>
+          <w:rtl w:val="0"/>
+        </w:rPr>
+        <w:t xml:space="preserve">Error (205) notifies you that it is impossible to add your value to the data of the specified achievement. For example, if the value is too large or negative.</w:t>
+      </w:r>
+    </w:p>
+    <w:p>
+      <w:pPr>
+        <w:rPr/>
+      </w:pPr>
+      <w:r>
+        <w:rPr>
+          <w:rtl w:val="0"/>
+        </w:rPr>
+      </w:r>
+    </w:p>
+    <w:p>
+      <w:pPr>
+        <w:rPr/>
+      </w:pPr>
+      <w:r>
+        <w:rPr>
+          <w:rtl w:val="0"/>
+        </w:rPr>
+      </w:r>
+    </w:p>
+    <w:p>
+      <w:pPr>
+        <w:rPr/>
+      </w:pPr>
+      <w:r>
+        <w:rPr>
+          <w:rtl w:val="0"/>
+        </w:rPr>
+        <w:t xml:space="preserve">u32 AchievementsPlus.AchivementsManager.getAchievementValue(u16 achievementID)</w:t>
+      </w:r>
+    </w:p>
+    <w:p>
+      <w:pPr>
+        <w:numPr>
+          <w:ilvl w:val="0"/>
+          <w:numId w:val="14"/>
+        </w:numPr>
+        <w:ind w:left="720" w:hanging="360"/>
+        <w:rPr/>
+      </w:pPr>
+      <w:r>
+        <w:rPr>
+          <w:rtl w:val="0"/>
+        </w:rPr>
+        <w:t xml:space="preserve">The u32 function returns the specified achievement ID.</w:t>
+      </w:r>
+    </w:p>
+    <w:p>
+      <w:pPr>
+        <w:numPr>
+          <w:ilvl w:val="0"/>
+          <w:numId w:val="14"/>
+        </w:numPr>
+        <w:ind w:left="720" w:hanging="360"/>
+        <w:rPr/>
+      </w:pPr>
+      <w:r>
+        <w:rPr>
+          <w:rtl w:val="0"/>
+        </w:rPr>
+        <w:t xml:space="preserve">Parameters:</w:t>
+      </w:r>
+    </w:p>
+    <w:p>
+      <w:pPr>
+        <w:numPr>
+          <w:ilvl w:val="1"/>
+          <w:numId w:val="14"/>
+        </w:numPr>
+        <w:ind w:left="1440" w:hanging="360"/>
+        <w:rPr/>
+      </w:pPr>
+      <w:r>
+        <w:rPr>
+          <w:rtl w:val="0"/>
+        </w:rPr>
+        <w:t xml:space="preserve">achievementID is the achievement ID for which you want to receive data.</w:t>
+      </w:r>
+    </w:p>
+    <w:p>
+      <w:pPr>
+        <w:numPr>
+          <w:ilvl w:val="0"/>
+          <w:numId w:val="14"/>
+        </w:numPr>
+        <w:ind w:left="720" w:hanging="360"/>
+        <w:rPr/>
+      </w:pPr>
+      <w:r>
+        <w:rPr>
+          <w:rtl w:val="0"/>
+        </w:rPr>
+        <w:t xml:space="preserve">Notes:</w:t>
+      </w:r>
+    </w:p>
+    <w:p>
+      <w:pPr>
+        <w:numPr>
+          <w:ilvl w:val="1"/>
+          <w:numId w:val="14"/>
+        </w:numPr>
+        <w:ind w:left="1440" w:hanging="360"/>
+        <w:rPr/>
+      </w:pPr>
+      <w:r>
+        <w:rPr>
+          <w:rtl w:val="0"/>
+        </w:rPr>
+        <w:t xml:space="preserve">Actually returns a value of </w:t>
+      </w:r>
+      <w:r>
+        <w:rPr>
+          <w:color w:val="0000ff"/>
+          <w:rtl w:val="0"/>
+        </w:rPr>
+        <w:t xml:space="preserve">u32[0x851304 + achievementID * 0x04].</w:t>
+      </w:r>
+      <w:r>
+        <w:rPr>
+          <w:rtl w:val="0"/>
+        </w:rPr>
+      </w:r>
+    </w:p>
+    <w:p>
+      <w:pPr>
+        <w:numPr>
+          <w:ilvl w:val="1"/>
+          <w:numId w:val="14"/>
+        </w:numPr>
+        <w:ind w:left="1440" w:hanging="360"/>
+        <w:rPr/>
+      </w:pPr>
+      <w:r>
+        <w:rPr>
+          <w:rtl w:val="0"/>
+        </w:rPr>
+        <w:t xml:space="preserve">Return 0 if there is no data to achievement.</w:t>
+      </w:r>
+    </w:p>
+    <w:p>
+      <w:pPr>
+        <w:numPr>
+          <w:ilvl w:val="1"/>
+          <w:numId w:val="14"/>
+        </w:numPr>
+        <w:ind w:left="1440" w:hanging="360"/>
+        <w:rPr/>
+      </w:pPr>
+      <w:r>
+        <w:rPr>
+          <w:rtl w:val="0"/>
+        </w:rPr>
+        <w:t xml:space="preserve">Flags:</w:t>
+      </w:r>
+    </w:p>
+    <w:p>
+      <w:pPr>
+        <w:numPr>
+          <w:ilvl w:val="1"/>
+          <w:numId w:val="14"/>
+        </w:numPr>
+        <w:ind w:left="1440" w:hanging="360"/>
+        <w:rPr/>
+      </w:pPr>
+      <w:r>
+        <w:rPr>
+          <w:color w:val="0000ff"/>
+          <w:rtl w:val="0"/>
+        </w:rPr>
+        <w:t xml:space="preserve">0xa00000</w:t>
+      </w:r>
+      <w:r>
+        <w:rPr>
+          <w:rtl w:val="0"/>
+        </w:rPr>
+        <w:t xml:space="preserve"> establishes when conditions have developed in such a way that an achievement has been completed.</w:t>
+      </w:r>
+    </w:p>
+    <w:p>
+      <w:pPr>
+        <w:numPr>
+          <w:ilvl w:val="1"/>
+          <w:numId w:val="14"/>
+        </w:numPr>
+        <w:ind w:left="1440" w:hanging="360"/>
+        <w:rPr/>
+      </w:pPr>
+      <w:r>
+        <w:rPr>
+          <w:color w:val="0000ff"/>
+          <w:rtl w:val="0"/>
+        </w:rPr>
+        <w:t xml:space="preserve">0xf00000</w:t>
+      </w:r>
+      <w:r>
+        <w:rPr>
+          <w:rtl w:val="0"/>
+        </w:rPr>
+        <w:t xml:space="preserve"> can be set only after receiving the Completed flag. </w:t>
+      </w:r>
+    </w:p>
+    <w:p>
+      <w:pPr>
+        <w:ind w:left="1440" w:firstLine="0"/>
+        <w:rPr/>
+      </w:pPr>
+      <w:r>
+        <w:rPr>
+          <w:rtl w:val="0"/>
+        </w:rPr>
+        <w:t xml:space="preserve">It is set when the toast of this achievement disappears behind the screen. Used to create a queue of toasts, so that several accomplished achievements show their toasts in turn, not us</w:t>
+      </w:r>
+    </w:p>
+    <w:p>
+      <w:pPr>
+        <w:numPr>
+          <w:ilvl w:val="1"/>
+          <w:numId w:val="14"/>
+        </w:numPr>
+        <w:ind w:left="1440" w:hanging="360"/>
+        <w:rPr/>
+      </w:pPr>
+      <w:r>
+        <w:rPr>
+          <w:color w:val="0000ff"/>
+          <w:rtl w:val="0"/>
+        </w:rPr>
+        <w:t xml:space="preserve">0x0f0000</w:t>
+      </w:r>
+      <w:r>
+        <w:rPr>
+          <w:rtl w:val="0"/>
+        </w:rPr>
+        <w:t xml:space="preserve"> sets the claim button in the achievement menu when you click. Means that for this achievement, the award was declared and received.</w:t>
+      </w:r>
+    </w:p>
+    <w:p>
+      <w:pPr>
+        <w:rPr/>
+      </w:pPr>
+      <w:r>
+        <w:rPr>
+          <w:rtl w:val="0"/>
+        </w:rPr>
+      </w:r>
+    </w:p>
+    <w:p>
+      <w:pPr>
+        <w:rPr/>
+      </w:pPr>
+      <w:r>
+        <w:rPr>
+          <w:rtl w:val="0"/>
+        </w:rPr>
+      </w:r>
+    </w:p>
+    <w:p>
+      <w:pPr>
+        <w:rPr/>
+      </w:pPr>
+      <w:r>
+        <w:rPr>
+          <w:rtl w:val="0"/>
+        </w:rPr>
+        <w:t xml:space="preserve">void AchievementsPlus.AchivementsManager.setAchievementComplete(u16 achievementID)</w:t>
+      </w:r>
+    </w:p>
+    <w:p>
+      <w:pPr>
+        <w:numPr>
+          <w:ilvl w:val="0"/>
+          <w:numId w:val="3"/>
+        </w:numPr>
+        <w:ind w:left="720" w:hanging="360"/>
+        <w:rPr/>
+      </w:pPr>
+      <w:r>
+        <w:rPr>
+          <w:rtl w:val="0"/>
+        </w:rPr>
+        <w:t xml:space="preserve">Sets the specified achievement ID to Completed.</w:t>
+      </w:r>
+    </w:p>
+    <w:p>
+      <w:pPr>
+        <w:numPr>
+          <w:ilvl w:val="0"/>
+          <w:numId w:val="3"/>
+        </w:numPr>
+        <w:ind w:left="720" w:hanging="360"/>
+        <w:rPr/>
+      </w:pPr>
+      <w:r>
+        <w:rPr>
+          <w:rtl w:val="0"/>
+        </w:rPr>
+        <w:t xml:space="preserve">Parameters:</w:t>
+      </w:r>
+    </w:p>
+    <w:p>
+      <w:pPr>
+        <w:numPr>
+          <w:ilvl w:val="1"/>
+          <w:numId w:val="3"/>
+        </w:numPr>
+        <w:ind w:left="1440" w:hanging="360"/>
+        <w:rPr/>
+      </w:pPr>
+      <w:r>
+        <w:rPr>
+          <w:rtl w:val="0"/>
+        </w:rPr>
+        <w:t xml:space="preserve">achievementID is the achievement ID for which you want to set the status to Completed.</w:t>
+      </w:r>
+    </w:p>
+    <w:p>
+      <w:pPr>
+        <w:numPr>
+          <w:ilvl w:val="0"/>
+          <w:numId w:val="3"/>
+        </w:numPr>
+        <w:ind w:left="720" w:hanging="360"/>
+        <w:rPr/>
+      </w:pPr>
+      <w:r>
+        <w:rPr>
+          <w:rtl w:val="0"/>
+        </w:rPr>
+        <w:t xml:space="preserve">Notes:</w:t>
+      </w:r>
+    </w:p>
+    <w:p>
+      <w:pPr>
+        <w:numPr>
+          <w:ilvl w:val="1"/>
+          <w:numId w:val="3"/>
+        </w:numPr>
+        <w:ind w:left="1440" w:hanging="360"/>
+        <w:rPr/>
+      </w:pPr>
+      <w:r>
+        <w:rPr>
+          <w:rtl w:val="0"/>
+        </w:rPr>
+        <w:t xml:space="preserve">When the function is called, the </w:t>
+      </w:r>
+      <w:r>
+        <w:rPr>
+          <w:color w:val="0000ff"/>
+          <w:rtl w:val="0"/>
+        </w:rPr>
+        <w:t xml:space="preserve">0xa00000</w:t>
+      </w:r>
+      <w:r>
+        <w:rPr>
+          <w:rtl w:val="0"/>
+        </w:rPr>
+        <w:t xml:space="preserve"> flag will be set to achievement.</w:t>
+      </w:r>
+    </w:p>
+    <w:p>
+      <w:pPr>
+        <w:rPr/>
+      </w:pPr>
+      <w:r>
+        <w:rPr>
+          <w:rtl w:val="0"/>
+        </w:rPr>
+      </w:r>
+    </w:p>
+    <w:p>
+      <w:pPr>
+        <w:rPr/>
+      </w:pPr>
+      <w:r>
+        <w:rPr>
+          <w:rtl w:val="0"/>
+        </w:rPr>
+      </w:r>
+    </w:p>
+    <w:p>
+      <w:pPr>
+        <w:rPr/>
+      </w:pPr>
+      <w:r>
+        <w:rPr>
+          <w:rtl w:val="0"/>
+        </w:rPr>
+        <w:t xml:space="preserve">bool AchievementsPlus.AchivementsManager.isAchievementComplete(u16 achievementID)</w:t>
+      </w:r>
+    </w:p>
+    <w:p>
+      <w:pPr>
+        <w:numPr>
+          <w:ilvl w:val="0"/>
+          <w:numId w:val="6"/>
+        </w:numPr>
+        <w:ind w:left="720" w:hanging="360"/>
+        <w:rPr/>
+      </w:pPr>
+      <w:r>
+        <w:rPr>
+          <w:rtl w:val="0"/>
+        </w:rPr>
+        <w:t xml:space="preserve">The function will return true when the achievement has a status of Completed, or false if otherwise.</w:t>
+      </w:r>
+    </w:p>
+    <w:p>
+      <w:pPr>
+        <w:numPr>
+          <w:ilvl w:val="0"/>
+          <w:numId w:val="6"/>
+        </w:numPr>
+        <w:ind w:left="720" w:hanging="360"/>
+        <w:rPr/>
+      </w:pPr>
+      <w:r>
+        <w:rPr>
+          <w:rtl w:val="0"/>
+        </w:rPr>
+        <w:t xml:space="preserve">Parameters:</w:t>
+      </w:r>
+    </w:p>
+    <w:p>
+      <w:pPr>
+        <w:numPr>
+          <w:ilvl w:val="1"/>
+          <w:numId w:val="6"/>
+        </w:numPr>
+        <w:ind w:left="1440" w:hanging="360"/>
+        <w:rPr/>
+      </w:pPr>
+      <w:r>
+        <w:rPr>
+          <w:rtl w:val="0"/>
+        </w:rPr>
+        <w:t xml:space="preserve">achievementID is the achievement ID for which you want to check the completion status.</w:t>
+      </w:r>
+    </w:p>
+    <w:p>
+      <w:pPr>
+        <w:rPr/>
+      </w:pPr>
+      <w:r>
+        <w:rPr>
+          <w:rtl w:val="0"/>
+        </w:rPr>
+      </w:r>
+    </w:p>
+    <w:p>
+      <w:pPr>
+        <w:rPr/>
+      </w:pPr>
+      <w:bookmarkStart w:colFirst="0" w:colLast="0" w:name="_3dy6vkm" w:id="6"/>
+      <w:bookmarkEnd w:id="6"/>
+      <w:r>
+        <w:rPr>
+          <w:rtl w:val="0"/>
+        </w:rPr>
+      </w:r>
+    </w:p>
+    <w:p>
+      <w:pPr>
+        <w:pStyle w:val="Heading1"/>
+        <w:rPr/>
+      </w:pPr>
+      <w:bookmarkStart w:colFirst="0" w:colLast="0" w:name="_1t3h5sf" w:id="7"/>
+      <w:bookmarkEnd w:id="7"/>
+      <w:r>
+        <w:rPr>
+          <w:b w:val="1"/>
+          <w:rtl w:val="0"/>
+        </w:rPr>
+        <w:t xml:space="preserve">Additional Functions</w:t>
+      </w:r>
+      <w:r>
+        <w:rPr>
+          <w:rtl w:val="0"/>
+        </w:rPr>
+      </w:r>
+    </w:p>
+    <w:p>
+      <w:pPr>
+        <w:rPr/>
+      </w:pPr>
+      <w:r>
+        <w:rPr>
+          <w:rtl w:val="0"/>
+        </w:rPr>
+      </w:r>
+    </w:p>
+    <w:p>
+      <w:pPr>
+        <w:rPr/>
+      </w:pPr>
+      <w:r>
+        <w:rPr>
+          <w:rtl w:val="0"/>
+        </w:rPr>
+        <w:t xml:space="preserve">bool AchievementsPlus.AchivementsManager.isAchievementsEnabled()</w:t>
+      </w:r>
+    </w:p>
+    <w:p>
+      <w:pPr>
+        <w:numPr>
+          <w:ilvl w:val="0"/>
+          <w:numId w:val="5"/>
+        </w:numPr>
+        <w:ind w:left="720" w:hanging="360"/>
+        <w:rPr/>
+      </w:pPr>
+      <w:r>
+        <w:rPr>
+          <w:rtl w:val="0"/>
+        </w:rPr>
+        <w:t xml:space="preserve">The function will return true when achievements can be obtained, false if otherwise.</w:t>
+      </w:r>
+    </w:p>
+    <w:p>
+      <w:pPr>
+        <w:numPr>
+          <w:ilvl w:val="0"/>
+          <w:numId w:val="5"/>
+        </w:numPr>
+        <w:ind w:left="720" w:hanging="360"/>
+        <w:rPr/>
+      </w:pPr>
+      <w:r>
+        <w:rPr>
+          <w:rtl w:val="0"/>
+        </w:rPr>
+        <w:t xml:space="preserve">Achievements cannot be obtained in Debug mode and Game via Level / Act select mode, so the function will return false.</w:t>
+      </w:r>
+    </w:p>
+    <w:p>
+      <w:pPr>
+        <w:numPr>
+          <w:ilvl w:val="0"/>
+          <w:numId w:val="5"/>
+        </w:numPr>
+        <w:ind w:left="720" w:hanging="360"/>
+        <w:rPr/>
+      </w:pPr>
+      <w:r>
+        <w:rPr>
+          <w:rtl w:val="0"/>
+        </w:rPr>
+        <w:t xml:space="preserve">Regardless of the activity of debug mode, achievements can be obtained in Competition mode and Blue Sphere game in any case.</w:t>
+      </w:r>
+    </w:p>
+    <w:p>
+      <w:pPr>
+        <w:rPr/>
+      </w:pPr>
+      <w:r>
+        <w:rPr>
+          <w:rtl w:val="0"/>
+        </w:rPr>
+      </w:r>
+    </w:p>
+    <w:p>
+      <w:pPr>
+        <w:rPr/>
+      </w:pPr>
+      <w:r>
+        <w:rPr>
+          <w:rtl w:val="0"/>
+        </w:rPr>
+      </w:r>
+    </w:p>
+    <w:p>
+      <w:pPr>
+        <w:rPr/>
+      </w:pPr>
+      <w:r>
+        <w:rPr>
+          <w:rtl w:val="0"/>
+        </w:rPr>
+        <w:t xml:space="preserve">u16 AchievementsPlus.AchivementsManager.getTotalAchievementsByRange(u16 startID, u16 lastID, bool returnCompleted) </w:t>
+      </w:r>
+    </w:p>
+    <w:p>
+      <w:pPr>
+        <w:numPr>
+          <w:ilvl w:val="0"/>
+          <w:numId w:val="2"/>
+        </w:numPr>
+        <w:ind w:left="720" w:hanging="360"/>
+        <w:rPr/>
+      </w:pPr>
+      <w:r>
+        <w:rPr>
+          <w:rtl w:val="0"/>
+        </w:rPr>
+        <w:t xml:space="preserve">The function will return the maximum number of available achievements, from the specified range of ID achievements and parameters.</w:t>
+      </w:r>
+    </w:p>
+    <w:p>
+      <w:pPr>
+        <w:numPr>
+          <w:ilvl w:val="0"/>
+          <w:numId w:val="2"/>
+        </w:numPr>
+        <w:ind w:left="720" w:hanging="360"/>
+        <w:rPr/>
+      </w:pPr>
+      <w:r>
+        <w:rPr>
+          <w:rtl w:val="0"/>
+        </w:rPr>
+        <w:t xml:space="preserve">Parameters:</w:t>
+      </w:r>
+    </w:p>
+    <w:p>
+      <w:pPr>
+        <w:numPr>
+          <w:ilvl w:val="1"/>
+          <w:numId w:val="2"/>
+        </w:numPr>
+        <w:ind w:left="1440" w:hanging="360"/>
+        <w:rPr/>
+      </w:pPr>
+      <w:r>
+        <w:rPr>
+          <w:rtl w:val="0"/>
+        </w:rPr>
+        <w:t xml:space="preserve">startID is the starting achievement ID from which the calculations will emanate, up to and including the lastID.</w:t>
+      </w:r>
+    </w:p>
+    <w:p>
+      <w:pPr>
+        <w:numPr>
+          <w:ilvl w:val="1"/>
+          <w:numId w:val="2"/>
+        </w:numPr>
+        <w:ind w:left="1440" w:hanging="360"/>
+        <w:rPr/>
+      </w:pPr>
+      <w:r>
+        <w:rPr>
+          <w:rtl w:val="0"/>
+        </w:rPr>
+        <w:t xml:space="preserve">lastID is the final achievement ID on which the calculations will end.</w:t>
+      </w:r>
+    </w:p>
+    <w:p>
+      <w:pPr>
+        <w:numPr>
+          <w:ilvl w:val="1"/>
+          <w:numId w:val="2"/>
+        </w:numPr>
+        <w:ind w:left="1440" w:hanging="360"/>
+        <w:rPr/>
+      </w:pPr>
+      <w:r>
+        <w:rPr>
+          <w:rtl w:val="0"/>
+        </w:rPr>
+        <w:t xml:space="preserve">returnCompleted, if set, the function will return the number of completed achievements from the range.</w:t>
+      </w:r>
+    </w:p>
+    <w:p>
+      <w:pPr>
+        <w:rPr/>
+      </w:pPr>
+      <w:r>
+        <w:rPr>
+          <w:rtl w:val="0"/>
+        </w:rPr>
+      </w:r>
+    </w:p>
+    <w:p>
+      <w:pPr>
+        <w:rPr/>
+      </w:pPr>
+      <w:r>
+        <w:rPr>
+          <w:rtl w:val="0"/>
+        </w:rPr>
+      </w:r>
+    </w:p>
+    <w:p>
+      <w:pPr>
+        <w:rPr/>
+      </w:pPr>
+      <w:r>
+        <w:rPr>
+          <w:rtl w:val="0"/>
+        </w:rPr>
+        <w:t xml:space="preserve">u16 AchievementsPlus.AchivementsManager.getTotalNonClaimedByRange(u16 startID, u16 lastID)</w:t>
+      </w:r>
+    </w:p>
+    <w:p>
+      <w:pPr>
+        <w:numPr>
+          <w:ilvl w:val="0"/>
+          <w:numId w:val="7"/>
+        </w:numPr>
+        <w:ind w:left="720" w:hanging="360"/>
+        <w:rPr/>
+      </w:pPr>
+      <w:r>
+        <w:rPr>
+          <w:rtl w:val="0"/>
+        </w:rPr>
+        <w:t xml:space="preserve">The function will return the number of achievements for which a claim reward is available from the specified achievement ID range.</w:t>
+      </w:r>
+    </w:p>
+    <w:p>
+      <w:pPr>
+        <w:numPr>
+          <w:ilvl w:val="0"/>
+          <w:numId w:val="7"/>
+        </w:numPr>
+        <w:ind w:left="720" w:hanging="360"/>
+        <w:rPr/>
+      </w:pPr>
+      <w:r>
+        <w:rPr>
+          <w:rtl w:val="0"/>
+        </w:rPr>
+        <w:t xml:space="preserve">Parameters:</w:t>
+      </w:r>
+    </w:p>
+    <w:p>
+      <w:pPr>
+        <w:numPr>
+          <w:ilvl w:val="1"/>
+          <w:numId w:val="7"/>
+        </w:numPr>
+        <w:ind w:left="1440" w:hanging="360"/>
+        <w:rPr/>
+      </w:pPr>
+      <w:r>
+        <w:rPr>
+          <w:rtl w:val="0"/>
+        </w:rPr>
+        <w:t xml:space="preserve">startID is the starting achievement ID from which the calculations will emanate, up to and including the lastID.</w:t>
+      </w:r>
+    </w:p>
+    <w:p>
+      <w:pPr>
+        <w:numPr>
+          <w:ilvl w:val="1"/>
+          <w:numId w:val="7"/>
+        </w:numPr>
+        <w:ind w:left="1440" w:hanging="360"/>
+        <w:rPr/>
+      </w:pPr>
+      <w:r>
+        <w:rPr>
+          <w:rtl w:val="0"/>
+        </w:rPr>
+        <w:t xml:space="preserve">lastID is the final achievement ID on which the calculations will end.</w:t>
+      </w:r>
+    </w:p>
+    <w:p>
+      <w:pPr>
+        <w:rPr/>
+      </w:pPr>
+      <w:r>
+        <w:rPr>
+          <w:rtl w:val="0"/>
+        </w:rPr>
+      </w:r>
+    </w:p>
+    <w:p>
+      <w:pPr>
+        <w:rPr/>
+      </w:pPr>
+      <w:r>
+        <w:rPr>
+          <w:rtl w:val="0"/>
+        </w:rPr>
+      </w:r>
+    </w:p>
+    <w:p>
+      <w:pPr>
+        <w:rPr/>
+      </w:pPr>
+      <w:r>
+        <w:rPr>
+          <w:rtl w:val="0"/>
+        </w:rPr>
+        <w:t xml:space="preserve">u8 AchievementsPlus.AchivementsManager.getDecimalStars(u16 achievementID)</w:t>
+      </w:r>
+    </w:p>
+    <w:p>
+      <w:pPr>
+        <w:numPr>
+          <w:ilvl w:val="0"/>
+          <w:numId w:val="9"/>
+        </w:numPr>
+        <w:ind w:left="720" w:hanging="360"/>
+        <w:rPr/>
+      </w:pPr>
+      <w:r>
+        <w:rPr>
+          <w:rtl w:val="0"/>
+        </w:rPr>
+        <w:t xml:space="preserve">The function will return the number of stars (rating) for the specified achievement ID as a number, instead of a string.</w:t>
+      </w:r>
+    </w:p>
+    <w:p>
+      <w:pPr>
+        <w:numPr>
+          <w:ilvl w:val="0"/>
+          <w:numId w:val="9"/>
+        </w:numPr>
+        <w:ind w:left="720" w:hanging="360"/>
+        <w:rPr/>
+      </w:pPr>
+      <w:r>
+        <w:rPr>
+          <w:rtl w:val="0"/>
+        </w:rPr>
+        <w:t xml:space="preserve">Parameters:</w:t>
+      </w:r>
+    </w:p>
+    <w:p>
+      <w:pPr>
+        <w:numPr>
+          <w:ilvl w:val="1"/>
+          <w:numId w:val="9"/>
+        </w:numPr>
+        <w:ind w:left="1440" w:hanging="360"/>
+        <w:rPr/>
+      </w:pPr>
+      <w:r>
+        <w:rPr>
+          <w:rtl w:val="0"/>
+        </w:rPr>
+        <w:t xml:space="preserve">achievementID is the achievement ID for which you want to get stars.</w:t>
+      </w:r>
+    </w:p>
+    <w:p>
+      <w:pPr>
+        <w:rPr/>
+      </w:pPr>
+      <w:r>
+        <w:br w:type="page"/>
+      </w:r>
+      <w:r>
+        <w:rPr>
+          <w:rtl w:val="0"/>
+        </w:rPr>
+      </w:r>
+    </w:p>
+    <w:p>
+      <w:pPr>
+        <w:pStyle w:val="Heading1"/>
+        <w:rPr>
+          <w:b w:val="1"/>
+        </w:rPr>
+      </w:pPr>
+      <w:bookmarkStart w:colFirst="0" w:colLast="0" w:name="_22m7s7lnozng" w:id="8"/>
+      <w:bookmarkEnd w:id="8"/>
+      <w:r>
+        <w:rPr>
+          <w:b w:val="1"/>
+          <w:rtl w:val="0"/>
+        </w:rPr>
+        <w:t xml:space="preserve">Guide functions</w:t>
+      </w:r>
+    </w:p>
+    <w:p>
+      <w:pPr>
+        <w:rPr/>
+      </w:pPr>
+      <w:r>
+        <w:rPr>
+          <w:rtl w:val="0"/>
+        </w:rPr>
+      </w:r>
+    </w:p>
+    <w:p>
+      <w:pPr>
+        <w:rPr/>
+      </w:pPr>
+      <w:r>
+        <w:rPr>
+          <w:rtl w:val="0"/>
+        </w:rPr>
+        <w:t xml:space="preserve">string AchievementsPlus.GuidesManager.getGuideDetail(u16 achievementID, u8 page, u8 parse)</w:t>
       </w:r>
     </w:p>
     <w:p>
@@ -300,13 +2187,33 @@
           <w:numId w:val="12"/>
         </w:numPr>
         <w:ind w:left="720" w:hanging="360"/>
-        <w:rPr/>
-      </w:pPr>
-      <w:r>
-        <w:rPr>
-          <w:rtl w:val="0"/>
-        </w:rPr>
-        <w:t xml:space="preserve">Notes:</w:t>
+        <w:rPr>
+          <w:u w:val="none"/>
+        </w:rPr>
+      </w:pPr>
+      <w:r>
+        <w:rPr>
+          <w:rtl w:val="0"/>
+        </w:rPr>
+        <w:t xml:space="preserve">The function returns the specified data for the specified Achievement ID. This will return "" if there is no data for the specified parse.</w:t>
+      </w:r>
+    </w:p>
+    <w:p>
+      <w:pPr>
+        <w:numPr>
+          <w:ilvl w:val="0"/>
+          <w:numId w:val="12"/>
+        </w:numPr>
+        <w:ind w:left="720" w:hanging="360"/>
+        <w:rPr>
+          <w:u w:val="none"/>
+        </w:rPr>
+      </w:pPr>
+      <w:r>
+        <w:rPr>
+          <w:rtl w:val="0"/>
+        </w:rPr>
+        <w:t xml:space="preserve">Parameters:</w:t>
       </w:r>
     </w:p>
     <w:p>
@@ -316,26 +2223,15 @@
           <w:numId w:val="12"/>
         </w:numPr>
         <w:ind w:left="1440" w:hanging="360"/>
-        <w:rPr/>
-      </w:pPr>
-      <w:r>
-        <w:rPr>
-          <w:rtl w:val="0"/>
-        </w:rPr>
-        <w:t xml:space="preserve">The Shared Memory address is </w:t>
-      </w:r>
-      <w:r>
-        <w:rPr>
-          <w:color w:val="0000ff"/>
-          <w:rtl w:val="0"/>
-        </w:rPr>
-        <w:t xml:space="preserve">0x851300</w:t>
-      </w:r>
-      <w:r>
-        <w:rPr>
-          <w:rtl w:val="0"/>
-        </w:rPr>
-        <w:t xml:space="preserve">.</w:t>
+        <w:rPr>
+          <w:u w:val="none"/>
+        </w:rPr>
+      </w:pPr>
+      <w:r>
+        <w:rPr>
+          <w:rtl w:val="0"/>
+        </w:rPr>
+        <w:t xml:space="preserve">achievementID is the achievement ID for which you want to retrieve data.</w:t>
       </w:r>
     </w:p>
     <w:p>
@@ -345,184 +2241,141 @@
           <w:numId w:val="12"/>
         </w:numPr>
         <w:ind w:left="1440" w:hanging="360"/>
-        <w:rPr/>
-      </w:pPr>
-      <w:r>
-        <w:rPr>
-          <w:rtl w:val="0"/>
-        </w:rPr>
-        <w:t xml:space="preserve">To get the address value, use </w:t>
-      </w:r>
-      <w:r>
-        <w:rPr>
-          <w:color w:val="0000ff"/>
-          <w:rtl w:val="0"/>
-        </w:rPr>
-        <w:t xml:space="preserve">u32[0x851300]</w:t>
-      </w:r>
-      <w:r>
-        <w:rPr>
-          <w:rtl w:val="0"/>
-        </w:rPr>
-        <w:t xml:space="preserve">.</w:t>
-      </w:r>
-    </w:p>
-    <w:p>
-      <w:pPr>
-        <w:rPr/>
-      </w:pPr>
-      <w:r>
-        <w:rPr>
-          <w:rtl w:val="0"/>
-        </w:rPr>
-      </w:r>
-    </w:p>
-    <w:p>
-      <w:pPr>
-        <w:rPr/>
-      </w:pPr>
-      <w:r>
-        <w:rPr>
-          <w:rtl w:val="0"/>
-        </w:rPr>
-      </w:r>
-    </w:p>
-    <w:p>
-      <w:pPr>
-        <w:rPr/>
-      </w:pPr>
-      <w:r>
-        <w:rPr>
-          <w:rtl w:val="0"/>
-        </w:rPr>
-        <w:t xml:space="preserve">bool AchievementsPlus.RewardsManager.addCoins(u16 value)</w:t>
-      </w:r>
-    </w:p>
-    <w:p>
-      <w:pPr>
-        <w:numPr>
-          <w:ilvl w:val="0"/>
-          <w:numId w:val="4"/>
-        </w:numPr>
-        <w:ind w:left="720" w:hanging="360"/>
-        <w:rPr/>
-      </w:pPr>
-      <w:r>
-        <w:rPr>
-          <w:rtl w:val="0"/>
-        </w:rPr>
-        <w:t xml:space="preserve">Adds the specified value of Coins to the Shared Memory address and stores the new value in Persistent Data.</w:t>
-      </w:r>
-    </w:p>
-    <w:p>
-      <w:pPr>
-        <w:numPr>
-          <w:ilvl w:val="0"/>
-          <w:numId w:val="4"/>
-        </w:numPr>
-        <w:ind w:left="720" w:hanging="360"/>
-        <w:rPr/>
-      </w:pPr>
-      <w:r>
-        <w:rPr>
-          <w:rtl w:val="0"/>
-        </w:rPr>
-        <w:t xml:space="preserve">Returns true when the function is successful.</w:t>
-      </w:r>
-    </w:p>
-    <w:p>
-      <w:pPr>
-        <w:numPr>
-          <w:ilvl w:val="0"/>
-          <w:numId w:val="4"/>
-        </w:numPr>
-        <w:ind w:left="720" w:hanging="360"/>
-        <w:rPr/>
-      </w:pPr>
-      <w:r>
-        <w:rPr>
-          <w:rtl w:val="0"/>
-        </w:rPr>
-        <w:t xml:space="preserve">Parameters:</w:t>
+        <w:rPr>
+          <w:u w:val="none"/>
+        </w:rPr>
+      </w:pPr>
+      <w:r>
+        <w:rPr>
+          <w:rtl w:val="0"/>
+        </w:rPr>
+        <w:t xml:space="preserve">page is the page number for which the following content is defined.</w:t>
       </w:r>
     </w:p>
     <w:p>
       <w:pPr>
         <w:numPr>
           <w:ilvl w:val="1"/>
-          <w:numId w:val="4"/>
-        </w:numPr>
-        <w:ind w:left="1440" w:hanging="360"/>
-        <w:rPr/>
-      </w:pPr>
-      <w:r>
-        <w:rPr>
-          <w:rtl w:val="0"/>
-        </w:rPr>
-        <w:t xml:space="preserve">value is the number that will be used for adding the Coins value to the Shared Memory.</w:t>
-      </w:r>
-    </w:p>
-    <w:p>
-      <w:pPr>
-        <w:numPr>
-          <w:ilvl w:val="0"/>
-          <w:numId w:val="4"/>
-        </w:numPr>
-        <w:ind w:left="720" w:hanging="360"/>
-        <w:rPr/>
-      </w:pPr>
-      <w:r>
-        <w:rPr>
-          <w:rtl w:val="0"/>
-        </w:rPr>
-        <w:t xml:space="preserve">Notes:</w:t>
+          <w:numId w:val="12"/>
+        </w:numPr>
+        <w:ind w:left="1440" w:hanging="360"/>
+        <w:rPr>
+          <w:u w:val="none"/>
+        </w:rPr>
+      </w:pPr>
+      <w:r>
+        <w:rPr>
+          <w:rtl w:val="0"/>
+        </w:rPr>
+        <w:t xml:space="preserve">parse is the type of data you want to receive from the specified page:</w:t>
       </w:r>
     </w:p>
     <w:p>
       <w:pPr>
         <w:numPr>
           <w:ilvl w:val="1"/>
-          <w:numId w:val="4"/>
-        </w:numPr>
-        <w:ind w:left="1440" w:hanging="360"/>
-        <w:rPr/>
-      </w:pPr>
-      <w:r>
-        <w:rPr>
-          <w:rtl w:val="0"/>
-        </w:rPr>
-        <w:t xml:space="preserve">Error (200) notifies about the inability to add Coins. For example, if the specified value is negative or too large.</w:t>
-      </w:r>
-    </w:p>
-    <w:p>
-      <w:pPr>
-        <w:rPr/>
-      </w:pPr>
-      <w:r>
-        <w:rPr>
-          <w:rtl w:val="0"/>
-        </w:rPr>
-      </w:r>
-    </w:p>
-    <w:p>
-      <w:pPr>
-        <w:rPr/>
-      </w:pPr>
-      <w:r>
-        <w:rPr>
-          <w:rtl w:val="0"/>
-        </w:rPr>
-      </w:r>
-    </w:p>
-    <w:p>
-      <w:pPr>
-        <w:rPr/>
-      </w:pPr>
-      <w:r>
-        <w:rPr>
-          <w:rtl w:val="0"/>
-        </w:rPr>
-        <w:t xml:space="preserve">bool AchievementsPlus.RewardsManager.paidCoins(u16 value)</w:t>
+          <w:numId w:val="12"/>
+        </w:numPr>
+        <w:ind w:left="1440" w:hanging="360"/>
+        <w:rPr>
+          <w:u w:val="none"/>
+        </w:rPr>
+      </w:pPr>
+      <w:r>
+        <w:rPr>
+          <w:rtl w:val="0"/>
+        </w:rPr>
+        <w:t xml:space="preserve">0x00 = Returns the text of the Achievement Guide page.</w:t>
+      </w:r>
+    </w:p>
+    <w:p>
+      <w:pPr>
+        <w:numPr>
+          <w:ilvl w:val="1"/>
+          <w:numId w:val="12"/>
+        </w:numPr>
+        <w:ind w:left="1440" w:hanging="360"/>
+        <w:rPr>
+          <w:u w:val="none"/>
+        </w:rPr>
+      </w:pPr>
+      <w:r>
+        <w:rPr>
+          <w:rtl w:val="0"/>
+        </w:rPr>
+        <w:t xml:space="preserve">0x01 = Returns the image of the Achievement Guide.</w:t>
+      </w:r>
+    </w:p>
+    <w:p>
+      <w:pPr>
+        <w:numPr>
+          <w:ilvl w:val="1"/>
+          <w:numId w:val="12"/>
+        </w:numPr>
+        <w:ind w:left="1440" w:hanging="360"/>
+        <w:rPr>
+          <w:u w:val="none"/>
+        </w:rPr>
+      </w:pPr>
+      <w:r>
+        <w:rPr>
+          <w:rtl w:val="0"/>
+        </w:rPr>
+        <w:t xml:space="preserve">0x02 = Returns the template/layout of the Achievement Guide page.</w:t>
+      </w:r>
+      <w:r>
+        <w:rPr>
+          <w:rtl w:val="0"/>
+        </w:rPr>
+      </w:r>
+    </w:p>
+    <w:p>
+      <w:pPr>
+        <w:rPr/>
+      </w:pPr>
+      <w:r>
+        <w:br w:type="page"/>
+      </w:r>
+      <w:r>
+        <w:rPr>
+          <w:rtl w:val="0"/>
+        </w:rPr>
+      </w:r>
+    </w:p>
+    <w:p>
+      <w:pPr>
+        <w:pStyle w:val="Heading1"/>
+        <w:rPr>
+          <w:b w:val="1"/>
+        </w:rPr>
+      </w:pPr>
+      <w:r>
+        <w:rPr>
+          <w:b w:val="1"/>
+          <w:rtl w:val="0"/>
+        </w:rPr>
+        <w:t xml:space="preserve">Walls Functions</w:t>
+      </w:r>
+    </w:p>
+    <w:p>
+      <w:pPr>
+        <w:rPr/>
+      </w:pPr>
+      <w:r>
+        <w:rPr>
+          <w:rtl w:val="0"/>
+        </w:rPr>
+      </w:r>
+    </w:p>
+    <w:p>
+      <w:pPr>
+        <w:rPr/>
+      </w:pPr>
+      <w:r>
+        <w:rPr>
+          <w:rtl w:val="0"/>
+        </w:rPr>
+        <w:t xml:space="preserve">void AchievementsPlus.WallManager.loadPersistentData()</w:t>
       </w:r>
     </w:p>
     <w:p>
@@ -538,7 +2391,7 @@
         <w:rPr>
           <w:rtl w:val="0"/>
         </w:rPr>
-        <w:t xml:space="preserve">Withdraw the specified value of Coins from the Shared Memory address and stores the new value in Persistent Data.</w:t>
+        <w:t xml:space="preserve">Loads the Walls data stored in Persistent Data to Shared Memory addresses.</w:t>
       </w:r>
     </w:p>
     <w:p>
@@ -554,23 +2407,7 @@
         <w:rPr>
           <w:rtl w:val="0"/>
         </w:rPr>
-        <w:t xml:space="preserve">Returns true when the function is successful.</w:t>
-      </w:r>
-    </w:p>
-    <w:p>
-      <w:pPr>
-        <w:numPr>
-          <w:ilvl w:val="0"/>
-          <w:numId w:val="10"/>
-        </w:numPr>
-        <w:ind w:left="720" w:hanging="360"/>
-        <w:rPr/>
-      </w:pPr>
-      <w:r>
-        <w:rPr>
-          <w:rtl w:val="0"/>
-        </w:rPr>
-        <w:t xml:space="preserve">Parameters:</w:t>
+        <w:t xml:space="preserve">Notes:</w:t>
       </w:r>
     </w:p>
     <w:p>
@@ -586,23 +2423,20 @@
         <w:rPr>
           <w:rtl w:val="0"/>
         </w:rPr>
-        <w:t xml:space="preserve">value is the number that will be used to withdraw the Coins value to the Shared Memory.</w:t>
-      </w:r>
-    </w:p>
-    <w:p>
-      <w:pPr>
-        <w:numPr>
-          <w:ilvl w:val="0"/>
-          <w:numId w:val="10"/>
-        </w:numPr>
-        <w:ind w:left="720" w:hanging="360"/>
-        <w:rPr/>
-      </w:pPr>
-      <w:r>
-        <w:rPr>
-          <w:rtl w:val="0"/>
-        </w:rPr>
-        <w:t xml:space="preserve">Notes:</w:t>
+        <w:t xml:space="preserve">The base Shared Memory address is </w:t>
+      </w:r>
+      <w:r>
+        <w:rPr>
+          <w:color w:val="0000ff"/>
+          <w:rtl w:val="0"/>
+        </w:rPr>
+        <w:t xml:space="preserve">0x8510fb</w:t>
+      </w:r>
+      <w:r>
+        <w:rPr>
+          <w:rtl w:val="0"/>
+        </w:rPr>
+        <w:t xml:space="preserve">.</w:t>
       </w:r>
     </w:p>
     <w:p>
@@ -618,7 +2452,20 @@
         <w:rPr>
           <w:rtl w:val="0"/>
         </w:rPr>
-        <w:t xml:space="preserve">Error (201) notifies you that it is impossible to withdraw Coins. For example, if the value of Coins to withdraw exceeds the number of saved coins.</w:t>
+        <w:t xml:space="preserve">To get the address value, you will need to specify the ID of the wall you are interested in. Use </w:t>
+      </w:r>
+      <w:r>
+        <w:rPr>
+          <w:color w:val="0000ff"/>
+          <w:rtl w:val="0"/>
+        </w:rPr>
+        <w:t xml:space="preserve">u8[0x8510fb + wallID]</w:t>
+      </w:r>
+      <w:r>
+        <w:rPr>
+          <w:rtl w:val="0"/>
+        </w:rPr>
+        <w:t xml:space="preserve">.</w:t>
       </w:r>
     </w:p>
     <w:p>
@@ -632,1788 +2479,156 @@
       </w:pPr>
       <w:r>
         <w:rPr>
-          <w:rtl w:val="0"/>
-        </w:rPr>
-        <w:t xml:space="preserve">Other than that, an error may appear if you use too many withdrawals, or use a negative value.</w:t>
-      </w:r>
-    </w:p>
-    <w:p>
-      <w:pPr>
-        <w:ind w:left="0" w:firstLine="0"/>
-        <w:rPr/>
-      </w:pPr>
-      <w:r>
-        <w:rPr>
-          <w:rtl w:val="0"/>
-        </w:rPr>
-      </w:r>
-    </w:p>
-    <w:p>
-      <w:pPr>
-        <w:ind w:left="0" w:firstLine="0"/>
-        <w:rPr/>
-      </w:pPr>
-      <w:r>
-        <w:rPr>
-          <w:rtl w:val="0"/>
-        </w:rPr>
-      </w:r>
-    </w:p>
-    <w:p>
-      <w:pPr>
-        <w:ind w:left="0" w:firstLine="0"/>
-        <w:rPr/>
-      </w:pPr>
-      <w:r>
-        <w:rPr>
-          <w:rtl w:val="0"/>
-        </w:rPr>
-        <w:t xml:space="preserve">u8 AchievementsPlus.RewardsManager.getAdditionalCoins(u16 achievementID</w:t>
+          <w:color w:val="0000ff"/>
+          <w:rtl w:val="0"/>
+        </w:rPr>
+        <w:t xml:space="preserve">0x8511fb</w:t>
+      </w:r>
+      <w:r>
+        <w:rPr>
+          <w:color w:val="000000"/>
+          <w:rtl w:val="0"/>
+        </w:rPr>
+        <w:t xml:space="preserve"> sets the required Coins value to purchase the wall that the player touched.</w:t>
+      </w:r>
+      <w:r>
+        <w:rPr>
+          <w:rtl w:val="0"/>
+        </w:rPr>
+        <w:t xml:space="preserve"> Use </w:t>
+      </w:r>
+      <w:r>
+        <w:rPr>
+          <w:color w:val="0000ff"/>
+          <w:rtl w:val="0"/>
+        </w:rPr>
+        <w:t xml:space="preserve">u8[0x8511fb]</w:t>
+      </w:r>
+      <w:r>
+        <w:rPr>
+          <w:rtl w:val="0"/>
+        </w:rPr>
+        <w:t xml:space="preserve">.</w:t>
+      </w:r>
+    </w:p>
+    <w:p>
+      <w:pPr>
+        <w:numPr>
+          <w:ilvl w:val="1"/>
+          <w:numId w:val="10"/>
+        </w:numPr>
+        <w:ind w:left="1440" w:hanging="360"/>
+        <w:rPr>
+          <w:color w:val="000000"/>
+        </w:rPr>
+      </w:pPr>
+      <w:r>
+        <w:rPr>
+          <w:color w:val="0000ff"/>
+          <w:rtl w:val="0"/>
+        </w:rPr>
+        <w:t xml:space="preserve">0x8511fс</w:t>
+      </w:r>
+      <w:r>
+        <w:rPr>
+          <w:color w:val="000000"/>
+          <w:rtl w:val="0"/>
+        </w:rPr>
+        <w:t xml:space="preserve"> sets the ID of the wall that the player touched.</w:t>
+      </w:r>
+      <w:r>
+        <w:rPr>
+          <w:rtl w:val="0"/>
+        </w:rPr>
+        <w:t xml:space="preserve"> Use </w:t>
+      </w:r>
+      <w:r>
+        <w:rPr>
+          <w:color w:val="0000ff"/>
+          <w:rtl w:val="0"/>
+        </w:rPr>
+        <w:t xml:space="preserve">u8[0x8511fc]</w:t>
+      </w:r>
+      <w:r>
+        <w:rPr>
+          <w:rtl w:val="0"/>
+        </w:rPr>
+        <w:t xml:space="preserve">.</w:t>
+      </w:r>
+      <w:r>
+        <w:rPr>
+          <w:rtl w:val="0"/>
+        </w:rPr>
+      </w:r>
+    </w:p>
+    <w:p>
+      <w:pPr>
+        <w:rPr/>
+      </w:pPr>
+      <w:r>
+        <w:rPr>
+          <w:rtl w:val="0"/>
+        </w:rPr>
+      </w:r>
+    </w:p>
+    <w:p>
+      <w:pPr>
+        <w:rPr/>
+      </w:pPr>
+      <w:r>
+        <w:rPr>
+          <w:rtl w:val="0"/>
+        </w:rPr>
+      </w:r>
+    </w:p>
+    <w:p>
+      <w:pPr>
+        <w:rPr/>
+      </w:pPr>
+      <w:r>
+        <w:rPr>
+          <w:rtl w:val="0"/>
+        </w:rPr>
+        <w:t xml:space="preserve">void AchievementsPlus.WallManager.addSessionWall(u16 px, u16 py, u8 width, u8 height, u8 wallID, u8 paidValue)</w:t>
       </w:r>
     </w:p>
     <w:p>
       <w:pPr>
         <w:numPr>
           <w:ilvl w:val="0"/>
-          <w:numId w:val="15"/>
-        </w:numPr>
-        <w:ind w:left="720" w:hanging="360"/>
-        <w:rPr>
-          <w:u w:val="none"/>
-        </w:rPr>
-      </w:pPr>
-      <w:r>
-        <w:rPr>
-          <w:rtl w:val="0"/>
-        </w:rPr>
-        <w:t xml:space="preserve">Adds the return value to the specified achievement reward.</w:t>
+          <w:numId w:val="17"/>
+        </w:numPr>
+        <w:ind w:left="720" w:hanging="360"/>
+        <w:rPr/>
+      </w:pPr>
+      <w:r>
+        <w:rPr>
+          <w:rtl w:val="0"/>
+        </w:rPr>
+        <w:t xml:space="preserve">The function will spawn the wall object at the level with the specified position and parameters.</w:t>
       </w:r>
     </w:p>
     <w:p>
       <w:pPr>
         <w:numPr>
           <w:ilvl w:val="0"/>
-          <w:numId w:val="15"/>
-        </w:numPr>
-        <w:ind w:left="720" w:hanging="360"/>
-        <w:rPr>
-          <w:u w:val="none"/>
-        </w:rPr>
-      </w:pPr>
-      <w:r>
-        <w:rPr>
-          <w:rtl w:val="0"/>
-        </w:rPr>
-        <w:t xml:space="preserve">Parameters:</w:t>
-      </w:r>
-    </w:p>
-    <w:p>
-      <w:pPr>
-        <w:numPr>
-          <w:ilvl w:val="1"/>
-          <w:numId w:val="15"/>
-        </w:numPr>
-        <w:ind w:left="1440" w:hanging="360"/>
-        <w:rPr>
-          <w:u w:val="none"/>
-        </w:rPr>
-      </w:pPr>
-      <w:r>
-        <w:rPr>
-          <w:rtl w:val="0"/>
-        </w:rPr>
-        <w:t xml:space="preserve">achievementID is the achievement ID for which you want to add more Coins for a reward.</w:t>
+          <w:numId w:val="17"/>
+        </w:numPr>
+        <w:ind w:left="720" w:hanging="360"/>
+        <w:rPr/>
+      </w:pPr>
+      <w:r>
+        <w:rPr>
+          <w:rtl w:val="0"/>
+        </w:rPr>
+        <w:t xml:space="preserve">Session wall does not save its purchase status when restarting a level or exiting the game.</w:t>
       </w:r>
     </w:p>
     <w:p>
       <w:pPr>
         <w:numPr>
           <w:ilvl w:val="0"/>
-          <w:numId w:val="15"/>
-        </w:numPr>
-        <w:ind w:left="720" w:hanging="360"/>
-        <w:rPr>
-          <w:u w:val="none"/>
-        </w:rPr>
-      </w:pPr>
-      <w:r>
-        <w:rPr>
-          <w:rtl w:val="0"/>
-        </w:rPr>
-        <w:t xml:space="preserve">Notes:</w:t>
-      </w:r>
-    </w:p>
-    <w:p>
-      <w:pPr>
-        <w:numPr>
-          <w:ilvl w:val="1"/>
-          <w:numId w:val="15"/>
-        </w:numPr>
-        <w:ind w:left="1440" w:hanging="360"/>
-        <w:rPr>
-          <w:u w:val="none"/>
-        </w:rPr>
-      </w:pPr>
-      <w:r>
-        <w:rPr>
-          <w:rtl w:val="0"/>
-        </w:rPr>
-        <w:t xml:space="preserve">You cannot return more than 20 Coins.</w:t>
-      </w:r>
-    </w:p>
-    <w:p>
-      <w:pPr>
-        <w:rPr/>
-      </w:pPr>
-      <w:r>
-        <w:br w:type="page"/>
-      </w:r>
-      <w:r>
-        <w:rPr>
-          <w:rtl w:val="0"/>
-        </w:rPr>
-      </w:r>
-    </w:p>
-    <w:p>
-      <w:pPr>
-        <w:pStyle w:val="Heading1"/>
-        <w:rPr>
-          <w:b w:val="1"/>
-        </w:rPr>
-      </w:pPr>
-      <w:bookmarkStart w:colFirst="0" w:colLast="0" w:name="_tyjcwt" w:id="5"/>
-      <w:bookmarkEnd w:id="5"/>
-      <w:r>
-        <w:rPr>
-          <w:b w:val="1"/>
-          <w:rtl w:val="0"/>
-        </w:rPr>
-        <w:t xml:space="preserve">Achievements Functions</w:t>
-      </w:r>
-    </w:p>
-    <w:p>
-      <w:pPr>
-        <w:rPr/>
-      </w:pPr>
-      <w:r>
-        <w:rPr>
-          <w:rtl w:val="0"/>
-        </w:rPr>
-      </w:r>
-    </w:p>
-    <w:p>
-      <w:pPr>
-        <w:rPr/>
-      </w:pPr>
-      <w:r>
-        <w:rPr>
-          <w:rtl w:val="0"/>
-        </w:rPr>
-        <w:t xml:space="preserve">void AchievementsPlus.AchivementsManager.loadPersistentData()</w:t>
-      </w:r>
-    </w:p>
-    <w:p>
-      <w:pPr>
-        <w:numPr>
-          <w:ilvl w:val="0"/>
-          <w:numId w:val="13"/>
-        </w:numPr>
-        <w:ind w:left="720" w:hanging="360"/>
-        <w:rPr/>
-      </w:pPr>
-      <w:r>
-        <w:rPr>
-          <w:rtl w:val="0"/>
-        </w:rPr>
-        <w:t xml:space="preserve">Loads the Achievements data stored in Persistent Data to Shared Memory addresses.</w:t>
-      </w:r>
-    </w:p>
-    <w:p>
-      <w:pPr>
-        <w:numPr>
-          <w:ilvl w:val="0"/>
-          <w:numId w:val="13"/>
-        </w:numPr>
-        <w:ind w:left="720" w:hanging="360"/>
-        <w:rPr/>
-      </w:pPr>
-      <w:r>
-        <w:rPr>
-          <w:rtl w:val="0"/>
-        </w:rPr>
-        <w:t xml:space="preserve">Notes:</w:t>
-      </w:r>
-    </w:p>
-    <w:p>
-      <w:pPr>
-        <w:numPr>
-          <w:ilvl w:val="1"/>
-          <w:numId w:val="13"/>
-        </w:numPr>
-        <w:ind w:left="1440" w:hanging="360"/>
-        <w:rPr/>
-      </w:pPr>
-      <w:r>
-        <w:rPr>
-          <w:rtl w:val="0"/>
-        </w:rPr>
-        <w:t xml:space="preserve">Unlike Coins address, Achievement address are more dynamic.</w:t>
-      </w:r>
-    </w:p>
-    <w:p>
-      <w:pPr>
-        <w:numPr>
-          <w:ilvl w:val="1"/>
-          <w:numId w:val="13"/>
-        </w:numPr>
-        <w:ind w:left="1440" w:hanging="360"/>
-        <w:rPr/>
-      </w:pPr>
-      <w:r>
-        <w:rPr>
-          <w:rtl w:val="0"/>
-        </w:rPr>
-        <w:t xml:space="preserve">The base Shared Memory address is </w:t>
-      </w:r>
-      <w:r>
-        <w:rPr>
-          <w:color w:val="0000ff"/>
-          <w:rtl w:val="0"/>
-        </w:rPr>
-        <w:t xml:space="preserve">0x851304</w:t>
-      </w:r>
-      <w:r>
-        <w:rPr>
-          <w:rtl w:val="0"/>
-        </w:rPr>
-        <w:t xml:space="preserve">.</w:t>
-      </w:r>
-    </w:p>
-    <w:p>
-      <w:pPr>
-        <w:numPr>
-          <w:ilvl w:val="1"/>
-          <w:numId w:val="13"/>
-        </w:numPr>
-        <w:ind w:left="1440" w:hanging="360"/>
-        <w:rPr/>
-      </w:pPr>
-      <w:r>
-        <w:rPr>
-          <w:rtl w:val="0"/>
-        </w:rPr>
-        <w:t xml:space="preserve">To get the address value, you will need to specify the ID of the achievement you are interested in, and multiply it by 4. Use </w:t>
-      </w:r>
-      <w:r>
-        <w:rPr>
-          <w:color w:val="0000ff"/>
-          <w:rtl w:val="0"/>
-        </w:rPr>
-        <w:t xml:space="preserve">u32[0x851304 + achievementID * 0x04]</w:t>
-      </w:r>
-      <w:r>
-        <w:rPr>
-          <w:rtl w:val="0"/>
-        </w:rPr>
-        <w:t xml:space="preserve">.</w:t>
-      </w:r>
-    </w:p>
-    <w:p>
-      <w:pPr>
-        <w:rPr/>
-      </w:pPr>
-      <w:r>
-        <w:rPr>
-          <w:rtl w:val="0"/>
-        </w:rPr>
-      </w:r>
-    </w:p>
-    <w:p>
-      <w:pPr>
-        <w:rPr/>
-      </w:pPr>
-      <w:r>
-        <w:rPr>
-          <w:rtl w:val="0"/>
-        </w:rPr>
-      </w:r>
-    </w:p>
-    <w:p>
-      <w:pPr>
-        <w:rPr/>
-      </w:pPr>
-      <w:r>
-        <w:rPr>
-          <w:rtl w:val="0"/>
-        </w:rPr>
-        <w:t xml:space="preserve">string AchievementsPlus.AchivementsManager.getAchievementDetail(u16 achievementID, u8 parse)</w:t>
-      </w:r>
-    </w:p>
-    <w:p>
-      <w:pPr>
-        <w:numPr>
-          <w:ilvl w:val="0"/>
-          <w:numId w:val="14"/>
-        </w:numPr>
-        <w:ind w:left="720" w:hanging="360"/>
-        <w:rPr/>
-      </w:pPr>
-      <w:r>
-        <w:rPr>
-          <w:rtl w:val="0"/>
-        </w:rPr>
-        <w:t xml:space="preserve">The function returns the specified data for the specified Achievement ID. This will return "" if there is no data for the specified parse.</w:t>
-      </w:r>
-    </w:p>
-    <w:p>
-      <w:pPr>
-        <w:numPr>
-          <w:ilvl w:val="0"/>
-          <w:numId w:val="14"/>
-        </w:numPr>
-        <w:ind w:left="720" w:hanging="360"/>
-        <w:rPr/>
-      </w:pPr>
-      <w:r>
-        <w:rPr>
-          <w:rtl w:val="0"/>
-        </w:rPr>
-        <w:t xml:space="preserve">Parameters:</w:t>
-      </w:r>
-    </w:p>
-    <w:p>
-      <w:pPr>
-        <w:numPr>
-          <w:ilvl w:val="1"/>
-          <w:numId w:val="14"/>
-        </w:numPr>
-        <w:ind w:left="1440" w:hanging="360"/>
-        <w:rPr/>
-      </w:pPr>
-      <w:r>
-        <w:rPr>
-          <w:rtl w:val="0"/>
-        </w:rPr>
-        <w:t xml:space="preserve">achievementID is the achievement ID for which you want to retrieve data.</w:t>
-      </w:r>
-    </w:p>
-    <w:p>
-      <w:pPr>
-        <w:numPr>
-          <w:ilvl w:val="1"/>
-          <w:numId w:val="14"/>
-        </w:numPr>
-        <w:ind w:left="1440" w:hanging="360"/>
-        <w:rPr/>
-      </w:pPr>
-      <w:r>
-        <w:rPr>
-          <w:rtl w:val="0"/>
-        </w:rPr>
-        <w:t xml:space="preserve">parse is the type of data you want to receive from the specified achievement ID:</w:t>
-      </w:r>
-    </w:p>
-    <w:p>
-      <w:pPr>
-        <w:ind w:left="1440" w:firstLine="0"/>
-        <w:rPr/>
-      </w:pPr>
-      <w:r>
-        <w:rPr>
-          <w:rtl w:val="0"/>
-        </w:rPr>
-        <w:t xml:space="preserve">0x00 = Return the title of the achievement.</w:t>
-      </w:r>
-    </w:p>
-    <w:p>
-      <w:pPr>
-        <w:ind w:left="1440" w:firstLine="0"/>
-        <w:rPr/>
-      </w:pPr>
-      <w:r>
-        <w:rPr>
-          <w:rtl w:val="0"/>
-        </w:rPr>
-        <w:t xml:space="preserve">0x01 = Return the rating (stars) of the achievement.</w:t>
-      </w:r>
-    </w:p>
-    <w:p>
-      <w:pPr>
-        <w:ind w:left="1440" w:firstLine="0"/>
-        <w:rPr/>
-      </w:pPr>
-      <w:r>
-        <w:rPr>
-          <w:rtl w:val="0"/>
-        </w:rPr>
-        <w:t xml:space="preserve">0x02 = Return the sub-title of the achievement.</w:t>
-      </w:r>
-    </w:p>
-    <w:p>
-      <w:pPr>
-        <w:ind w:left="1440" w:firstLine="0"/>
-        <w:rPr/>
-      </w:pPr>
-      <w:r>
-        <w:rPr>
-          <w:rtl w:val="0"/>
-        </w:rPr>
-        <w:t xml:space="preserve">0x03 = Return a description of the achievement.</w:t>
-      </w:r>
-    </w:p>
-    <w:p>
-      <w:pPr>
-        <w:ind w:left="1440" w:firstLine="0"/>
-        <w:rPr/>
-      </w:pPr>
-      <w:r>
-        <w:rPr>
-          <w:rtl w:val="0"/>
-        </w:rPr>
-        <w:t xml:space="preserve">0x04 = Return thumbnail (icon) of the achievement.</w:t>
-      </w:r>
-    </w:p>
-    <w:p>
-      <w:pPr>
-        <w:rPr/>
-      </w:pPr>
-      <w:r>
-        <w:rPr>
-          <w:rtl w:val="0"/>
-        </w:rPr>
-      </w:r>
-    </w:p>
-    <w:p>
-      <w:pPr>
-        <w:rPr/>
-      </w:pPr>
-      <w:r>
-        <w:rPr>
-          <w:rtl w:val="0"/>
-        </w:rPr>
-      </w:r>
-    </w:p>
-    <w:p>
-      <w:pPr>
-        <w:rPr/>
-      </w:pPr>
-      <w:r>
-        <w:rPr>
-          <w:rtl w:val="0"/>
-        </w:rPr>
-        <w:t xml:space="preserve">u32 AchievementsPlus.AchivementsManager.getAchievementAddress(u16 achievementID)</w:t>
-      </w:r>
-    </w:p>
-    <w:p>
-      <w:pPr>
-        <w:numPr>
-          <w:ilvl w:val="0"/>
-          <w:numId w:val="1"/>
-        </w:numPr>
-        <w:ind w:left="720" w:hanging="360"/>
-        <w:rPr/>
-      </w:pPr>
-      <w:r>
-        <w:rPr>
-          <w:rtl w:val="0"/>
-        </w:rPr>
-        <w:t xml:space="preserve">The function will return the u32 address of the specified achievement ID.</w:t>
-      </w:r>
-    </w:p>
-    <w:p>
-      <w:pPr>
-        <w:numPr>
-          <w:ilvl w:val="0"/>
-          <w:numId w:val="1"/>
-        </w:numPr>
-        <w:ind w:left="720" w:hanging="360"/>
-        <w:rPr/>
-      </w:pPr>
-      <w:r>
-        <w:rPr>
-          <w:rtl w:val="0"/>
-        </w:rPr>
-        <w:t xml:space="preserve">Parameters:</w:t>
-      </w:r>
-    </w:p>
-    <w:p>
-      <w:pPr>
-        <w:numPr>
-          <w:ilvl w:val="1"/>
-          <w:numId w:val="1"/>
-        </w:numPr>
-        <w:ind w:left="1440" w:hanging="360"/>
-        <w:rPr/>
-      </w:pPr>
-      <w:r>
-        <w:rPr>
-          <w:rtl w:val="0"/>
-        </w:rPr>
-        <w:t xml:space="preserve">achievementID is the achievement ID for which you want to get an address.</w:t>
-      </w:r>
-    </w:p>
-    <w:p>
-      <w:pPr>
-        <w:rPr/>
-      </w:pPr>
-      <w:r>
-        <w:rPr>
-          <w:rtl w:val="0"/>
-        </w:rPr>
-      </w:r>
-    </w:p>
-    <w:p>
-      <w:pPr>
-        <w:rPr/>
-      </w:pPr>
-      <w:r>
-        <w:rPr>
-          <w:rtl w:val="0"/>
-        </w:rPr>
-      </w:r>
-    </w:p>
-    <w:p>
-      <w:pPr>
-        <w:rPr/>
-      </w:pPr>
-      <w:r>
-        <w:rPr>
-          <w:rtl w:val="0"/>
-        </w:rPr>
-        <w:t xml:space="preserve">void AchievementsPlus.AchivementsManager.addAchievementValue(u16 achievementID, u16 value)</w:t>
-      </w:r>
-    </w:p>
-    <w:p>
-      <w:pPr>
-        <w:numPr>
-          <w:ilvl w:val="0"/>
-          <w:numId w:val="3"/>
-        </w:numPr>
-        <w:ind w:left="720" w:hanging="360"/>
-        <w:rPr/>
-      </w:pPr>
-      <w:r>
-        <w:rPr>
-          <w:rtl w:val="0"/>
-        </w:rPr>
-        <w:t xml:space="preserve">The function will add the specified value for the Shared Memory address of the specified achievement and store it in Persistent Data.</w:t>
-      </w:r>
-    </w:p>
-    <w:p>
-      <w:pPr>
-        <w:numPr>
-          <w:ilvl w:val="0"/>
-          <w:numId w:val="3"/>
-        </w:numPr>
-        <w:ind w:left="720" w:hanging="360"/>
-        <w:rPr/>
-      </w:pPr>
-      <w:r>
-        <w:rPr>
-          <w:rtl w:val="0"/>
-        </w:rPr>
-        <w:t xml:space="preserve">Parameters:</w:t>
-      </w:r>
-    </w:p>
-    <w:p>
-      <w:pPr>
-        <w:numPr>
-          <w:ilvl w:val="1"/>
-          <w:numId w:val="3"/>
-        </w:numPr>
-        <w:ind w:left="1440" w:hanging="360"/>
-        <w:rPr/>
-      </w:pPr>
-      <w:r>
-        <w:rPr>
-          <w:rtl w:val="0"/>
-        </w:rPr>
-        <w:t xml:space="preserve">achievementID is the achievement ID for which you want to add a new value.</w:t>
-      </w:r>
-    </w:p>
-    <w:p>
-      <w:pPr>
-        <w:numPr>
-          <w:ilvl w:val="1"/>
-          <w:numId w:val="3"/>
-        </w:numPr>
-        <w:ind w:left="1440" w:hanging="360"/>
-        <w:rPr/>
-      </w:pPr>
-      <w:r>
-        <w:rPr>
-          <w:rtl w:val="0"/>
-        </w:rPr>
-        <w:t xml:space="preserve">value is the number you are going to add to the data about this achievement.</w:t>
-      </w:r>
-    </w:p>
-    <w:p>
-      <w:pPr>
-        <w:numPr>
-          <w:ilvl w:val="0"/>
-          <w:numId w:val="3"/>
-        </w:numPr>
-        <w:ind w:left="720" w:hanging="360"/>
-        <w:rPr/>
-      </w:pPr>
-      <w:r>
-        <w:rPr>
-          <w:rtl w:val="0"/>
-        </w:rPr>
-        <w:t xml:space="preserve">Notes:</w:t>
-      </w:r>
-    </w:p>
-    <w:p>
-      <w:pPr>
-        <w:numPr>
-          <w:ilvl w:val="1"/>
-          <w:numId w:val="3"/>
-        </w:numPr>
-        <w:ind w:left="1440" w:hanging="360"/>
-        <w:rPr/>
-      </w:pPr>
-      <w:r>
-        <w:rPr>
-          <w:rtl w:val="0"/>
-        </w:rPr>
-        <w:t xml:space="preserve">Error (205) notifies you that it is impossible to add your value to the data of the specified achievement. For example, if the value is too large or negative.</w:t>
-      </w:r>
-    </w:p>
-    <w:p>
-      <w:pPr>
-        <w:rPr/>
-      </w:pPr>
-      <w:r>
-        <w:rPr>
-          <w:rtl w:val="0"/>
-        </w:rPr>
-      </w:r>
-    </w:p>
-    <w:p>
-      <w:pPr>
-        <w:rPr/>
-      </w:pPr>
-      <w:r>
-        <w:rPr>
-          <w:rtl w:val="0"/>
-        </w:rPr>
-      </w:r>
-    </w:p>
-    <w:p>
-      <w:pPr>
-        <w:rPr/>
-      </w:pPr>
-      <w:r>
-        <w:rPr>
-          <w:rtl w:val="0"/>
-        </w:rPr>
-        <w:t xml:space="preserve">u32 AchievementsPlus.AchivementsManager.getAchievementValue(u16 achievementID)</w:t>
-      </w:r>
-    </w:p>
-    <w:p>
-      <w:pPr>
-        <w:numPr>
-          <w:ilvl w:val="0"/>
-          <w:numId w:val="2"/>
-        </w:numPr>
-        <w:ind w:left="720" w:hanging="360"/>
-        <w:rPr/>
-      </w:pPr>
-      <w:r>
-        <w:rPr>
-          <w:rtl w:val="0"/>
-        </w:rPr>
-        <w:t xml:space="preserve">The u32 function returns the specified achievement ID.</w:t>
-      </w:r>
-    </w:p>
-    <w:p>
-      <w:pPr>
-        <w:numPr>
-          <w:ilvl w:val="0"/>
-          <w:numId w:val="2"/>
-        </w:numPr>
-        <w:ind w:left="720" w:hanging="360"/>
-        <w:rPr/>
-      </w:pPr>
-      <w:r>
-        <w:rPr>
-          <w:rtl w:val="0"/>
-        </w:rPr>
-        <w:t xml:space="preserve">Parameters:</w:t>
-      </w:r>
-    </w:p>
-    <w:p>
-      <w:pPr>
-        <w:numPr>
-          <w:ilvl w:val="1"/>
-          <w:numId w:val="2"/>
-        </w:numPr>
-        <w:ind w:left="1440" w:hanging="360"/>
-        <w:rPr/>
-      </w:pPr>
-      <w:r>
-        <w:rPr>
-          <w:rtl w:val="0"/>
-        </w:rPr>
-        <w:t xml:space="preserve">achievementID is the achievement ID for which you want to receive data.</w:t>
-      </w:r>
-    </w:p>
-    <w:p>
-      <w:pPr>
-        <w:numPr>
-          <w:ilvl w:val="0"/>
-          <w:numId w:val="2"/>
-        </w:numPr>
-        <w:ind w:left="720" w:hanging="360"/>
-        <w:rPr/>
-      </w:pPr>
-      <w:r>
-        <w:rPr>
-          <w:rtl w:val="0"/>
-        </w:rPr>
-        <w:t xml:space="preserve">Notes:</w:t>
-      </w:r>
-    </w:p>
-    <w:p>
-      <w:pPr>
-        <w:numPr>
-          <w:ilvl w:val="1"/>
-          <w:numId w:val="2"/>
-        </w:numPr>
-        <w:ind w:left="1440" w:hanging="360"/>
-        <w:rPr/>
-      </w:pPr>
-      <w:r>
-        <w:rPr>
-          <w:rtl w:val="0"/>
-        </w:rPr>
-        <w:t xml:space="preserve">Actually returns a value of </w:t>
-      </w:r>
-      <w:r>
-        <w:rPr>
-          <w:color w:val="0000ff"/>
-          <w:rtl w:val="0"/>
-        </w:rPr>
-        <w:t xml:space="preserve">u32[0x851304 + achievementID * 0x04].</w:t>
-      </w:r>
-      <w:r>
-        <w:rPr>
-          <w:rtl w:val="0"/>
-        </w:rPr>
-      </w:r>
-    </w:p>
-    <w:p>
-      <w:pPr>
-        <w:numPr>
-          <w:ilvl w:val="1"/>
-          <w:numId w:val="2"/>
-        </w:numPr>
-        <w:ind w:left="1440" w:hanging="360"/>
-        <w:rPr/>
-      </w:pPr>
-      <w:r>
-        <w:rPr>
-          <w:rtl w:val="0"/>
-        </w:rPr>
-        <w:t xml:space="preserve">Return 0 if there is no data to achievement.</w:t>
-      </w:r>
-    </w:p>
-    <w:p>
-      <w:pPr>
-        <w:numPr>
-          <w:ilvl w:val="1"/>
-          <w:numId w:val="2"/>
-        </w:numPr>
-        <w:ind w:left="1440" w:hanging="360"/>
-        <w:rPr/>
-      </w:pPr>
-      <w:r>
-        <w:rPr>
-          <w:rtl w:val="0"/>
-        </w:rPr>
-        <w:t xml:space="preserve">Flags:</w:t>
-      </w:r>
-    </w:p>
-    <w:p>
-      <w:pPr>
-        <w:numPr>
-          <w:ilvl w:val="1"/>
-          <w:numId w:val="2"/>
-        </w:numPr>
-        <w:ind w:left="1440" w:hanging="360"/>
-        <w:rPr/>
-      </w:pPr>
-      <w:r>
-        <w:rPr>
-          <w:color w:val="0000ff"/>
-          <w:rtl w:val="0"/>
-        </w:rPr>
-        <w:t xml:space="preserve">0xa00000</w:t>
-      </w:r>
-      <w:r>
-        <w:rPr>
-          <w:rtl w:val="0"/>
-        </w:rPr>
-        <w:t xml:space="preserve"> establishes when conditions have developed in such a way that an achievement has been completed.</w:t>
-      </w:r>
-    </w:p>
-    <w:p>
-      <w:pPr>
-        <w:numPr>
-          <w:ilvl w:val="1"/>
-          <w:numId w:val="2"/>
-        </w:numPr>
-        <w:ind w:left="1440" w:hanging="360"/>
-        <w:rPr/>
-      </w:pPr>
-      <w:r>
-        <w:rPr>
-          <w:color w:val="0000ff"/>
-          <w:rtl w:val="0"/>
-        </w:rPr>
-        <w:t xml:space="preserve">0xf00000</w:t>
-      </w:r>
-      <w:r>
-        <w:rPr>
-          <w:rtl w:val="0"/>
-        </w:rPr>
-        <w:t xml:space="preserve"> can be set only after receiving the Completed flag. </w:t>
-      </w:r>
-    </w:p>
-    <w:p>
-      <w:pPr>
-        <w:ind w:left="1440" w:firstLine="0"/>
-        <w:rPr/>
-      </w:pPr>
-      <w:r>
-        <w:rPr>
-          <w:rtl w:val="0"/>
-        </w:rPr>
-        <w:t xml:space="preserve">It is set when the toast of this achievement disappears behind the screen. Used to create a queue of toasts, so that several accomplished achievements show their toasts in turn, not us</w:t>
-      </w:r>
-    </w:p>
-    <w:p>
-      <w:pPr>
-        <w:numPr>
-          <w:ilvl w:val="1"/>
-          <w:numId w:val="2"/>
-        </w:numPr>
-        <w:ind w:left="1440" w:hanging="360"/>
-        <w:rPr/>
-      </w:pPr>
-      <w:r>
-        <w:rPr>
-          <w:color w:val="0000ff"/>
-          <w:rtl w:val="0"/>
-        </w:rPr>
-        <w:t xml:space="preserve">0x0f0000</w:t>
-      </w:r>
-      <w:r>
-        <w:rPr>
-          <w:rtl w:val="0"/>
-        </w:rPr>
-        <w:t xml:space="preserve"> sets the claim button in the achievement menu when you click. Means that for this achievement, the award was declared and received.</w:t>
-      </w:r>
-    </w:p>
-    <w:p>
-      <w:pPr>
-        <w:rPr/>
-      </w:pPr>
-      <w:r>
-        <w:rPr>
-          <w:rtl w:val="0"/>
-        </w:rPr>
-      </w:r>
-    </w:p>
-    <w:p>
-      <w:pPr>
-        <w:rPr/>
-      </w:pPr>
-      <w:r>
-        <w:rPr>
-          <w:rtl w:val="0"/>
-        </w:rPr>
-      </w:r>
-    </w:p>
-    <w:p>
-      <w:pPr>
-        <w:rPr/>
-      </w:pPr>
-      <w:r>
-        <w:rPr>
-          <w:rtl w:val="0"/>
-        </w:rPr>
-        <w:t xml:space="preserve">void AchievementsPlus.AchivementsManager.setAchievementComplete(u16 achievementID)</w:t>
-      </w:r>
-    </w:p>
-    <w:p>
-      <w:pPr>
-        <w:numPr>
-          <w:ilvl w:val="0"/>
-          <w:numId w:val="6"/>
-        </w:numPr>
-        <w:ind w:left="720" w:hanging="360"/>
-        <w:rPr/>
-      </w:pPr>
-      <w:r>
-        <w:rPr>
-          <w:rtl w:val="0"/>
-        </w:rPr>
-        <w:t xml:space="preserve">Sets the specified achievement ID to Completed.</w:t>
-      </w:r>
-    </w:p>
-    <w:p>
-      <w:pPr>
-        <w:numPr>
-          <w:ilvl w:val="0"/>
-          <w:numId w:val="6"/>
-        </w:numPr>
-        <w:ind w:left="720" w:hanging="360"/>
-        <w:rPr/>
-      </w:pPr>
-      <w:r>
-        <w:rPr>
-          <w:rtl w:val="0"/>
-        </w:rPr>
-        <w:t xml:space="preserve">Parameters:</w:t>
-      </w:r>
-    </w:p>
-    <w:p>
-      <w:pPr>
-        <w:numPr>
-          <w:ilvl w:val="1"/>
-          <w:numId w:val="6"/>
-        </w:numPr>
-        <w:ind w:left="1440" w:hanging="360"/>
-        <w:rPr/>
-      </w:pPr>
-      <w:r>
-        <w:rPr>
-          <w:rtl w:val="0"/>
-        </w:rPr>
-        <w:t xml:space="preserve">achievementID is the achievement ID for which you want to set the status to Completed.</w:t>
-      </w:r>
-    </w:p>
-    <w:p>
-      <w:pPr>
-        <w:numPr>
-          <w:ilvl w:val="0"/>
-          <w:numId w:val="6"/>
-        </w:numPr>
-        <w:ind w:left="720" w:hanging="360"/>
-        <w:rPr/>
-      </w:pPr>
-      <w:r>
-        <w:rPr>
-          <w:rtl w:val="0"/>
-        </w:rPr>
-        <w:t xml:space="preserve">Notes:</w:t>
-      </w:r>
-    </w:p>
-    <w:p>
-      <w:pPr>
-        <w:numPr>
-          <w:ilvl w:val="1"/>
-          <w:numId w:val="6"/>
-        </w:numPr>
-        <w:ind w:left="1440" w:hanging="360"/>
-        <w:rPr/>
-      </w:pPr>
-      <w:r>
-        <w:rPr>
-          <w:rtl w:val="0"/>
-        </w:rPr>
-        <w:t xml:space="preserve">When the function is called, the </w:t>
-      </w:r>
-      <w:r>
-        <w:rPr>
-          <w:color w:val="0000ff"/>
-          <w:rtl w:val="0"/>
-        </w:rPr>
-        <w:t xml:space="preserve">0xa00000</w:t>
-      </w:r>
-      <w:r>
-        <w:rPr>
-          <w:rtl w:val="0"/>
-        </w:rPr>
-        <w:t xml:space="preserve"> flag will be set to achievement.</w:t>
-      </w:r>
-    </w:p>
-    <w:p>
-      <w:pPr>
-        <w:rPr/>
-      </w:pPr>
-      <w:r>
-        <w:rPr>
-          <w:rtl w:val="0"/>
-        </w:rPr>
-      </w:r>
-    </w:p>
-    <w:p>
-      <w:pPr>
-        <w:rPr/>
-      </w:pPr>
-      <w:r>
-        <w:rPr>
-          <w:rtl w:val="0"/>
-        </w:rPr>
-      </w:r>
-    </w:p>
-    <w:p>
-      <w:pPr>
-        <w:rPr/>
-      </w:pPr>
-      <w:r>
-        <w:rPr>
-          <w:rtl w:val="0"/>
-        </w:rPr>
-        <w:t xml:space="preserve">bool AchievementsPlus.AchivementsManager.isAchievementComplete(u16 achievementID)</w:t>
-      </w:r>
-    </w:p>
-    <w:p>
-      <w:pPr>
-        <w:numPr>
-          <w:ilvl w:val="0"/>
-          <w:numId w:val="11"/>
-        </w:numPr>
-        <w:ind w:left="720" w:hanging="360"/>
-        <w:rPr/>
-      </w:pPr>
-      <w:r>
-        <w:rPr>
-          <w:rtl w:val="0"/>
-        </w:rPr>
-        <w:t xml:space="preserve">The function will return true when the achievement has a status of Completed, or false if otherwise.</w:t>
-      </w:r>
-    </w:p>
-    <w:p>
-      <w:pPr>
-        <w:numPr>
-          <w:ilvl w:val="0"/>
-          <w:numId w:val="11"/>
-        </w:numPr>
-        <w:ind w:left="720" w:hanging="360"/>
-        <w:rPr/>
-      </w:pPr>
-      <w:r>
-        <w:rPr>
-          <w:rtl w:val="0"/>
-        </w:rPr>
-        <w:t xml:space="preserve">Parameters:</w:t>
-      </w:r>
-    </w:p>
-    <w:p>
-      <w:pPr>
-        <w:numPr>
-          <w:ilvl w:val="1"/>
-          <w:numId w:val="11"/>
-        </w:numPr>
-        <w:ind w:left="1440" w:hanging="360"/>
-        <w:rPr/>
-      </w:pPr>
-      <w:r>
-        <w:rPr>
-          <w:rtl w:val="0"/>
-        </w:rPr>
-        <w:t xml:space="preserve">achievementID is the achievement ID for which you want to check the completion status.</w:t>
-      </w:r>
-    </w:p>
-    <w:p>
-      <w:pPr>
-        <w:rPr/>
-      </w:pPr>
-      <w:r>
-        <w:rPr>
-          <w:rtl w:val="0"/>
-        </w:rPr>
-      </w:r>
-    </w:p>
-    <w:p>
-      <w:pPr>
-        <w:rPr/>
-      </w:pPr>
-      <w:bookmarkStart w:colFirst="0" w:colLast="0" w:name="_3dy6vkm" w:id="6"/>
-      <w:bookmarkEnd w:id="6"/>
-      <w:r>
-        <w:rPr>
-          <w:rtl w:val="0"/>
-        </w:rPr>
-      </w:r>
-    </w:p>
-    <w:p>
-      <w:pPr>
-        <w:pStyle w:val="Heading1"/>
-        <w:rPr/>
-      </w:pPr>
-      <w:bookmarkStart w:colFirst="0" w:colLast="0" w:name="_1t3h5sf" w:id="7"/>
-      <w:bookmarkEnd w:id="7"/>
-      <w:r>
-        <w:rPr>
-          <w:b w:val="1"/>
-          <w:rtl w:val="0"/>
-        </w:rPr>
-        <w:t xml:space="preserve">Additional Functions</w:t>
-      </w:r>
-      <w:r>
-        <w:rPr>
-          <w:rtl w:val="0"/>
-        </w:rPr>
-      </w:r>
-    </w:p>
-    <w:p>
-      <w:pPr>
-        <w:rPr/>
-      </w:pPr>
-      <w:r>
-        <w:rPr>
-          <w:rtl w:val="0"/>
-        </w:rPr>
-      </w:r>
-    </w:p>
-    <w:p>
-      <w:pPr>
-        <w:rPr/>
-      </w:pPr>
-      <w:r>
-        <w:rPr>
-          <w:rtl w:val="0"/>
-        </w:rPr>
-        <w:t xml:space="preserve">bool AchievementsPlus.AchivementsManager.isAchievementsEnabled()</w:t>
-      </w:r>
-    </w:p>
-    <w:p>
-      <w:pPr>
-        <w:numPr>
-          <w:ilvl w:val="0"/>
-          <w:numId w:val="7"/>
-        </w:numPr>
-        <w:ind w:left="720" w:hanging="360"/>
-        <w:rPr/>
-      </w:pPr>
-      <w:r>
-        <w:rPr>
-          <w:rtl w:val="0"/>
-        </w:rPr>
-        <w:t xml:space="preserve">The function will return true when achievements can be obtained, false if otherwise.</w:t>
-      </w:r>
-    </w:p>
-    <w:p>
-      <w:pPr>
-        <w:numPr>
-          <w:ilvl w:val="0"/>
-          <w:numId w:val="7"/>
-        </w:numPr>
-        <w:ind w:left="720" w:hanging="360"/>
-        <w:rPr/>
-      </w:pPr>
-      <w:r>
-        <w:rPr>
-          <w:rtl w:val="0"/>
-        </w:rPr>
-        <w:t xml:space="preserve">Achievements cannot be obtained in Debug mode and Game via Level / Act select mode, so the function will return false.</w:t>
-      </w:r>
-    </w:p>
-    <w:p>
-      <w:pPr>
-        <w:numPr>
-          <w:ilvl w:val="0"/>
-          <w:numId w:val="7"/>
-        </w:numPr>
-        <w:ind w:left="720" w:hanging="360"/>
-        <w:rPr/>
-      </w:pPr>
-      <w:r>
-        <w:rPr>
-          <w:rtl w:val="0"/>
-        </w:rPr>
-        <w:t xml:space="preserve">Regardless of the activity of debug mode, achievements can be obtained in Competition mode and Blue Sphere game in any case.</w:t>
-      </w:r>
-    </w:p>
-    <w:p>
-      <w:pPr>
-        <w:rPr/>
-      </w:pPr>
-      <w:r>
-        <w:rPr>
-          <w:rtl w:val="0"/>
-        </w:rPr>
-      </w:r>
-    </w:p>
-    <w:p>
-      <w:pPr>
-        <w:rPr/>
-      </w:pPr>
-      <w:r>
-        <w:rPr>
-          <w:rtl w:val="0"/>
-        </w:rPr>
-      </w:r>
-    </w:p>
-    <w:p>
-      <w:pPr>
-        <w:rPr/>
-      </w:pPr>
-      <w:r>
-        <w:rPr>
-          <w:rtl w:val="0"/>
-        </w:rPr>
-        <w:t xml:space="preserve">u16 AchievementsPlus.AchivementsManager.getTotalAchievementsByRange(u16 startID, u16 lastID, bool returnCompleted) </w:t>
-      </w:r>
-    </w:p>
-    <w:p>
-      <w:pPr>
-        <w:numPr>
-          <w:ilvl w:val="0"/>
-          <w:numId w:val="5"/>
-        </w:numPr>
-        <w:ind w:left="720" w:hanging="360"/>
-        <w:rPr/>
-      </w:pPr>
-      <w:r>
-        <w:rPr>
-          <w:rtl w:val="0"/>
-        </w:rPr>
-        <w:t xml:space="preserve">The function will return the maximum number of available achievements, from the specified range of ID achievements and parameters.</w:t>
-      </w:r>
-    </w:p>
-    <w:p>
-      <w:pPr>
-        <w:numPr>
-          <w:ilvl w:val="0"/>
-          <w:numId w:val="5"/>
-        </w:numPr>
-        <w:ind w:left="720" w:hanging="360"/>
-        <w:rPr/>
-      </w:pPr>
-      <w:r>
-        <w:rPr>
-          <w:rtl w:val="0"/>
-        </w:rPr>
-        <w:t xml:space="preserve">Parameters:</w:t>
-      </w:r>
-    </w:p>
-    <w:p>
-      <w:pPr>
-        <w:numPr>
-          <w:ilvl w:val="1"/>
-          <w:numId w:val="5"/>
-        </w:numPr>
-        <w:ind w:left="1440" w:hanging="360"/>
-        <w:rPr/>
-      </w:pPr>
-      <w:r>
-        <w:rPr>
-          <w:rtl w:val="0"/>
-        </w:rPr>
-        <w:t xml:space="preserve">startID is the starting achievement ID from which the calculations will emanate, up to and including the lastID.</w:t>
-      </w:r>
-    </w:p>
-    <w:p>
-      <w:pPr>
-        <w:numPr>
-          <w:ilvl w:val="1"/>
-          <w:numId w:val="5"/>
-        </w:numPr>
-        <w:ind w:left="1440" w:hanging="360"/>
-        <w:rPr/>
-      </w:pPr>
-      <w:r>
-        <w:rPr>
-          <w:rtl w:val="0"/>
-        </w:rPr>
-        <w:t xml:space="preserve">lastID is the final achievement ID on which the calculations will end.</w:t>
-      </w:r>
-    </w:p>
-    <w:p>
-      <w:pPr>
-        <w:numPr>
-          <w:ilvl w:val="1"/>
-          <w:numId w:val="5"/>
-        </w:numPr>
-        <w:ind w:left="1440" w:hanging="360"/>
-        <w:rPr/>
-      </w:pPr>
-      <w:r>
-        <w:rPr>
-          <w:rtl w:val="0"/>
-        </w:rPr>
-        <w:t xml:space="preserve">returnCompleted, if set, the function will return the number of completed achievements from the range.</w:t>
-      </w:r>
-    </w:p>
-    <w:p>
-      <w:pPr>
-        <w:rPr/>
-      </w:pPr>
-      <w:r>
-        <w:rPr>
-          <w:rtl w:val="0"/>
-        </w:rPr>
-      </w:r>
-    </w:p>
-    <w:p>
-      <w:pPr>
-        <w:rPr/>
-      </w:pPr>
-      <w:r>
-        <w:rPr>
-          <w:rtl w:val="0"/>
-        </w:rPr>
-      </w:r>
-    </w:p>
-    <w:p>
-      <w:pPr>
-        <w:rPr/>
-      </w:pPr>
-      <w:r>
-        <w:rPr>
-          <w:rtl w:val="0"/>
-        </w:rPr>
-        <w:t xml:space="preserve">u16 AchievementsPlus.AchivementsManager.getTotalNonClaimedByRange(u16 startID, u16 lastID)</w:t>
-      </w:r>
-    </w:p>
-    <w:p>
-      <w:pPr>
-        <w:numPr>
-          <w:ilvl w:val="0"/>
-          <w:numId w:val="8"/>
-        </w:numPr>
-        <w:ind w:left="720" w:hanging="360"/>
-        <w:rPr/>
-      </w:pPr>
-      <w:r>
-        <w:rPr>
-          <w:rtl w:val="0"/>
-        </w:rPr>
-        <w:t xml:space="preserve">The function will return the number of achievements for which a claim reward is available from the specified achievement ID range.</w:t>
-      </w:r>
-    </w:p>
-    <w:p>
-      <w:pPr>
-        <w:numPr>
-          <w:ilvl w:val="0"/>
-          <w:numId w:val="8"/>
-        </w:numPr>
-        <w:ind w:left="720" w:hanging="360"/>
-        <w:rPr/>
-      </w:pPr>
-      <w:r>
-        <w:rPr>
-          <w:rtl w:val="0"/>
-        </w:rPr>
-        <w:t xml:space="preserve">Parameters:</w:t>
-      </w:r>
-    </w:p>
-    <w:p>
-      <w:pPr>
-        <w:numPr>
-          <w:ilvl w:val="1"/>
-          <w:numId w:val="8"/>
-        </w:numPr>
-        <w:ind w:left="1440" w:hanging="360"/>
-        <w:rPr/>
-      </w:pPr>
-      <w:r>
-        <w:rPr>
-          <w:rtl w:val="0"/>
-        </w:rPr>
-        <w:t xml:space="preserve">startID is the starting achievement ID from which the calculations will emanate, up to and including the lastID.</w:t>
-      </w:r>
-    </w:p>
-    <w:p>
-      <w:pPr>
-        <w:numPr>
-          <w:ilvl w:val="1"/>
-          <w:numId w:val="8"/>
-        </w:numPr>
-        <w:ind w:left="1440" w:hanging="360"/>
-        <w:rPr/>
-      </w:pPr>
-      <w:r>
-        <w:rPr>
-          <w:rtl w:val="0"/>
-        </w:rPr>
-        <w:t xml:space="preserve">lastID is the final achievement ID on which the calculations will end.</w:t>
-      </w:r>
-    </w:p>
-    <w:p>
-      <w:pPr>
-        <w:rPr/>
-      </w:pPr>
-      <w:r>
-        <w:rPr>
-          <w:rtl w:val="0"/>
-        </w:rPr>
-      </w:r>
-    </w:p>
-    <w:p>
-      <w:pPr>
-        <w:rPr/>
-      </w:pPr>
-      <w:r>
-        <w:rPr>
-          <w:rtl w:val="0"/>
-        </w:rPr>
-      </w:r>
-    </w:p>
-    <w:p>
-      <w:pPr>
-        <w:rPr/>
-      </w:pPr>
-      <w:r>
-        <w:rPr>
-          <w:rtl w:val="0"/>
-        </w:rPr>
-        <w:t xml:space="preserve">u8 AchievementsPlus.AchivementsManager.getDecimalStars(u16 achievementID)</w:t>
-      </w:r>
-    </w:p>
-    <w:p>
-      <w:pPr>
-        <w:numPr>
-          <w:ilvl w:val="0"/>
-          <w:numId w:val="9"/>
-        </w:numPr>
-        <w:ind w:left="720" w:hanging="360"/>
-        <w:rPr/>
-      </w:pPr>
-      <w:r>
-        <w:rPr>
-          <w:rtl w:val="0"/>
-        </w:rPr>
-        <w:t xml:space="preserve">The function will return the number of stars (rating) for the specified achievement ID as a number, instead of a string.</w:t>
-      </w:r>
-    </w:p>
-    <w:p>
-      <w:pPr>
-        <w:numPr>
-          <w:ilvl w:val="0"/>
-          <w:numId w:val="9"/>
-        </w:numPr>
-        <w:ind w:left="720" w:hanging="360"/>
-        <w:rPr/>
-      </w:pPr>
-      <w:r>
-        <w:rPr>
-          <w:rtl w:val="0"/>
-        </w:rPr>
-        <w:t xml:space="preserve">Parameters:</w:t>
-      </w:r>
-    </w:p>
-    <w:p>
-      <w:pPr>
-        <w:numPr>
-          <w:ilvl w:val="1"/>
-          <w:numId w:val="9"/>
-        </w:numPr>
-        <w:ind w:left="1440" w:hanging="360"/>
-        <w:rPr/>
-      </w:pPr>
-      <w:r>
-        <w:rPr>
-          <w:rtl w:val="0"/>
-        </w:rPr>
-        <w:t xml:space="preserve">achievementID is the achievement ID for which you want to get stars.</w:t>
-      </w:r>
-    </w:p>
-    <w:p>
-      <w:pPr>
-        <w:rPr/>
-      </w:pPr>
-      <w:r>
-        <w:br w:type="page"/>
-      </w:r>
-      <w:r>
-        <w:rPr>
-          <w:rtl w:val="0"/>
-        </w:rPr>
-      </w:r>
-    </w:p>
-    <w:p>
-      <w:pPr>
-        <w:pStyle w:val="Heading1"/>
-        <w:rPr>
-          <w:b w:val="1"/>
-        </w:rPr>
-      </w:pPr>
-      <w:r>
-        <w:rPr>
-          <w:b w:val="1"/>
-          <w:rtl w:val="0"/>
-        </w:rPr>
-        <w:t xml:space="preserve">Walls Functions</w:t>
-      </w:r>
-    </w:p>
-    <w:p>
-      <w:pPr>
-        <w:rPr/>
-      </w:pPr>
-      <w:r>
-        <w:rPr>
-          <w:rtl w:val="0"/>
-        </w:rPr>
-      </w:r>
-    </w:p>
-    <w:p>
-      <w:pPr>
-        <w:rPr/>
-      </w:pPr>
-      <w:r>
-        <w:rPr>
-          <w:rtl w:val="0"/>
-        </w:rPr>
-        <w:t xml:space="preserve">void AchievementsPlus.WallManager.loadPersistentData()</w:t>
-      </w:r>
-    </w:p>
-    <w:p>
-      <w:pPr>
-        <w:numPr>
-          <w:ilvl w:val="0"/>
-          <w:numId w:val="13"/>
-        </w:numPr>
-        <w:ind w:left="720" w:hanging="360"/>
-        <w:rPr/>
-      </w:pPr>
-      <w:r>
-        <w:rPr>
-          <w:rtl w:val="0"/>
-        </w:rPr>
-        <w:t xml:space="preserve">Loads the Walls data stored in Persistent Data to Shared Memory addresses.</w:t>
-      </w:r>
-    </w:p>
-    <w:p>
-      <w:pPr>
-        <w:numPr>
-          <w:ilvl w:val="0"/>
-          <w:numId w:val="13"/>
-        </w:numPr>
-        <w:ind w:left="720" w:hanging="360"/>
-        <w:rPr/>
-      </w:pPr>
-      <w:r>
-        <w:rPr>
-          <w:rtl w:val="0"/>
-        </w:rPr>
-        <w:t xml:space="preserve">Notes:</w:t>
-      </w:r>
-    </w:p>
-    <w:p>
-      <w:pPr>
-        <w:numPr>
-          <w:ilvl w:val="1"/>
-          <w:numId w:val="13"/>
-        </w:numPr>
-        <w:ind w:left="1440" w:hanging="360"/>
-        <w:rPr/>
-      </w:pPr>
-      <w:r>
-        <w:rPr>
-          <w:rtl w:val="0"/>
-        </w:rPr>
-        <w:t xml:space="preserve">The base Shared Memory address is </w:t>
-      </w:r>
-      <w:r>
-        <w:rPr>
-          <w:color w:val="0000ff"/>
-          <w:rtl w:val="0"/>
-        </w:rPr>
-        <w:t xml:space="preserve">0x8510fb</w:t>
-      </w:r>
-      <w:r>
-        <w:rPr>
-          <w:rtl w:val="0"/>
-        </w:rPr>
-        <w:t xml:space="preserve">.</w:t>
-      </w:r>
-    </w:p>
-    <w:p>
-      <w:pPr>
-        <w:numPr>
-          <w:ilvl w:val="1"/>
-          <w:numId w:val="13"/>
-        </w:numPr>
-        <w:ind w:left="1440" w:hanging="360"/>
-        <w:rPr/>
-      </w:pPr>
-      <w:r>
-        <w:rPr>
-          <w:rtl w:val="0"/>
-        </w:rPr>
-        <w:t xml:space="preserve">To get the address value, you will need to specify the ID of the wall you are interested in. Use </w:t>
-      </w:r>
-      <w:r>
-        <w:rPr>
-          <w:color w:val="0000ff"/>
-          <w:rtl w:val="0"/>
-        </w:rPr>
-        <w:t xml:space="preserve">u8[0x8510fb + wallID]</w:t>
-      </w:r>
-      <w:r>
-        <w:rPr>
-          <w:rtl w:val="0"/>
-        </w:rPr>
-        <w:t xml:space="preserve">.</w:t>
-      </w:r>
-    </w:p>
-    <w:p>
-      <w:pPr>
-        <w:numPr>
-          <w:ilvl w:val="1"/>
-          <w:numId w:val="13"/>
-        </w:numPr>
-        <w:ind w:left="1440" w:hanging="360"/>
-        <w:rPr/>
-      </w:pPr>
-      <w:r>
-        <w:rPr>
-          <w:color w:val="0000ff"/>
-          <w:rtl w:val="0"/>
-        </w:rPr>
-        <w:t xml:space="preserve">0x8511fb</w:t>
-      </w:r>
-      <w:r>
-        <w:rPr>
-          <w:color w:val="000000"/>
-          <w:rtl w:val="0"/>
-        </w:rPr>
-        <w:t xml:space="preserve"> sets the required Coins value to purchase the wall that the player touched.</w:t>
-      </w:r>
-      <w:r>
-        <w:rPr>
-          <w:rtl w:val="0"/>
-        </w:rPr>
-        <w:t xml:space="preserve"> Use </w:t>
-      </w:r>
-      <w:r>
-        <w:rPr>
-          <w:color w:val="0000ff"/>
-          <w:rtl w:val="0"/>
-        </w:rPr>
-        <w:t xml:space="preserve">u8[0x8511fb]</w:t>
-      </w:r>
-      <w:r>
-        <w:rPr>
-          <w:rtl w:val="0"/>
-        </w:rPr>
-        <w:t xml:space="preserve">.</w:t>
-      </w:r>
-    </w:p>
-    <w:p>
-      <w:pPr>
-        <w:numPr>
-          <w:ilvl w:val="1"/>
-          <w:numId w:val="13"/>
-        </w:numPr>
-        <w:ind w:left="1440" w:hanging="360"/>
-        <w:rPr>
-          <w:color w:val="000000"/>
-        </w:rPr>
-      </w:pPr>
-      <w:r>
-        <w:rPr>
-          <w:color w:val="0000ff"/>
-          <w:rtl w:val="0"/>
-        </w:rPr>
-        <w:t xml:space="preserve">0x8511fс</w:t>
-      </w:r>
-      <w:r>
-        <w:rPr>
-          <w:color w:val="000000"/>
-          <w:rtl w:val="0"/>
-        </w:rPr>
-        <w:t xml:space="preserve"> sets the ID of the wall that the player touched.</w:t>
-      </w:r>
-      <w:r>
-        <w:rPr>
-          <w:rtl w:val="0"/>
-        </w:rPr>
-        <w:t xml:space="preserve"> Use </w:t>
-      </w:r>
-      <w:r>
-        <w:rPr>
-          <w:color w:val="0000ff"/>
-          <w:rtl w:val="0"/>
-        </w:rPr>
-        <w:t xml:space="preserve">u8[0x8511fc]</w:t>
-      </w:r>
-      <w:r>
-        <w:rPr>
-          <w:rtl w:val="0"/>
-        </w:rPr>
-        <w:t xml:space="preserve">.</w:t>
-      </w:r>
-      <w:r>
-        <w:rPr>
-          <w:rtl w:val="0"/>
-        </w:rPr>
-      </w:r>
-    </w:p>
-    <w:p>
-      <w:pPr>
-        <w:rPr/>
-      </w:pPr>
-      <w:r>
-        <w:rPr>
-          <w:rtl w:val="0"/>
-        </w:rPr>
-      </w:r>
-    </w:p>
-    <w:p>
-      <w:pPr>
-        <w:rPr/>
-      </w:pPr>
-      <w:r>
-        <w:rPr>
-          <w:rtl w:val="0"/>
-        </w:rPr>
-      </w:r>
-    </w:p>
-    <w:p>
-      <w:pPr>
-        <w:rPr/>
-      </w:pPr>
-      <w:r>
-        <w:rPr>
-          <w:rtl w:val="0"/>
-        </w:rPr>
-        <w:t xml:space="preserve">void AchievementsPlus.WallManager.addSessionWall(u16 px, u16 py, u8 width, u8 height, u8 wallID, u8 paidValue)</w:t>
-      </w:r>
-    </w:p>
-    <w:p>
-      <w:pPr>
-        <w:numPr>
-          <w:ilvl w:val="0"/>
-          <w:numId w:val="16"/>
-        </w:numPr>
-        <w:ind w:left="720" w:hanging="360"/>
-        <w:rPr/>
-      </w:pPr>
-      <w:r>
-        <w:rPr>
-          <w:rtl w:val="0"/>
-        </w:rPr>
-        <w:t xml:space="preserve">The function will spawn the wall object at the level with the specified position and parameters.</w:t>
-      </w:r>
-    </w:p>
-    <w:p>
-      <w:pPr>
-        <w:numPr>
-          <w:ilvl w:val="0"/>
-          <w:numId w:val="16"/>
-        </w:numPr>
-        <w:ind w:left="720" w:hanging="360"/>
-        <w:rPr/>
-      </w:pPr>
-      <w:r>
-        <w:rPr>
-          <w:rtl w:val="0"/>
-        </w:rPr>
-        <w:t xml:space="preserve">Session wall does not save its purchase status when restarting a level or exiting the game.</w:t>
-      </w:r>
-    </w:p>
-    <w:p>
-      <w:pPr>
-        <w:numPr>
-          <w:ilvl w:val="0"/>
-          <w:numId w:val="16"/>
+          <w:numId w:val="17"/>
         </w:numPr>
         <w:ind w:left="720" w:hanging="360"/>
         <w:rPr/>
@@ -2433,7 +2648,7 @@
         <w:widowControl w:val="1"/>
         <w:numPr>
           <w:ilvl w:val="1"/>
-          <w:numId w:val="16"/>
+          <w:numId w:val="17"/>
         </w:numPr>
         <w:pBdr>
           <w:top w:space="0" w:sz="0" w:val="nil"/>
@@ -2490,7 +2705,7 @@
         <w:widowControl w:val="1"/>
         <w:numPr>
           <w:ilvl w:val="1"/>
-          <w:numId w:val="16"/>
+          <w:numId w:val="17"/>
         </w:numPr>
         <w:pBdr>
           <w:top w:space="0" w:sz="0" w:val="nil"/>
@@ -2553,7 +2768,7 @@
         <w:widowControl w:val="1"/>
         <w:numPr>
           <w:ilvl w:val="1"/>
-          <w:numId w:val="16"/>
+          <w:numId w:val="17"/>
         </w:numPr>
         <w:pBdr>
           <w:top w:space="0" w:sz="0" w:val="nil"/>
@@ -2610,7 +2825,7 @@
         <w:widowControl w:val="1"/>
         <w:numPr>
           <w:ilvl w:val="1"/>
-          <w:numId w:val="16"/>
+          <w:numId w:val="17"/>
         </w:numPr>
         <w:pBdr>
           <w:top w:space="0" w:sz="0" w:val="nil"/>
@@ -2667,7 +2882,7 @@
         <w:widowControl w:val="1"/>
         <w:numPr>
           <w:ilvl w:val="1"/>
-          <w:numId w:val="16"/>
+          <w:numId w:val="17"/>
         </w:numPr>
         <w:pBdr>
           <w:top w:space="0" w:sz="0" w:val="nil"/>
@@ -2724,7 +2939,7 @@
         <w:widowControl w:val="1"/>
         <w:numPr>
           <w:ilvl w:val="1"/>
-          <w:numId w:val="16"/>
+          <w:numId w:val="17"/>
         </w:numPr>
         <w:pBdr>
           <w:top w:space="0" w:sz="0" w:val="nil"/>
@@ -2808,7 +3023,7 @@
       <w:pPr>
         <w:numPr>
           <w:ilvl w:val="0"/>
-          <w:numId w:val="16"/>
+          <w:numId w:val="17"/>
         </w:numPr>
         <w:ind w:left="720" w:hanging="360"/>
         <w:rPr/>
@@ -2824,7 +3039,7 @@
       <w:pPr>
         <w:numPr>
           <w:ilvl w:val="0"/>
-          <w:numId w:val="16"/>
+          <w:numId w:val="17"/>
         </w:numPr>
         <w:ind w:left="720" w:hanging="360"/>
         <w:rPr/>
@@ -2840,7 +3055,7 @@
       <w:pPr>
         <w:numPr>
           <w:ilvl w:val="0"/>
-          <w:numId w:val="16"/>
+          <w:numId w:val="17"/>
         </w:numPr>
         <w:ind w:left="720" w:hanging="360"/>
         <w:rPr/>
@@ -2860,7 +3075,7 @@
         <w:widowControl w:val="1"/>
         <w:numPr>
           <w:ilvl w:val="1"/>
-          <w:numId w:val="16"/>
+          <w:numId w:val="17"/>
         </w:numPr>
         <w:pBdr>
           <w:top w:space="0" w:sz="0" w:val="nil"/>
@@ -2917,7 +3132,7 @@
         <w:widowControl w:val="1"/>
         <w:numPr>
           <w:ilvl w:val="1"/>
-          <w:numId w:val="16"/>
+          <w:numId w:val="17"/>
         </w:numPr>
         <w:pBdr>
           <w:top w:space="0" w:sz="0" w:val="nil"/>
@@ -2980,7 +3195,7 @@
         <w:widowControl w:val="1"/>
         <w:numPr>
           <w:ilvl w:val="1"/>
-          <w:numId w:val="16"/>
+          <w:numId w:val="17"/>
         </w:numPr>
         <w:pBdr>
           <w:top w:space="0" w:sz="0" w:val="nil"/>
@@ -3037,7 +3252,7 @@
         <w:widowControl w:val="1"/>
         <w:numPr>
           <w:ilvl w:val="1"/>
-          <w:numId w:val="16"/>
+          <w:numId w:val="17"/>
         </w:numPr>
         <w:pBdr>
           <w:top w:space="0" w:sz="0" w:val="nil"/>
@@ -3094,7 +3309,7 @@
         <w:widowControl w:val="1"/>
         <w:numPr>
           <w:ilvl w:val="1"/>
-          <w:numId w:val="16"/>
+          <w:numId w:val="17"/>
         </w:numPr>
         <w:pBdr>
           <w:top w:space="0" w:sz="0" w:val="nil"/>
@@ -3151,7 +3366,7 @@
         <w:widowControl w:val="1"/>
         <w:numPr>
           <w:ilvl w:val="1"/>
-          <w:numId w:val="16"/>
+          <w:numId w:val="17"/>
         </w:numPr>
         <w:pBdr>
           <w:top w:space="0" w:sz="0" w:val="nil"/>
@@ -4942,6 +5157,116 @@
     </w:lvl>
   </w:abstractNum>
   <w:abstractNum w:abstractNumId="16">
+    <w:lvl w:ilvl="0">
+      <w:start w:val="1"/>
+      <w:numFmt w:val="bullet"/>
+      <w:lvlText w:val="●"/>
+      <w:lvlJc w:val="left"/>
+      <w:pPr>
+        <w:ind w:left="720" w:hanging="360"/>
+      </w:pPr>
+      <w:rPr>
+        <w:u w:val="none"/>
+      </w:rPr>
+    </w:lvl>
+    <w:lvl w:ilvl="1">
+      <w:start w:val="1"/>
+      <w:numFmt w:val="bullet"/>
+      <w:lvlText w:val="○"/>
+      <w:lvlJc w:val="left"/>
+      <w:pPr>
+        <w:ind w:left="1440" w:hanging="360"/>
+      </w:pPr>
+      <w:rPr>
+        <w:u w:val="none"/>
+      </w:rPr>
+    </w:lvl>
+    <w:lvl w:ilvl="2">
+      <w:start w:val="1"/>
+      <w:numFmt w:val="bullet"/>
+      <w:lvlText w:val="■"/>
+      <w:lvlJc w:val="left"/>
+      <w:pPr>
+        <w:ind w:left="2160" w:hanging="360"/>
+      </w:pPr>
+      <w:rPr>
+        <w:u w:val="none"/>
+      </w:rPr>
+    </w:lvl>
+    <w:lvl w:ilvl="3">
+      <w:start w:val="1"/>
+      <w:numFmt w:val="bullet"/>
+      <w:lvlText w:val="●"/>
+      <w:lvlJc w:val="left"/>
+      <w:pPr>
+        <w:ind w:left="2880" w:hanging="360"/>
+      </w:pPr>
+      <w:rPr>
+        <w:u w:val="none"/>
+      </w:rPr>
+    </w:lvl>
+    <w:lvl w:ilvl="4">
+      <w:start w:val="1"/>
+      <w:numFmt w:val="bullet"/>
+      <w:lvlText w:val="○"/>
+      <w:lvlJc w:val="left"/>
+      <w:pPr>
+        <w:ind w:left="3600" w:hanging="360"/>
+      </w:pPr>
+      <w:rPr>
+        <w:u w:val="none"/>
+      </w:rPr>
+    </w:lvl>
+    <w:lvl w:ilvl="5">
+      <w:start w:val="1"/>
+      <w:numFmt w:val="bullet"/>
+      <w:lvlText w:val="■"/>
+      <w:lvlJc w:val="left"/>
+      <w:pPr>
+        <w:ind w:left="4320" w:hanging="360"/>
+      </w:pPr>
+      <w:rPr>
+        <w:u w:val="none"/>
+      </w:rPr>
+    </w:lvl>
+    <w:lvl w:ilvl="6">
+      <w:start w:val="1"/>
+      <w:numFmt w:val="bullet"/>
+      <w:lvlText w:val="●"/>
+      <w:lvlJc w:val="left"/>
+      <w:pPr>
+        <w:ind w:left="5040" w:hanging="360"/>
+      </w:pPr>
+      <w:rPr>
+        <w:u w:val="none"/>
+      </w:rPr>
+    </w:lvl>
+    <w:lvl w:ilvl="7">
+      <w:start w:val="1"/>
+      <w:numFmt w:val="bullet"/>
+      <w:lvlText w:val="○"/>
+      <w:lvlJc w:val="left"/>
+      <w:pPr>
+        <w:ind w:left="5760" w:hanging="360"/>
+      </w:pPr>
+      <w:rPr>
+        <w:u w:val="none"/>
+      </w:rPr>
+    </w:lvl>
+    <w:lvl w:ilvl="8">
+      <w:start w:val="1"/>
+      <w:numFmt w:val="bullet"/>
+      <w:lvlText w:val="■"/>
+      <w:lvlJc w:val="left"/>
+      <w:pPr>
+        <w:ind w:left="6480" w:hanging="360"/>
+      </w:pPr>
+      <w:rPr>
+        <w:u w:val="none"/>
+      </w:rPr>
+    </w:lvl>
+  </w:abstractNum>
+  <w:abstractNum w:abstractNumId="17">
     <w:lvl w:ilvl="0">
       <w:start w:val="1"/>
       <w:numFmt w:val="bullet"/>
@@ -5098,6 +5423,9 @@
   </w:num>
   <w:num w:numId="16">
     <w:abstractNumId w:val="16"/>
+  </w:num>
+  <w:num w:numId="17">
+    <w:abstractNumId w:val="17"/>
   </w:num>
 </w:numbering>
 </file>

</xml_diff>